<commit_message>
sort files and folders
</commit_message>
<xml_diff>
--- a/_doc/Bajo la influencia de.docx
+++ b/_doc/Bajo la influencia de.docx
@@ -4745,6 +4745,23 @@
     </w:p>
     <w:p>
       <w:pPr>
+        <w:spacing w:line="240" w:lineRule="auto"/>
+      </w:pPr>
+      <w:r>
+        <w:t xml:space="preserve">Fuente: </w:t>
+      </w:r>
+      <w:r>
+        <w:t xml:space="preserve">Elaboración propia. </w:t>
+      </w:r>
+      <w:r>
+        <w:t xml:space="preserve">Obtenido desde: </w:t>
+      </w:r>
+      <w:r>
+        <w:t>https://raw.githubusercontent.com/AGSCL/articulo_politicas_DSP/main/_flowchart_merge_formatted_4.png</w:t>
+      </w:r>
+    </w:p>
+    <w:p>
+      <w:pPr>
         <w:pStyle w:val="NormalWeb"/>
         <w:spacing w:before="240" w:beforeAutospacing="0" w:after="0" w:afterAutospacing="0"/>
         <w:rPr>
@@ -4821,6 +4838,7 @@
         </w:numPr>
       </w:pPr>
       <w:r>
+        <w:lastRenderedPageBreak/>
         <w:t xml:space="preserve">Palm: visiones del consumo </w:t>
       </w:r>
       <w:r>
@@ -4892,7 +4910,6 @@
         </w:numPr>
       </w:pPr>
       <w:r>
-        <w:lastRenderedPageBreak/>
         <w:t>Racionalista: capitalista, dependencia es un fallo en autocontrol</w:t>
       </w:r>
     </w:p>
@@ -5449,6 +5466,7 @@
         </w:numPr>
       </w:pPr>
       <w:r>
+        <w:lastRenderedPageBreak/>
         <w:t>Coalición de gobierno</w:t>
       </w:r>
     </w:p>
@@ -5497,7 +5515,6 @@
         </w:numPr>
       </w:pPr>
       <w:r>
-        <w:lastRenderedPageBreak/>
         <w:t>Partido Por la Democracia</w:t>
       </w:r>
     </w:p>
@@ -10255,7 +10272,6 @@
   <w:style w:type="character" w:default="1" w:styleId="Fuentedeprrafopredeter">
     <w:name w:val="Default Paragraph Font"/>
     <w:uiPriority w:val="1"/>
-    <w:semiHidden/>
     <w:unhideWhenUsed/>
   </w:style>
   <w:style w:type="table" w:default="1" w:styleId="Tablanormal">

</xml_diff>

<commit_message>
added compressed nvivo database
</commit_message>
<xml_diff>
--- a/_doc/Bajo la influencia de.docx
+++ b/_doc/Bajo la influencia de.docx
@@ -10,7 +10,16 @@
       <w:bookmarkStart w:id="0" w:name="_Hlk122891096"/>
       <w:bookmarkEnd w:id="0"/>
       <w:r>
-        <w:t>“Bajo la influencia</w:t>
+        <w:t xml:space="preserve">Legislando </w:t>
+      </w:r>
+      <w:r>
+        <w:t>“</w:t>
+      </w:r>
+      <w:r>
+        <w:t>b</w:t>
+      </w:r>
+      <w:r>
+        <w:t>ajo la influencia</w:t>
       </w:r>
       <w:r>
         <w:t>.</w:t>
@@ -148,7 +157,22 @@
         <w:t>Objetivos</w:t>
       </w:r>
       <w:r>
-        <w:t>: Identificar elementos que permitan caracterizar el reglamento de drogas a parlamentarios desde un marco heurístico.</w:t>
+        <w:t xml:space="preserve">: Identificar elementos que permitan caracterizar el reglamento de drogas a parlamentarios desde </w:t>
+      </w:r>
+      <w:r>
+        <w:t xml:space="preserve">los </w:t>
+      </w:r>
+      <w:r>
+        <w:t>esquemas conceptuales</w:t>
+      </w:r>
+      <w:r>
+        <w:t xml:space="preserve"> </w:t>
+      </w:r>
+      <w:r>
+        <w:t>mencionados</w:t>
+      </w:r>
+      <w:r>
+        <w:t>.</w:t>
       </w:r>
     </w:p>
     <w:p>
@@ -233,6 +257,11 @@
       <w:pPr>
         <w:spacing w:line="240" w:lineRule="auto"/>
       </w:pPr>
+    </w:p>
+    <w:p>
+      <w:pPr>
+        <w:spacing w:line="240" w:lineRule="auto"/>
+      </w:pPr>
       <w:r>
         <w:rPr>
           <w:b/>
@@ -243,6 +272,11 @@
       <w:r>
         <w:t>:</w:t>
       </w:r>
+    </w:p>
+    <w:p>
+      <w:pPr>
+        <w:spacing w:line="240" w:lineRule="auto"/>
+      </w:pPr>
     </w:p>
     <w:p>
       <w:pPr>
@@ -3695,6 +3729,56 @@
         </w:rPr>
         <w:t>.</w:t>
       </w:r>
+      <w:r>
+        <w:rPr>
+          <w:rFonts w:cs="Times New Roman"/>
+          <w:szCs w:val="24"/>
+        </w:rPr>
+        <w:t xml:space="preserve"> Es razonable pensar que esta política pertenece al tipo de políticas reguladoras, cuyo ámbito de aplicación se enfoca a conductas individuales (particularmente, consumo, en menor medida dependencia y de manera más indirecta, los vínculos con el narcotráfico) y con una probabilidad de coerción inmediata, ya sea mediante la opinión pública o la multas aplicadas por la comisión de ética </w:t>
+      </w:r>
+      <w:r>
+        <w:rPr>
+          <w:rFonts w:cs="Times New Roman"/>
+          <w:szCs w:val="24"/>
+        </w:rPr>
+        <w:fldChar w:fldCharType="begin" w:fldLock="1"/>
+      </w:r>
+      <w:r>
+        <w:rPr>
+          <w:rFonts w:cs="Times New Roman"/>
+          <w:szCs w:val="24"/>
+        </w:rPr>
+        <w:instrText>ADDIN CSL_CITATION {"citationItems":[{"id":"ITEM-1","itemData":{"DOI":"10.2307/974990","ISSN":"00333352, 15406210","author":[{"dropping-particle":"","family":"Lowi","given":"Theodore J","non-dropping-particle":"","parse-names":false,"suffix":""}],"container-title":"Public Administration Review","id":"ITEM-1","issue":"4","issued":{"date-parts":[["1972","12","29"]]},"page":"298-310","publisher":"[American Society for Public Administration, Wiley]","title":"Four Systems of Policy, Politics, and Choice","type":"article-journal","volume":"32"},"uris":["http://www.mendeley.com/documents/?uuid=d0eacedc-7af5-403b-9c18-765114511aa7"]}],"mendeley":{"formattedCitation":"(Lowi 1972)","plainTextFormattedCitation":"(Lowi 1972)"},"properties":{"noteIndex":0},"schema":"https://github.com/citation-style-language/schema/raw/master/csl-citation.json"}</w:instrText>
+      </w:r>
+      <w:r>
+        <w:rPr>
+          <w:rFonts w:cs="Times New Roman"/>
+          <w:szCs w:val="24"/>
+        </w:rPr>
+        <w:fldChar w:fldCharType="separate"/>
+      </w:r>
+      <w:r>
+        <w:rPr>
+          <w:rFonts w:cs="Times New Roman"/>
+          <w:noProof/>
+          <w:szCs w:val="24"/>
+        </w:rPr>
+        <w:t>(Lowi 1972)</w:t>
+      </w:r>
+      <w:r>
+        <w:rPr>
+          <w:rFonts w:cs="Times New Roman"/>
+          <w:szCs w:val="24"/>
+        </w:rPr>
+        <w:fldChar w:fldCharType="end"/>
+      </w:r>
+      <w:r>
+        <w:rPr>
+          <w:rFonts w:cs="Times New Roman"/>
+          <w:szCs w:val="24"/>
+        </w:rPr>
+        <w:t>.</w:t>
+      </w:r>
     </w:p>
     <w:p>
       <w:pPr>
@@ -3921,6 +4005,7 @@
         <w:spacing w:line="240" w:lineRule="auto"/>
       </w:pPr>
       <w:r>
+        <w:lastRenderedPageBreak/>
         <w:t>Método</w:t>
       </w:r>
     </w:p>
@@ -3946,15 +4031,7 @@
           <w:rFonts w:cs="Times New Roman"/>
           <w:szCs w:val="24"/>
         </w:rPr>
-        <w:t xml:space="preserve">El material se seleccionó mediante un muestreo intencional y basado en un estudio de caso, el cual apunta a estudiar en profundidad un ejemplo de un universo mayor de interés, por lo </w:t>
-      </w:r>
-      <w:r>
-        <w:rPr>
-          <w:rFonts w:cs="Times New Roman"/>
-          <w:szCs w:val="24"/>
-        </w:rPr>
-        <w:lastRenderedPageBreak/>
-        <w:t xml:space="preserve">que no pretende “representar ese universo” </w:t>
+        <w:t xml:space="preserve">El material se seleccionó mediante un muestreo intencional y basado en un estudio de caso, el cual apunta a estudiar en profundidad un ejemplo de un universo mayor de interés, por lo que no pretende “representar ese universo” </w:t>
       </w:r>
       <w:r>
         <w:rPr>
@@ -4164,6 +4241,13 @@
           <w:rFonts w:cs="Times New Roman"/>
           <w:szCs w:val="24"/>
         </w:rPr>
+        <w:t xml:space="preserve">Se seleccionaron declaraciones directas o indirectas (citas o referencias) a parlamentarios de la Cámara de Diputados en ejercicio en el momento de la declaración (es decir, que pudieran haber impulsado o haber incidido en la tramitación del reglamento). </w:t>
+      </w:r>
+      <w:r>
+        <w:rPr>
+          <w:rFonts w:cs="Times New Roman"/>
+          <w:szCs w:val="24"/>
+        </w:rPr>
         <w:t>El criterio de exclusión</w:t>
       </w:r>
       <w:r>
@@ -4205,29 +4289,7 @@
           <w:rFonts w:cs="Times New Roman"/>
           <w:szCs w:val="24"/>
         </w:rPr>
-        <w:t xml:space="preserve">), audiovisuales, no relacionados en ninguno de sus contenidos con la prueba de drogas a parlamentarios (no la menciona en ninguna de sus variaciones), y aquellos casos en que la noticia refiere exclusivamente a parlamentarios fuera del </w:t>
-      </w:r>
-      <w:commentRangeStart w:id="10"/>
-      <w:r>
-        <w:rPr>
-          <w:rFonts w:cs="Times New Roman"/>
-          <w:szCs w:val="24"/>
-        </w:rPr>
-        <w:t>país</w:t>
-      </w:r>
-      <w:commentRangeEnd w:id="10"/>
-      <w:r>
-        <w:rPr>
-          <w:rStyle w:val="Refdecomentario"/>
-        </w:rPr>
-        <w:commentReference w:id="10"/>
-      </w:r>
-      <w:r>
-        <w:rPr>
-          <w:rFonts w:cs="Times New Roman"/>
-          <w:szCs w:val="24"/>
-        </w:rPr>
-        <w:t xml:space="preserve">. </w:t>
+        <w:t xml:space="preserve">), audiovisuales, no relacionados en ninguno de sus contenidos con la prueba de drogas a parlamentarios (no la menciona en ninguna de sus variaciones), y aquellos casos en que la noticia refiere exclusivamente a parlamentarios fuera del país. </w:t>
       </w:r>
       <w:r>
         <w:rPr>
@@ -4262,7 +4324,23 @@
           <w:rFonts w:cs="Times New Roman"/>
           <w:szCs w:val="24"/>
         </w:rPr>
-        <w:t xml:space="preserve"> (ej., grupos de opinión, think-tanks, exparlamentarios, </w:t>
+        <w:t xml:space="preserve"> (ej., grupos de opinión, </w:t>
+      </w:r>
+      <w:r>
+        <w:rPr>
+          <w:rFonts w:cs="Times New Roman"/>
+          <w:i/>
+          <w:iCs/>
+          <w:szCs w:val="24"/>
+        </w:rPr>
+        <w:t>think-tanks</w:t>
+      </w:r>
+      <w:r>
+        <w:rPr>
+          <w:rFonts w:cs="Times New Roman"/>
+          <w:szCs w:val="24"/>
+        </w:rPr>
+        <w:t xml:space="preserve">, exparlamentarios, </w:t>
       </w:r>
       <w:r>
         <w:rPr>
@@ -4614,7 +4692,15 @@
           <w:rFonts w:cs="Times New Roman"/>
           <w:szCs w:val="24"/>
         </w:rPr>
-        <w:t>. Posteriormente, se establecieron las temáticas principales por relaciones entre las categorías, tales como convergencias/divergencias o recurrencias/particularidades, en base a la distinción por coalición (gobierno vs. oposición)</w:t>
+        <w:t xml:space="preserve">. Posteriormente, se establecieron las temáticas principales por relaciones entre las </w:t>
+      </w:r>
+      <w:r>
+        <w:rPr>
+          <w:rFonts w:cs="Times New Roman"/>
+          <w:szCs w:val="24"/>
+        </w:rPr>
+        <w:lastRenderedPageBreak/>
+        <w:t>categorías, tales como convergencias/divergencias o recurrencias/particularidades, en base a la distinción por coalición (gobierno vs. oposición)</w:t>
       </w:r>
       <w:r>
         <w:rPr>
@@ -4820,7 +4906,6 @@
           <w:rFonts w:cs="Times New Roman"/>
           <w:szCs w:val="24"/>
         </w:rPr>
-        <w:lastRenderedPageBreak/>
         <w:t xml:space="preserve">Figura 1. </w:t>
       </w:r>
       <w:r>
@@ -4938,6 +5023,7 @@
         <w:rPr>
           <w:color w:val="000000"/>
         </w:rPr>
+        <w:lastRenderedPageBreak/>
         <w:t>Igualmente, se clasificó a los actores parlamentarios en aquellos actores que detentan un cargo, que agrupa al presidente de la cámara, representante, secretario general o integrante del comité de ética, quienes emitieron declaraciones de tipo procedimental principalmente.</w:t>
       </w:r>
     </w:p>
@@ -4953,7 +5039,6 @@
         <w:rPr>
           <w:color w:val="000000"/>
         </w:rPr>
-        <w:lastRenderedPageBreak/>
         <w:t>Asimismo, se subdividió a los declarantes en función del partido al que pertenecen o al que se encuentran vinculados de los partidos oficiales a la fecha</w:t>
       </w:r>
       <w:r>
@@ -5221,22 +5306,25 @@
       <w:pPr>
         <w:pStyle w:val="NormalWeb"/>
         <w:spacing w:before="240" w:beforeAutospacing="0" w:after="0" w:afterAutospacing="0"/>
+        <w:rPr>
+          <w:color w:val="000000"/>
+        </w:rPr>
       </w:pPr>
-      <w:commentRangeStart w:id="11"/>
+      <w:commentRangeStart w:id="10"/>
       <w:r>
         <w:rPr>
           <w:color w:val="000000"/>
         </w:rPr>
         <w:t>A</w:t>
       </w:r>
-      <w:commentRangeEnd w:id="11"/>
+      <w:commentRangeEnd w:id="10"/>
       <w:r>
         <w:rPr>
           <w:rStyle w:val="Refdecomentario"/>
           <w:rFonts w:eastAsiaTheme="minorHAnsi" w:cstheme="minorBidi"/>
           <w:lang w:eastAsia="en-US"/>
         </w:rPr>
-        <w:commentReference w:id="11"/>
+        <w:commentReference w:id="10"/>
       </w:r>
       <w:r>
         <w:rPr>
@@ -5290,19 +5378,31 @@
         <w:rPr>
           <w:color w:val="000000"/>
         </w:rPr>
-        <w:t xml:space="preserve">otras 8 categorías, en función de los elementos y estrategias de los políticos para convencer y contar historias, señaladas por Stone </w:t>
+        <w:t xml:space="preserve">otras </w:t>
       </w:r>
       <w:r>
         <w:rPr>
           <w:color w:val="000000"/>
         </w:rPr>
+        <w:t>9</w:t>
+      </w:r>
+      <w:r>
+        <w:rPr>
+          <w:color w:val="000000"/>
+        </w:rPr>
+        <w:t xml:space="preserve"> categorías, en función de los elementos y estrategias de los políticos para convencer y contar historias, señaladas por Stone </w:t>
+      </w:r>
+      <w:r>
+        <w:rPr>
+          <w:color w:val="000000"/>
+        </w:rPr>
         <w:fldChar w:fldCharType="begin" w:fldLock="1"/>
       </w:r>
       <w:r>
         <w:rPr>
           <w:color w:val="000000"/>
         </w:rPr>
-        <w:instrText>ADDIN CSL_CITATION {"citationItems":[{"id":"ITEM-1","itemData":{"ISBN":"9780393912722","author":[{"dropping-particle":"","family":"Stone","given":"Deborah","non-dropping-particle":"","parse-names":false,"suffix":""}],"id":"ITEM-1","issued":{"date-parts":[["2012"]]},"publisher":"W.W. Norton \\&amp; Company","title":"Policy Paradox: The Art of Political Decision Making","type":"book"},"suppress-author":1,"uris":["http://www.mendeley.com/documents/?uuid=04c3a50a-7d8b-4521-b5a8-95c37b499918"]}],"mendeley":{"formattedCitation":"(2012)","plainTextFormattedCitation":"(2012)","previouslyFormattedCitation":"(Stone 2012)"},"properties":{"noteIndex":0},"schema":"https://github.com/citation-style-language/schema/raw/master/csl-citation.json"}</w:instrText>
+        <w:instrText>ADDIN CSL_CITATION {"citationItems":[{"id":"ITEM-1","itemData":{"ISBN":"9780393912722","author":[{"dropping-particle":"","family":"Stone","given":"Deborah","non-dropping-particle":"","parse-names":false,"suffix":""}],"id":"ITEM-1","issued":{"date-parts":[["2012"]]},"publisher":"W.W. Norton \\&amp; Company","title":"Policy Paradox: The Art of Political Decision Making","type":"book"},"suppress-author":1,"uris":["http://www.mendeley.com/documents/?uuid=04c3a50a-7d8b-4521-b5a8-95c37b499918"]}],"mendeley":{"formattedCitation":"(2012)","plainTextFormattedCitation":"(2012)","previouslyFormattedCitation":"(2012)"},"properties":{"noteIndex":0},"schema":"https://github.com/citation-style-language/schema/raw/master/csl-citation.json"}</w:instrText>
       </w:r>
       <w:r>
         <w:rPr>
@@ -5334,6 +5434,57 @@
           <w:color w:val="000000"/>
         </w:rPr>
         <w:t>.</w:t>
+      </w:r>
+    </w:p>
+    <w:p>
+      <w:pPr>
+        <w:pStyle w:val="NormalWeb"/>
+        <w:spacing w:before="240" w:beforeAutospacing="0" w:after="0" w:afterAutospacing="0"/>
+        <w:rPr>
+          <w:color w:val="000000"/>
+        </w:rPr>
+      </w:pPr>
+    </w:p>
+    <w:p>
+      <w:pPr>
+        <w:pStyle w:val="Ttulo3"/>
+      </w:pPr>
+      <w:r>
+        <w:t>Dimensiones del debate</w:t>
+      </w:r>
+    </w:p>
+    <w:p>
+      <w:pPr>
+        <w:pStyle w:val="NormalWeb"/>
+        <w:spacing w:before="240" w:beforeAutospacing="0" w:after="0" w:afterAutospacing="0"/>
+        <w:rPr>
+          <w:color w:val="000000"/>
+        </w:rPr>
+      </w:pPr>
+    </w:p>
+    <w:p>
+      <w:pPr>
+        <w:pStyle w:val="Ttulo3"/>
+      </w:pPr>
+      <w:r>
+        <w:t>Visiones del consumo</w:t>
+      </w:r>
+    </w:p>
+    <w:p>
+      <w:pPr>
+        <w:pStyle w:val="NormalWeb"/>
+        <w:spacing w:before="240" w:beforeAutospacing="0" w:after="0" w:afterAutospacing="0"/>
+        <w:rPr>
+          <w:color w:val="000000"/>
+        </w:rPr>
+      </w:pPr>
+    </w:p>
+    <w:p>
+      <w:pPr>
+        <w:pStyle w:val="Ttulo3"/>
+      </w:pPr>
+      <w:r>
+        <w:t>¿Cómo son vistos los parlamentarios por sí mismos?</w:t>
       </w:r>
     </w:p>
     <w:p>
@@ -5417,6 +5568,7 @@
         </w:rPr>
       </w:pPr>
       <w:r>
+        <w:lastRenderedPageBreak/>
         <w:br w:type="page"/>
       </w:r>
     </w:p>
@@ -6275,7 +6427,7 @@
           <w:sz w:val="22"/>
           <w:szCs w:val="24"/>
         </w:rPr>
-        <w:t xml:space="preserve">Mason, J. 2002. </w:t>
+        <w:t xml:space="preserve">Lowi, Theodore J. 1972. “Four Systems of Policy, Politics, and Choice”. </w:t>
       </w:r>
       <w:r>
         <w:rPr>
@@ -6286,7 +6438,7 @@
           <w:sz w:val="22"/>
           <w:szCs w:val="24"/>
         </w:rPr>
-        <w:t>Qualitative Researching</w:t>
+        <w:t>Public Administration Review</w:t>
       </w:r>
       <w:r>
         <w:rPr>
@@ -6295,7 +6447,7 @@
           <w:sz w:val="22"/>
           <w:szCs w:val="24"/>
         </w:rPr>
-        <w:t>. SAGE Publications. https://books.google.cl/books?id=gW5su96QHL0C.</w:t>
+        <w:t xml:space="preserve"> 32(4): 298–310. http://www.jstor.org/stable/974990.</w:t>
       </w:r>
     </w:p>
     <w:p>
@@ -6320,7 +6472,7 @@
           <w:sz w:val="22"/>
           <w:szCs w:val="24"/>
         </w:rPr>
-        <w:t xml:space="preserve">Medina, Rosgaby. 2022. </w:t>
+        <w:t xml:space="preserve">Mason, J. 2002. </w:t>
       </w:r>
       <w:r>
         <w:rPr>
@@ -6331,7 +6483,7 @@
           <w:sz w:val="22"/>
           <w:szCs w:val="24"/>
         </w:rPr>
-        <w:t>Estadísticas de la situación digital de Chile en el 2021-2022</w:t>
+        <w:t>Qualitative Researching</w:t>
       </w:r>
       <w:r>
         <w:rPr>
@@ -6340,7 +6492,7 @@
           <w:sz w:val="22"/>
           <w:szCs w:val="24"/>
         </w:rPr>
-        <w:t>. Medellín, Colombia. https://branch.com.co/marketing-digital/estadisticas-de-la-situacion-digital-de-chile-en-el-2021-2022/.</w:t>
+        <w:t>. SAGE Publications. https://books.google.cl/books?id=gW5su96QHL0C.</w:t>
       </w:r>
     </w:p>
     <w:p>
@@ -6365,7 +6517,27 @@
           <w:sz w:val="22"/>
           <w:szCs w:val="24"/>
         </w:rPr>
-        <w:t>Minsterio del Interior. 2006. “Decreto-1215 23-JUN-2007 ESTABLECE NORMAS QUE REGULAN LAS MEDIDAS DE PREVENCION DEL CONSUMO DE DROGAS EN LOS ORGANOS DE LA ADMINISTRACION DEL ESTADO, ASI COMO EL PROCEDIMIENTO DE CONTROL DE CONSUMO APLICABLE A LAS PERSONAS QUE INDICA, CONFORME A LO ESTABL”. https://www.bcn.cl/leychile/navegar?idNorma=262070.</w:t>
+        <w:t xml:space="preserve">Medina, Rosgaby. 2022. </w:t>
+      </w:r>
+      <w:r>
+        <w:rPr>
+          <w:rFonts w:cs="Times New Roman"/>
+          <w:i/>
+          <w:iCs/>
+          <w:noProof/>
+          <w:sz w:val="22"/>
+          <w:szCs w:val="24"/>
+        </w:rPr>
+        <w:t>Estadísticas de la situación digital de Chile en el 2021-2022</w:t>
+      </w:r>
+      <w:r>
+        <w:rPr>
+          <w:rFonts w:cs="Times New Roman"/>
+          <w:noProof/>
+          <w:sz w:val="22"/>
+          <w:szCs w:val="24"/>
+        </w:rPr>
+        <w:t>. Medellín, Colombia. https://branch.com.co/marketing-digital/estadisticas-de-la-situacion-digital-de-chile-en-el-2021-2022/.</w:t>
       </w:r>
     </w:p>
     <w:p>
@@ -6390,27 +6562,7 @@
           <w:sz w:val="22"/>
           <w:szCs w:val="24"/>
         </w:rPr>
-        <w:t xml:space="preserve">Nicholls, James, y John Greenaway. 2015. “What is the problem?: Evidence, politics and alcohol policy in England and Wales, 2010–2014”. </w:t>
-      </w:r>
-      <w:r>
-        <w:rPr>
-          <w:rFonts w:cs="Times New Roman"/>
-          <w:i/>
-          <w:iCs/>
-          <w:noProof/>
-          <w:sz w:val="22"/>
-          <w:szCs w:val="24"/>
-        </w:rPr>
-        <w:t>Drugs: Education, Prevention and Policy</w:t>
-      </w:r>
-      <w:r>
-        <w:rPr>
-          <w:rFonts w:cs="Times New Roman"/>
-          <w:noProof/>
-          <w:sz w:val="22"/>
-          <w:szCs w:val="24"/>
-        </w:rPr>
-        <w:t xml:space="preserve"> 22(2): 135–42. https://doi.org/10.3109/09687637.2014.993923.</w:t>
+        <w:t>Minsterio del Interior. 2006. “Decreto-1215 23-JUN-2007 ESTABLECE NORMAS QUE REGULAN LAS MEDIDAS DE PREVENCION DEL CONSUMO DE DROGAS EN LOS ORGANOS DE LA ADMINISTRACION DEL ESTADO, ASI COMO EL PROCEDIMIENTO DE CONTROL DE CONSUMO APLICABLE A LAS PERSONAS QUE INDICA, CONFORME A LO ESTABL”. https://www.bcn.cl/leychile/navegar?idNorma=262070.</w:t>
       </w:r>
     </w:p>
     <w:p>
@@ -6435,7 +6587,7 @@
           <w:sz w:val="22"/>
           <w:szCs w:val="24"/>
         </w:rPr>
-        <w:t xml:space="preserve">van Ostaijen, Mark, y Shivant Jhagroe. 2015. “‘Get those voices at the table!’: Interview with Deborah Stone”. </w:t>
+        <w:t xml:space="preserve">Nicholls, James, y John Greenaway. 2015. “What is the problem?: Evidence, politics and alcohol policy in England and Wales, 2010–2014”. </w:t>
       </w:r>
       <w:r>
         <w:rPr>
@@ -6446,7 +6598,7 @@
           <w:sz w:val="22"/>
           <w:szCs w:val="24"/>
         </w:rPr>
-        <w:t>Policy Sciences</w:t>
+        <w:t>Drugs: Education, Prevention and Policy</w:t>
       </w:r>
       <w:r>
         <w:rPr>
@@ -6455,7 +6607,7 @@
           <w:sz w:val="22"/>
           <w:szCs w:val="24"/>
         </w:rPr>
-        <w:t xml:space="preserve"> 48(1): 127–33. https://doi.org/10.1007/s11077-015-9214-0.</w:t>
+        <w:t xml:space="preserve"> 22(2): 135–42. https://doi.org/10.3109/09687637.2014.993923.</w:t>
       </w:r>
     </w:p>
     <w:p>
@@ -6480,7 +6632,7 @@
           <w:sz w:val="22"/>
           <w:szCs w:val="24"/>
         </w:rPr>
-        <w:t xml:space="preserve">Pacific Island Times News Staff. 2021. “Bill proposes to mandate drug testing for political candidates”. </w:t>
+        <w:t xml:space="preserve">van Ostaijen, Mark, y Shivant Jhagroe. 2015. “‘Get those voices at the table!’: Interview with Deborah Stone”. </w:t>
       </w:r>
       <w:r>
         <w:rPr>
@@ -6491,7 +6643,7 @@
           <w:sz w:val="22"/>
           <w:szCs w:val="24"/>
         </w:rPr>
-        <w:t>Pacific Island Times</w:t>
+        <w:t>Policy Sciences</w:t>
       </w:r>
       <w:r>
         <w:rPr>
@@ -6500,7 +6652,7 @@
           <w:sz w:val="22"/>
           <w:szCs w:val="24"/>
         </w:rPr>
-        <w:t>. https://www.pacificislandtimes.com/post/bill-proposes-to-mandate-drug-testing-for-political-candidates.</w:t>
+        <w:t xml:space="preserve"> 48(1): 127–33. https://doi.org/10.1007/s11077-015-9214-0.</w:t>
       </w:r>
     </w:p>
     <w:p>
@@ -6525,7 +6677,27 @@
           <w:sz w:val="22"/>
           <w:szCs w:val="24"/>
         </w:rPr>
-        <w:t>“Pamela Jiles revela cuál será su postura en el gobierno de Boric”. 2022. https://www.13.cl/programas/tu-dia/noticias/pamela-jiles-revela-cual-sera-su-postura-en-el-gobierno-de-boric.</w:t>
+        <w:t xml:space="preserve">Pacific Island Times News Staff. 2021. “Bill proposes to mandate drug testing for political candidates”. </w:t>
+      </w:r>
+      <w:r>
+        <w:rPr>
+          <w:rFonts w:cs="Times New Roman"/>
+          <w:i/>
+          <w:iCs/>
+          <w:noProof/>
+          <w:sz w:val="22"/>
+          <w:szCs w:val="24"/>
+        </w:rPr>
+        <w:t>Pacific Island Times</w:t>
+      </w:r>
+      <w:r>
+        <w:rPr>
+          <w:rFonts w:cs="Times New Roman"/>
+          <w:noProof/>
+          <w:sz w:val="22"/>
+          <w:szCs w:val="24"/>
+        </w:rPr>
+        <w:t>. https://www.pacificislandtimes.com/post/bill-proposes-to-mandate-drug-testing-for-political-candidates.</w:t>
       </w:r>
     </w:p>
     <w:p>
@@ -6550,27 +6722,7 @@
           <w:sz w:val="22"/>
           <w:szCs w:val="24"/>
         </w:rPr>
-        <w:t xml:space="preserve">Parsons, Wayne. 2007. “MESO-ANÁLISIS Análisis de la definición del problema, el establecimiento de la agenda y la formulación de las políticas públicas”. En </w:t>
-      </w:r>
-      <w:r>
-        <w:rPr>
-          <w:rFonts w:cs="Times New Roman"/>
-          <w:i/>
-          <w:iCs/>
-          <w:noProof/>
-          <w:sz w:val="22"/>
-          <w:szCs w:val="24"/>
-        </w:rPr>
-        <w:t>Políticas públicas: una introducción a la teoría y práctica del análisis de políticas públicas</w:t>
-      </w:r>
-      <w:r>
-        <w:rPr>
-          <w:rFonts w:cs="Times New Roman"/>
-          <w:noProof/>
-          <w:sz w:val="22"/>
-          <w:szCs w:val="24"/>
-        </w:rPr>
-        <w:t>, eds. A. Miño y A. Dávila. Buenos Aires, Argentina: FLACSO México DF.</w:t>
+        <w:t>“Pamela Jiles revela cuál será su postura en el gobierno de Boric”. 2022. https://www.13.cl/programas/tu-dia/noticias/pamela-jiles-revela-cual-sera-su-postura-en-el-gobierno-de-boric.</w:t>
       </w:r>
     </w:p>
     <w:p>
@@ -6595,7 +6747,7 @@
           <w:sz w:val="22"/>
           <w:szCs w:val="24"/>
         </w:rPr>
-        <w:t xml:space="preserve">Ronzani, Telmo Mota. 2018. “The Context of Drug Use in the Consumer Society”. En </w:t>
+        <w:t xml:space="preserve">Parsons, Wayne. 2007. “MESO-ANÁLISIS Análisis de la definición del problema, el establecimiento de la agenda y la formulación de las políticas públicas”. En </w:t>
       </w:r>
       <w:r>
         <w:rPr>
@@ -6606,7 +6758,7 @@
           <w:sz w:val="22"/>
           <w:szCs w:val="24"/>
         </w:rPr>
-        <w:t>Drugs and Social Context: Social Perspectives on the Use of Alcohol and Other Drugs</w:t>
+        <w:t>Políticas públicas: una introducción a la teoría y práctica del análisis de políticas públicas</w:t>
       </w:r>
       <w:r>
         <w:rPr>
@@ -6615,7 +6767,7 @@
           <w:sz w:val="22"/>
           <w:szCs w:val="24"/>
         </w:rPr>
-        <w:t>, ed. Telmo Mota Ronzani. Cham: Springer International Publishing, 3–13. https://doi.org/10.1007/978-3-319-72446-1_1.</w:t>
+        <w:t>, eds. A. Miño y A. Dávila. Buenos Aires, Argentina: FLACSO México DF.</w:t>
       </w:r>
     </w:p>
     <w:p>
@@ -6640,7 +6792,63 @@
           <w:sz w:val="22"/>
           <w:szCs w:val="24"/>
         </w:rPr>
+        <w:t xml:space="preserve">Ronzani, Telmo Mota. 2018. “The Context of Drug Use in the Consumer Society”. En </w:t>
+      </w:r>
+      <w:r>
+        <w:rPr>
+          <w:rFonts w:cs="Times New Roman"/>
+          <w:i/>
+          <w:iCs/>
+          <w:noProof/>
+          <w:sz w:val="22"/>
+          <w:szCs w:val="24"/>
+        </w:rPr>
+        <w:t xml:space="preserve">Drugs and </w:t>
+      </w:r>
+      <w:r>
+        <w:rPr>
+          <w:rFonts w:cs="Times New Roman"/>
+          <w:i/>
+          <w:iCs/>
+          <w:noProof/>
+          <w:sz w:val="22"/>
+          <w:szCs w:val="24"/>
+        </w:rPr>
         <w:lastRenderedPageBreak/>
+        <w:t>Social Context: Social Perspectives on the Use of Alcohol and Other Drugs</w:t>
+      </w:r>
+      <w:r>
+        <w:rPr>
+          <w:rFonts w:cs="Times New Roman"/>
+          <w:noProof/>
+          <w:sz w:val="22"/>
+          <w:szCs w:val="24"/>
+        </w:rPr>
+        <w:t>, ed. Telmo Mota Ronzani. Cham: Springer International Publishing, 3–13. https://doi.org/10.1007/978-3-319-72446-1_1.</w:t>
+      </w:r>
+    </w:p>
+    <w:p>
+      <w:pPr>
+        <w:widowControl w:val="0"/>
+        <w:autoSpaceDE w:val="0"/>
+        <w:autoSpaceDN w:val="0"/>
+        <w:adjustRightInd w:val="0"/>
+        <w:spacing w:line="240" w:lineRule="auto"/>
+        <w:ind w:left="480" w:hanging="480"/>
+        <w:rPr>
+          <w:rFonts w:cs="Times New Roman"/>
+          <w:noProof/>
+          <w:sz w:val="22"/>
+          <w:szCs w:val="24"/>
+        </w:rPr>
+      </w:pPr>
+      <w:r>
+        <w:rPr>
+          <w:rFonts w:cs="Times New Roman"/>
+          <w:noProof/>
+          <w:sz w:val="22"/>
+          <w:szCs w:val="24"/>
+        </w:rPr>
         <w:t xml:space="preserve">Schneider, Anne, y Helen Ingram. 1993. “Social Construction of Target Populations: Implications for Politics and Policy”. </w:t>
       </w:r>
       <w:r>
@@ -19718,7 +19926,16 @@
                 <w:szCs w:val="18"/>
                 <w:lang w:val="en-AU" w:eastAsia="es-CL"/>
               </w:rPr>
-              <w:t>S_números</w:t>
+              <w:t>S_</w:t>
+            </w:r>
+            <w:r>
+              <w:rPr>
+                <w:rFonts w:eastAsia="Times New Roman" w:cs="Times New Roman"/>
+                <w:sz w:val="18"/>
+                <w:szCs w:val="18"/>
+                <w:lang w:val="en-AU" w:eastAsia="es-CL"/>
+              </w:rPr>
+              <w:t>datos</w:t>
             </w:r>
             <w:proofErr w:type="spellEnd"/>
           </w:p>
@@ -19767,6 +19984,16 @@
                 <w:lang w:eastAsia="es-CL"/>
               </w:rPr>
               <w:t>números</w:t>
+            </w:r>
+            <w:r>
+              <w:rPr>
+                <w:rFonts w:eastAsia="Times New Roman" w:cs="Times New Roman"/>
+                <w:color w:val="000000"/>
+                <w:sz w:val="18"/>
+                <w:szCs w:val="18"/>
+                <w:lang w:eastAsia="es-CL"/>
+              </w:rPr>
+              <w:t>, leyes concretas, entre otras</w:t>
             </w:r>
           </w:p>
         </w:tc>
@@ -20238,6 +20465,150 @@
             <w:noWrap/>
             <w:vAlign w:val="bottom"/>
             <w:hideMark/>
+          </w:tcPr>
+          <w:p>
+            <w:pPr>
+              <w:spacing w:after="0" w:line="240" w:lineRule="auto"/>
+              <w:rPr>
+                <w:rFonts w:eastAsia="Times New Roman" w:cs="Times New Roman"/>
+                <w:sz w:val="18"/>
+                <w:szCs w:val="18"/>
+                <w:lang w:eastAsia="es-CL"/>
+              </w:rPr>
+            </w:pPr>
+          </w:p>
+        </w:tc>
+      </w:tr>
+      <w:tr>
+        <w:trPr>
+          <w:trHeight w:val="20"/>
+        </w:trPr>
+        <w:tc>
+          <w:tcPr>
+            <w:tcW w:w="1051" w:type="dxa"/>
+            <w:tcBorders>
+              <w:top w:val="nil"/>
+              <w:left w:val="nil"/>
+              <w:right w:val="nil"/>
+            </w:tcBorders>
+            <w:shd w:val="clear" w:color="auto" w:fill="auto"/>
+            <w:noWrap/>
+            <w:vAlign w:val="bottom"/>
+          </w:tcPr>
+          <w:p>
+            <w:pPr>
+              <w:spacing w:after="0" w:line="240" w:lineRule="auto"/>
+              <w:rPr>
+                <w:rFonts w:eastAsia="Times New Roman" w:cs="Times New Roman"/>
+                <w:color w:val="000000"/>
+                <w:sz w:val="18"/>
+                <w:szCs w:val="18"/>
+                <w:lang w:eastAsia="es-CL"/>
+              </w:rPr>
+            </w:pPr>
+            <w:r>
+              <w:rPr>
+                <w:rFonts w:eastAsia="Times New Roman" w:cs="Times New Roman"/>
+                <w:color w:val="000000"/>
+                <w:sz w:val="18"/>
+                <w:szCs w:val="18"/>
+                <w:lang w:eastAsia="es-CL"/>
+              </w:rPr>
+              <w:t>S_</w:t>
+            </w:r>
+          </w:p>
+        </w:tc>
+        <w:tc>
+          <w:tcPr>
+            <w:tcW w:w="1645" w:type="dxa"/>
+            <w:tcBorders>
+              <w:top w:val="nil"/>
+              <w:left w:val="nil"/>
+              <w:right w:val="nil"/>
+            </w:tcBorders>
+            <w:shd w:val="clear" w:color="auto" w:fill="auto"/>
+            <w:noWrap/>
+            <w:vAlign w:val="bottom"/>
+          </w:tcPr>
+          <w:p>
+            <w:pPr>
+              <w:spacing w:after="0" w:line="240" w:lineRule="auto"/>
+              <w:rPr>
+                <w:rFonts w:eastAsia="Times New Roman" w:cs="Times New Roman"/>
+                <w:sz w:val="18"/>
+                <w:szCs w:val="18"/>
+                <w:lang w:val="en-AU" w:eastAsia="es-CL"/>
+              </w:rPr>
+            </w:pPr>
+            <w:proofErr w:type="spellStart"/>
+            <w:r>
+              <w:rPr>
+                <w:rFonts w:eastAsia="Times New Roman" w:cs="Times New Roman"/>
+                <w:sz w:val="18"/>
+                <w:szCs w:val="18"/>
+                <w:lang w:val="en-AU" w:eastAsia="es-CL"/>
+              </w:rPr>
+              <w:t>S_ironía</w:t>
+            </w:r>
+            <w:proofErr w:type="spellEnd"/>
+          </w:p>
+        </w:tc>
+        <w:tc>
+          <w:tcPr>
+            <w:tcW w:w="3225" w:type="dxa"/>
+            <w:tcBorders>
+              <w:top w:val="nil"/>
+              <w:left w:val="nil"/>
+              <w:right w:val="nil"/>
+            </w:tcBorders>
+            <w:shd w:val="clear" w:color="auto" w:fill="auto"/>
+            <w:noWrap/>
+            <w:vAlign w:val="bottom"/>
+          </w:tcPr>
+          <w:p>
+            <w:pPr>
+              <w:spacing w:after="0" w:line="240" w:lineRule="auto"/>
+              <w:rPr>
+                <w:rFonts w:eastAsia="Times New Roman" w:cs="Times New Roman"/>
+                <w:color w:val="000000"/>
+                <w:sz w:val="18"/>
+                <w:szCs w:val="18"/>
+                <w:lang w:eastAsia="es-CL"/>
+              </w:rPr>
+            </w:pPr>
+            <w:r>
+              <w:rPr>
+                <w:rFonts w:eastAsia="Times New Roman" w:cs="Times New Roman"/>
+                <w:color w:val="000000"/>
+                <w:sz w:val="18"/>
+                <w:szCs w:val="18"/>
+                <w:lang w:eastAsia="es-CL"/>
+              </w:rPr>
+              <w:t xml:space="preserve">Aspectos clave para contar historias, </w:t>
+            </w:r>
+            <w:r>
+              <w:rPr>
+                <w:rFonts w:eastAsia="Times New Roman" w:cs="Times New Roman"/>
+                <w:color w:val="000000"/>
+                <w:sz w:val="18"/>
+                <w:szCs w:val="18"/>
+                <w:lang w:eastAsia="es-CL"/>
+              </w:rPr>
+              <w:t>ironía</w:t>
+            </w:r>
+          </w:p>
+        </w:tc>
+        <w:tc>
+          <w:tcPr>
+            <w:tcW w:w="2858" w:type="dxa"/>
+            <w:tcBorders>
+              <w:top w:val="nil"/>
+              <w:left w:val="nil"/>
+              <w:right w:val="nil"/>
+            </w:tcBorders>
+            <w:shd w:val="clear" w:color="auto" w:fill="auto"/>
+            <w:noWrap/>
+            <w:vAlign w:val="bottom"/>
           </w:tcPr>
           <w:p>
             <w:pPr>
@@ -21896,39 +22267,7 @@
       </w:r>
     </w:p>
   </w:comment>
-  <w:comment w:id="10" w:author="Andrés González Santa Cruz" w:date="2022-12-27T18:09:00Z" w:initials="AGSC">
-    <w:p>
-      <w:pPr>
-        <w:pStyle w:val="Textocomentario"/>
-      </w:pPr>
-      <w:r>
-        <w:rPr>
-          <w:rStyle w:val="Refdecomentario"/>
-        </w:rPr>
-        <w:annotationRef/>
-      </w:r>
-      <w:r>
-        <w:t xml:space="preserve">Agregar </w:t>
-      </w:r>
-      <w:proofErr w:type="spellStart"/>
-      <w:r>
-        <w:t>qie</w:t>
-      </w:r>
-      <w:proofErr w:type="spellEnd"/>
-      <w:r>
-        <w:t xml:space="preserve"> ´</w:t>
-      </w:r>
-      <w:proofErr w:type="spellStart"/>
-      <w:r>
-        <w:t>psnoticias</w:t>
-      </w:r>
-      <w:proofErr w:type="spellEnd"/>
-      <w:r>
-        <w:t xml:space="preserve"> en las que no hay </w:t>
-      </w:r>
-    </w:p>
-  </w:comment>
-  <w:comment w:id="11" w:author="Andrés González Santa Cruz" w:date="2022-12-27T18:12:00Z" w:initials="AGSC">
+  <w:comment w:id="10" w:author="Andrés González Santa Cruz" w:date="2022-12-27T18:12:00Z" w:initials="AGSC">
     <w:p>
       <w:pPr>
         <w:pStyle w:val="Textocomentario"/>
@@ -21974,7 +22313,6 @@
   <w15:commentEx w15:paraId="6161B038" w15:done="0"/>
   <w15:commentEx w15:paraId="7BB24D46" w15:done="0"/>
   <w15:commentEx w15:paraId="509B7BD2" w15:done="0"/>
-  <w15:commentEx w15:paraId="503AE627" w15:done="0"/>
   <w15:commentEx w15:paraId="4EE864C7" w15:done="0"/>
 </w15:commentsEx>
 </file>
@@ -21990,7 +22328,6 @@
   <w16cex:commentExtensible w16cex:durableId="2753275D" w16cex:dateUtc="2022-12-25T22:47:00Z"/>
   <w16cex:commentExtensible w16cex:durableId="27532B1D" w16cex:dateUtc="2022-12-25T23:03:00Z"/>
   <w16cex:commentExtensible w16cex:durableId="2753287C" w16cex:dateUtc="2022-12-25T22:52:00Z"/>
-  <w16cex:commentExtensible w16cex:durableId="2755B350" w16cex:dateUtc="2022-12-27T21:09:00Z"/>
   <w16cex:commentExtensible w16cex:durableId="2755B3FD" w16cex:dateUtc="2022-12-27T21:12:00Z"/>
 </w16cex:commentsExtensible>
 </file>
@@ -22006,7 +22343,6 @@
   <w16cid:commentId w16cid:paraId="6161B038" w16cid:durableId="2753275D"/>
   <w16cid:commentId w16cid:paraId="7BB24D46" w16cid:durableId="27532B1D"/>
   <w16cid:commentId w16cid:paraId="509B7BD2" w16cid:durableId="2753287C"/>
-  <w16cid:commentId w16cid:paraId="503AE627" w16cid:durableId="2755B350"/>
   <w16cid:commentId w16cid:paraId="4EE864C7" w16cid:durableId="2755B3FD"/>
 </w16cid:commentsIds>
 </file>

</xml_diff>

<commit_message>
actualizamos la página con avances
</commit_message>
<xml_diff>
--- a/_doc/Bajo la influencia de.docx
+++ b/_doc/Bajo la influencia de.docx
@@ -92,11 +92,9 @@
         <w:pStyle w:val="Ttulo2"/>
         <w:spacing w:line="240" w:lineRule="auto"/>
       </w:pPr>
-      <w:proofErr w:type="spellStart"/>
       <w:r>
         <w:t>Abstract</w:t>
       </w:r>
-      <w:proofErr w:type="spellEnd"/>
     </w:p>
     <w:p>
       <w:pPr>
@@ -296,29 +294,11 @@
       <w:pPr>
         <w:spacing w:line="240" w:lineRule="auto"/>
       </w:pPr>
-      <w:proofErr w:type="spellStart"/>
-      <w:r>
-        <w:t>Keywords</w:t>
-      </w:r>
-      <w:proofErr w:type="spellEnd"/>
-      <w:r>
-        <w:t xml:space="preserve">: </w:t>
-      </w:r>
-      <w:proofErr w:type="spellStart"/>
-      <w:r>
-        <w:t>Drug</w:t>
-      </w:r>
-      <w:proofErr w:type="spellEnd"/>
-      <w:r>
-        <w:t xml:space="preserve"> </w:t>
-      </w:r>
-      <w:proofErr w:type="spellStart"/>
-      <w:r>
-        <w:t>policy</w:t>
-      </w:r>
-      <w:proofErr w:type="spellEnd"/>
-      <w:r>
-        <w:t xml:space="preserve"> </w:t>
+      <w:r>
+        <w:t xml:space="preserve">Keywords: </w:t>
+      </w:r>
+      <w:r>
+        <w:t xml:space="preserve">Drug policy </w:t>
       </w:r>
       <w:r>
         <w:t>Research, Salud pública, Chile</w:t>
@@ -428,7 +408,6 @@
         </w:rPr>
         <w:t>Una condición de este tipo es particularmente cierta tratando “problemas retorcidos” (</w:t>
       </w:r>
-      <w:proofErr w:type="spellStart"/>
       <w:r>
         <w:rPr>
           <w:rFonts w:cs="Times New Roman"/>
@@ -436,9 +415,15 @@
           <w:iCs/>
           <w:szCs w:val="24"/>
         </w:rPr>
-        <w:t>wicked</w:t>
-      </w:r>
-      <w:proofErr w:type="spellEnd"/>
+        <w:t>wicked problems</w:t>
+      </w:r>
+      <w:r>
+        <w:rPr>
+          <w:rFonts w:cs="Times New Roman"/>
+          <w:szCs w:val="24"/>
+        </w:rPr>
+        <w:t>), compuesto por temas complejos, abiertos, impredecibles, y que muchas veces son de difícil definición (</w:t>
+      </w:r>
       <w:r>
         <w:rPr>
           <w:rFonts w:cs="Times New Roman"/>
@@ -446,37 +431,8 @@
           <w:iCs/>
           <w:szCs w:val="24"/>
         </w:rPr>
-        <w:t xml:space="preserve"> </w:t>
-      </w:r>
-      <w:proofErr w:type="spellStart"/>
-      <w:r>
-        <w:rPr>
-          <w:rFonts w:cs="Times New Roman"/>
-          <w:i/>
-          <w:iCs/>
-          <w:szCs w:val="24"/>
-        </w:rPr>
-        <w:t>problems</w:t>
-      </w:r>
-      <w:proofErr w:type="spellEnd"/>
-      <w:r>
-        <w:rPr>
-          <w:rFonts w:cs="Times New Roman"/>
-          <w:szCs w:val="24"/>
-        </w:rPr>
-        <w:t>), compuesto por temas complejos, abiertos, impredecibles, y que muchas veces son de difícil definición (</w:t>
-      </w:r>
-      <w:proofErr w:type="spellStart"/>
-      <w:r>
-        <w:rPr>
-          <w:rFonts w:cs="Times New Roman"/>
-          <w:i/>
-          <w:iCs/>
-          <w:szCs w:val="24"/>
-        </w:rPr>
         <w:t>ill-defined</w:t>
       </w:r>
-      <w:proofErr w:type="spellEnd"/>
       <w:r>
         <w:rPr>
           <w:rFonts w:cs="Times New Roman"/>
@@ -1659,25 +1615,7 @@
           <w:szCs w:val="24"/>
           <w:lang w:eastAsia="es-CL"/>
         </w:rPr>
-        <w:t xml:space="preserve"> Maite </w:t>
-      </w:r>
-      <w:proofErr w:type="spellStart"/>
-      <w:r>
-        <w:rPr>
-          <w:rFonts w:eastAsia="Times New Roman" w:cs="Times New Roman"/>
-          <w:szCs w:val="24"/>
-          <w:lang w:eastAsia="es-CL"/>
-        </w:rPr>
-        <w:t>Orsini</w:t>
-      </w:r>
-      <w:proofErr w:type="spellEnd"/>
-      <w:r>
-        <w:rPr>
-          <w:rFonts w:eastAsia="Times New Roman" w:cs="Times New Roman"/>
-          <w:szCs w:val="24"/>
-          <w:lang w:eastAsia="es-CL"/>
-        </w:rPr>
-        <w:t xml:space="preserve"> el 2019</w:t>
+        <w:t xml:space="preserve"> Maite Orsini el 2019</w:t>
       </w:r>
       <w:r>
         <w:rPr>
@@ -2403,7 +2341,6 @@
         </w:rPr>
         <w:t>Debido a que el principal foco de los medios de comunicación en Chile se ha puesto sobre las imágenes a la base (</w:t>
       </w:r>
-      <w:proofErr w:type="spellStart"/>
       <w:r>
         <w:rPr>
           <w:rFonts w:cs="Times New Roman"/>
@@ -2413,7 +2350,6 @@
         </w:rPr>
         <w:t>frames</w:t>
       </w:r>
-      <w:proofErr w:type="spellEnd"/>
       <w:r>
         <w:rPr>
           <w:rFonts w:cs="Times New Roman"/>
@@ -3583,7 +3519,6 @@
         </w:rPr>
         <w:t>“</w:t>
       </w:r>
-      <w:proofErr w:type="spellStart"/>
       <w:r>
         <w:rPr>
           <w:rFonts w:cs="Times New Roman"/>
@@ -3591,7 +3526,6 @@
         </w:rPr>
         <w:t>evidencial</w:t>
       </w:r>
-      <w:proofErr w:type="spellEnd"/>
       <w:r>
         <w:rPr>
           <w:rFonts w:cs="Times New Roman"/>
@@ -3684,57 +3618,7 @@
           <w:rFonts w:cs="Times New Roman"/>
           <w:szCs w:val="24"/>
         </w:rPr>
-        <w:t xml:space="preserve">Un último marco es de utilidad para identificar a qué etapa del ciclo de las políticas se alude </w:t>
-      </w:r>
-      <w:r>
-        <w:rPr>
-          <w:rFonts w:cs="Times New Roman"/>
-          <w:szCs w:val="24"/>
-        </w:rPr>
-        <w:fldChar w:fldCharType="begin" w:fldLock="1"/>
-      </w:r>
-      <w:r>
-        <w:rPr>
-          <w:rFonts w:cs="Times New Roman"/>
-          <w:szCs w:val="24"/>
-        </w:rPr>
-        <w:instrText>ADDIN CSL_CITATION {"citationItems":[{"id":"ITEM-1","itemData":{"author":[{"dropping-particle":"","family":"Jones","given":"C.","non-dropping-particle":"","parse-names":false,"suffix":""}],"id":"ITEM-1","issued":{"date-parts":[["1977"]]},"publisher":"Duxbury Press","publisher-place":"Massachusetts","title":"An introduction to the study of public policy","type":"book"},"uris":["http://www.mendeley.com/documents/?uuid=3819d278-3fbe-469e-9204-4d6cdaea4a1e"]}],"mendeley":{"formattedCitation":"(Jones 1977)","plainTextFormattedCitation":"(Jones 1977)","previouslyFormattedCitation":"(Jones 1977)"},"properties":{"noteIndex":0},"schema":"https://github.com/citation-style-language/schema/raw/master/csl-citation.json"}</w:instrText>
-      </w:r>
-      <w:r>
-        <w:rPr>
-          <w:rFonts w:cs="Times New Roman"/>
-          <w:szCs w:val="24"/>
-        </w:rPr>
-        <w:fldChar w:fldCharType="separate"/>
-      </w:r>
-      <w:r>
-        <w:rPr>
-          <w:rFonts w:cs="Times New Roman"/>
-          <w:noProof/>
-          <w:szCs w:val="24"/>
-        </w:rPr>
-        <w:t>(Jones 1977)</w:t>
-      </w:r>
-      <w:r>
-        <w:rPr>
-          <w:rFonts w:cs="Times New Roman"/>
-          <w:szCs w:val="24"/>
-        </w:rPr>
-        <w:fldChar w:fldCharType="end"/>
-      </w:r>
-      <w:r>
-        <w:rPr>
-          <w:rFonts w:cs="Times New Roman"/>
-          <w:szCs w:val="24"/>
-        </w:rPr>
-        <w:t>.</w:t>
-      </w:r>
-      <w:r>
-        <w:rPr>
-          <w:rFonts w:cs="Times New Roman"/>
-          <w:szCs w:val="24"/>
-        </w:rPr>
-        <w:t xml:space="preserve"> Es razonable pensar que esta política pertenece al tipo de políticas reguladoras, cuyo ámbito de aplicación se enfoca a conductas individuales (particularmente, consumo, en menor medida dependencia y de manera más indirecta, los vínculos con el narcotráfico) y con una probabilidad de coerción inmediata, ya sea mediante la opinión pública o la multas aplicadas por la comisión de ética </w:t>
+        <w:t xml:space="preserve">Es razonable pensar que esta política pertenece al tipo de políticas reguladoras, cuyo ámbito de aplicación se enfoca a conductas individuales (particularmente, consumo, en menor medida dependencia y de manera más indirecta, los vínculos con el narcotráfico) y con una probabilidad de coerción inmediata, ya sea mediante la opinión pública o la multas aplicadas por la comisión de ética </w:t>
       </w:r>
       <w:r>
         <w:rPr>
@@ -4104,7 +3988,6 @@
         </w:rPr>
         <w:t xml:space="preserve"> desde la plataforma </w:t>
       </w:r>
-      <w:proofErr w:type="spellStart"/>
       <w:r>
         <w:rPr>
           <w:rFonts w:cs="Times New Roman"/>
@@ -4112,7 +3995,6 @@
         </w:rPr>
         <w:t>agregadora</w:t>
       </w:r>
-      <w:proofErr w:type="spellEnd"/>
       <w:r>
         <w:rPr>
           <w:rFonts w:cs="Times New Roman"/>
@@ -4264,7 +4146,6 @@
         </w:rPr>
         <w:t xml:space="preserve">Fuentes que condicionan el acceso a suscripción (ej., </w:t>
       </w:r>
-      <w:proofErr w:type="spellStart"/>
       <w:r>
         <w:rPr>
           <w:rFonts w:cs="Times New Roman"/>
@@ -4272,17 +4153,7 @@
           <w:iCs/>
           <w:szCs w:val="24"/>
         </w:rPr>
-        <w:t>Early</w:t>
-      </w:r>
-      <w:proofErr w:type="spellEnd"/>
-      <w:r>
-        <w:rPr>
-          <w:rFonts w:cs="Times New Roman"/>
-          <w:i/>
-          <w:iCs/>
-          <w:szCs w:val="24"/>
-        </w:rPr>
-        <w:t xml:space="preserve"> Access</w:t>
+        <w:t>Early Access</w:t>
       </w:r>
       <w:r>
         <w:rPr>
@@ -4626,23 +4497,7 @@
           <w:rFonts w:cs="Times New Roman"/>
           <w:szCs w:val="24"/>
         </w:rPr>
-        <w:t xml:space="preserve">Los artículos se organizaron en una matriz de Excel© para cada estrategia de búsqueda. Posteriormente se organizaron los títulos en orden alfabético y se eliminaron los duplicados. Las unidades de análisis, es decir, las declaraciones publicadas en diarios en medios electrónicos de noticias, fueron segmentados por criterios temáticos emergentes y a partir de ello se crearon las categorías de manera inductiva mediante el software </w:t>
-      </w:r>
-      <w:proofErr w:type="spellStart"/>
-      <w:r>
-        <w:rPr>
-          <w:rFonts w:cs="Times New Roman"/>
-          <w:szCs w:val="24"/>
-        </w:rPr>
-        <w:t>Nvivo</w:t>
-      </w:r>
-      <w:proofErr w:type="spellEnd"/>
-      <w:r>
-        <w:rPr>
-          <w:rFonts w:cs="Times New Roman"/>
-          <w:szCs w:val="24"/>
-        </w:rPr>
-        <w:t xml:space="preserve"> (v.11), en base a similaridad de significado y connotación, conforme a criterios de exhaustividad y exclusividad de los datos en marcos</w:t>
+        <w:t>Los artículos se organizaron en una matriz de Excel© para cada estrategia de búsqueda. Posteriormente se organizaron los títulos en orden alfabético y se eliminaron los duplicados. Las unidades de análisis, es decir, las declaraciones publicadas en diarios en medios electrónicos de noticias, fueron segmentados por criterios temáticos emergentes y a partir de ello se crearon las categorías de manera inductiva mediante el software Nvivo (v.11), en base a similaridad de significado y connotación, conforme a criterios de exhaustividad y exclusividad de los datos en marcos</w:t>
       </w:r>
       <w:r>
         <w:rPr>
@@ -4875,21 +4730,7 @@
         <w:rPr>
           <w:rFonts w:cs="Times New Roman"/>
         </w:rPr>
-        <w:t xml:space="preserve"> Información más detallada de las fuentes se encuentra en el Anexo </w:t>
-      </w:r>
-      <w:proofErr w:type="spellStart"/>
-      <w:r>
-        <w:rPr>
-          <w:rFonts w:cs="Times New Roman"/>
-        </w:rPr>
-        <w:t>N°</w:t>
-      </w:r>
-      <w:proofErr w:type="spellEnd"/>
-      <w:r>
-        <w:rPr>
-          <w:rFonts w:cs="Times New Roman"/>
-        </w:rPr>
-        <w:t xml:space="preserve"> 1.</w:t>
+        <w:t xml:space="preserve"> Información más detallada de las fuentes se encuentra en el Anexo N° 1.</w:t>
       </w:r>
     </w:p>
     <w:p>
@@ -5456,11 +5297,512 @@
     <w:p>
       <w:pPr>
         <w:pStyle w:val="NormalWeb"/>
-        <w:spacing w:before="240" w:beforeAutospacing="0" w:after="0" w:afterAutospacing="0"/>
-        <w:rPr>
-          <w:color w:val="000000"/>
+        <w:spacing w:before="240" w:after="0"/>
+        <w:rPr>
+          <w:color w:val="000000"/>
+          <w:sz w:val="14"/>
+          <w:szCs w:val="14"/>
         </w:rPr>
       </w:pPr>
+      <w:r>
+        <w:rPr>
+          <w:b/>
+          <w:bCs/>
+          <w:color w:val="000000"/>
+          <w:sz w:val="14"/>
+          <w:szCs w:val="14"/>
+        </w:rPr>
+        <w:t xml:space="preserve">Definicional: </w:t>
+      </w:r>
+      <w:r>
+        <w:rPr>
+          <w:color w:val="000000"/>
+          <w:sz w:val="14"/>
+          <w:szCs w:val="14"/>
+        </w:rPr>
+        <w:t>En conclusión, el proyecto de test de drogas para los parlamentarios es una iniciativa errada, populista que va en contra de los derechos humanos, el cuidado y la no estigmatización y criminalización de los usuarios. El proyecto no aborda los problemas reales que enfrenta el país relacionados con el narcotráfico y el crimen organizado, sino que parece más una estrategia de la derecha para aprovecharse políticamente. Es necesario abordar el tema con un enfoque integral, no sólo con un test de drogas, y con el respeto de los derechos fundamentales de los individuos.</w:t>
+      </w:r>
+      <w:r>
+        <w:rPr>
+          <w:color w:val="000000"/>
+          <w:sz w:val="14"/>
+          <w:szCs w:val="14"/>
+        </w:rPr>
+        <w:t xml:space="preserve"> </w:t>
+      </w:r>
+    </w:p>
+    <w:p>
+      <w:pPr>
+        <w:pStyle w:val="NormalWeb"/>
+        <w:spacing w:before="240" w:after="0"/>
+        <w:rPr>
+          <w:color w:val="000000"/>
+          <w:sz w:val="14"/>
+          <w:szCs w:val="14"/>
+        </w:rPr>
+      </w:pPr>
+      <w:r>
+        <w:rPr>
+          <w:color w:val="000000"/>
+          <w:sz w:val="14"/>
+          <w:szCs w:val="14"/>
+        </w:rPr>
+        <w:t>Oposición</w:t>
+      </w:r>
+      <w:r>
+        <w:rPr>
+          <w:color w:val="000000"/>
+          <w:sz w:val="14"/>
+          <w:szCs w:val="14"/>
+        </w:rPr>
+        <w:br/>
+      </w:r>
+      <w:r>
+        <w:rPr>
+          <w:color w:val="000000"/>
+          <w:sz w:val="14"/>
+          <w:szCs w:val="14"/>
+        </w:rPr>
+        <w:t xml:space="preserve">una prueba de medición para detectar el consumo de drogas ilegales, con el objetivo de garantizar la transparencia de los diputados y prevenir que los parlamentarios estén vinculados con el narcotráfico. Esta iniciativa fue recibida con optimismo por los diputados </w:t>
+      </w:r>
+      <w:r>
+        <w:rPr>
+          <w:color w:val="000000"/>
+          <w:sz w:val="14"/>
+          <w:szCs w:val="14"/>
+        </w:rPr>
+        <w:br/>
+      </w:r>
+      <w:r>
+        <w:rPr>
+          <w:color w:val="000000"/>
+          <w:sz w:val="14"/>
+          <w:szCs w:val="14"/>
+        </w:rPr>
+        <w:t>y diputadas, quienes ven en esta una oportunidad para demostrar que no tienen ningún nexo con el consumo de drogas y el crimen organizado.</w:t>
+      </w:r>
+      <w:r>
+        <w:rPr>
+          <w:color w:val="000000"/>
+          <w:sz w:val="14"/>
+          <w:szCs w:val="14"/>
+        </w:rPr>
+        <w:br/>
+      </w:r>
+      <w:r>
+        <w:rPr>
+          <w:color w:val="000000"/>
+          <w:sz w:val="14"/>
+          <w:szCs w:val="14"/>
+        </w:rPr>
+        <w:t>Todos los diputados debemos realizar el examen y hacerlo público para demostrar que somos transparentes y estamos comprometidos con el combate al narcotráfico y la corrupción</w:t>
+      </w:r>
+    </w:p>
+    <w:p>
+      <w:pPr>
+        <w:pStyle w:val="NormalWeb"/>
+        <w:spacing w:before="240" w:after="0"/>
+        <w:rPr>
+          <w:color w:val="000000"/>
+          <w:sz w:val="14"/>
+          <w:szCs w:val="14"/>
+        </w:rPr>
+      </w:pPr>
+      <w:r>
+        <w:rPr>
+          <w:b/>
+          <w:bCs/>
+          <w:color w:val="000000"/>
+          <w:sz w:val="14"/>
+          <w:szCs w:val="14"/>
+        </w:rPr>
+        <w:t>Evidencial</w:t>
+      </w:r>
+      <w:r>
+        <w:rPr>
+          <w:color w:val="000000"/>
+          <w:sz w:val="14"/>
+          <w:szCs w:val="14"/>
+        </w:rPr>
+        <w:t xml:space="preserve">: </w:t>
+      </w:r>
+      <w:r>
+        <w:rPr>
+          <w:color w:val="000000"/>
+          <w:sz w:val="14"/>
+          <w:szCs w:val="14"/>
+        </w:rPr>
+        <w:t>En conclusión, el debate sobre el test de drogas de la Cámara de Diputados de Chile fue bastante penoso, ya que la medida no cumplió con el objetivo que buscaba, además de que fue considerada como una medida populista, errada, inconstitucional y que vulneraba los derechos humanos. La solución real no está en una modificación del reglamento, sino que se debe enfocar en el narcotráfico, tratando de desbaratarlo con leyes y acciones que realmente lo afecten.</w:t>
+      </w:r>
+      <w:r>
+        <w:rPr>
+          <w:color w:val="000000"/>
+          <w:sz w:val="14"/>
+          <w:szCs w:val="14"/>
+        </w:rPr>
+        <w:br/>
+      </w:r>
+      <w:r>
+        <w:rPr>
+          <w:color w:val="000000"/>
+          <w:sz w:val="14"/>
+          <w:szCs w:val="14"/>
+        </w:rPr>
+        <w:t>No creo que este test sea el camino correcto, ya que tiene serias inconsistencias. La medida efectiva para el problema era la apertura de las cuentas corrientes, que es algo que la derecha no aceptó. Además, se criminaliza a cinco millones de personas que consumimos marihuana en Chile. Estigmatiza condiciones de salud mental que deben ser tratadas con fármacos como diazepam o clonazepam, entre otros, dando señales equívocas a la ciudadanía. Se destinan millones de pesos, tiempo y recursos públicos, en una medida que no va a afectar en lo más m</w:t>
+      </w:r>
+    </w:p>
+    <w:p>
+      <w:pPr>
+        <w:pStyle w:val="NormalWeb"/>
+        <w:spacing w:before="240" w:after="0"/>
+        <w:rPr>
+          <w:color w:val="000000"/>
+          <w:sz w:val="14"/>
+          <w:szCs w:val="14"/>
+        </w:rPr>
+      </w:pPr>
+      <w:r>
+        <w:rPr>
+          <w:color w:val="000000"/>
+          <w:sz w:val="14"/>
+          <w:szCs w:val="14"/>
+        </w:rPr>
+        <w:t>Oposición:</w:t>
+      </w:r>
+      <w:r>
+        <w:rPr>
+          <w:color w:val="000000"/>
+          <w:sz w:val="16"/>
+          <w:szCs w:val="16"/>
+        </w:rPr>
+        <w:br/>
+      </w:r>
+      <w:r>
+        <w:rPr>
+          <w:color w:val="000000"/>
+          <w:sz w:val="14"/>
+          <w:szCs w:val="14"/>
+        </w:rPr>
+        <w:t xml:space="preserve">por otro lado, estamos hablando de diputados que están siendo investigados por narcotráfico, por delitos de corrupción, por lavado de dinero y por el financiamiento del terrorismo y que, por tanto, tiene una dependencia directa del narcotráfico Por eso, creo que es necesario que se apruebe este test de drogas a todos los diputados” En opinión de nuestro legislador, las drogas blandas (alcohol, cigarro y marihuana) no fueron consideradas en el examen y </w:t>
+      </w:r>
+      <w:r>
+        <w:rPr>
+          <w:color w:val="000000"/>
+          <w:sz w:val="14"/>
+          <w:szCs w:val="14"/>
+        </w:rPr>
+        <w:lastRenderedPageBreak/>
+        <w:t>muchos que habían reconocido el consumo de marihuana, hoy figuran como no consumidores. La marihuana debe ser considerada una “droga no legal porque es el camino para pasar a otros consumos. Ya tenía “diagnosticados a los que consumen aquí en el hemiciclo. También tengo identificadas a las personas que beben alcohol siempre se habla de la marihuana, de los estupefacientes, pero no se habla de las adicciones al alcohol, que está como más socializado, lo cual de repente parece una injusticia con respecto a los que se drogan La formación de los niños requiere que los profesionales que participan directamente del proceso educativo se encuentren en óptimas condiciones cognitivas.. Por eso, a través de este proyecto, buscamos estable</w:t>
+      </w:r>
+      <w:r>
+        <w:rPr>
+          <w:color w:val="000000"/>
+          <w:sz w:val="14"/>
+          <w:szCs w:val="14"/>
+        </w:rPr>
+        <w:br/>
+      </w:r>
+      <w:r>
+        <w:rPr>
+          <w:color w:val="000000"/>
+          <w:sz w:val="14"/>
+          <w:szCs w:val="14"/>
+        </w:rPr>
+        <w:t>Por el otro lado, hay una izquierda que se niega a que se haga un examen de drogas para determinar si hay algún parlamentario dependiente de alguna sustancia. Esto es una situación complicada, ya que el uso de drogas puede afectar el desempeño de los parlamentarios. Por lo tanto, es importante que exista una forma de medir la posible dependencia de algún parlamentario y evitar situaciones de riesgo.</w:t>
+      </w:r>
+    </w:p>
+    <w:p>
+      <w:pPr>
+        <w:pStyle w:val="NormalWeb"/>
+        <w:spacing w:before="240" w:after="0"/>
+        <w:rPr>
+          <w:color w:val="000000"/>
+          <w:sz w:val="14"/>
+          <w:szCs w:val="14"/>
+        </w:rPr>
+      </w:pPr>
+      <w:r>
+        <w:rPr>
+          <w:b/>
+          <w:bCs/>
+          <w:color w:val="000000"/>
+          <w:sz w:val="14"/>
+          <w:szCs w:val="14"/>
+        </w:rPr>
+        <w:t>Ideológico</w:t>
+      </w:r>
+      <w:r>
+        <w:rPr>
+          <w:color w:val="000000"/>
+          <w:sz w:val="14"/>
+          <w:szCs w:val="14"/>
+        </w:rPr>
+        <w:t xml:space="preserve">: </w:t>
+      </w:r>
+      <w:r>
+        <w:rPr>
+          <w:color w:val="000000"/>
+          <w:sz w:val="14"/>
+          <w:szCs w:val="14"/>
+        </w:rPr>
+        <w:t>estamos en contra de la idea de realizar un examen obligatorio, ya que es una violación a nuestros derechos fundamentales. Deberíamos haber sido consultados antes de aplicar esta medida, ya que todos los parlamentarios tienen el derecho a la privacidad y al respeto, y no se debe permitir que nuestras vidas privadas sean expuestas sin nuestro consentimiento.</w:t>
+      </w:r>
+      <w:r>
+        <w:rPr>
+          <w:color w:val="000000"/>
+          <w:sz w:val="14"/>
+          <w:szCs w:val="14"/>
+        </w:rPr>
+        <w:br/>
+      </w:r>
+      <w:r>
+        <w:rPr>
+          <w:color w:val="000000"/>
+          <w:sz w:val="14"/>
+          <w:szCs w:val="14"/>
+        </w:rPr>
+        <w:t>Por eso, en lugar de seguir con el test de drogas, debemos buscar otras formas de combatir al narcotráfico, como una mejor regulación de la producción y distribución de drogas. Esta debe ir acompañada de una inversión en educación y prevención, en tratamientos y en herramientas para desmantelar y erradicar el crimen organizado</w:t>
+      </w:r>
+      <w:r>
+        <w:rPr>
+          <w:color w:val="000000"/>
+          <w:sz w:val="14"/>
+          <w:szCs w:val="14"/>
+        </w:rPr>
+        <w:br/>
+      </w:r>
+      <w:r>
+        <w:rPr>
+          <w:color w:val="000000"/>
+          <w:sz w:val="14"/>
+          <w:szCs w:val="14"/>
+        </w:rPr>
+        <w:br/>
+        <w:t>Oposición:</w:t>
+      </w:r>
+      <w:r>
+        <w:rPr>
+          <w:color w:val="000000"/>
+          <w:sz w:val="14"/>
+          <w:szCs w:val="14"/>
+        </w:rPr>
+        <w:br/>
+      </w:r>
+      <w:r>
+        <w:rPr>
+          <w:color w:val="000000"/>
+          <w:sz w:val="14"/>
+          <w:szCs w:val="14"/>
+        </w:rPr>
+        <w:t>es necesario que todos los diputados se sometan al examen para que se transparenten los resultados y así se evite la presunción de que algunos diputados pueden estar vinculados con el trá</w:t>
+      </w:r>
+      <w:r>
+        <w:rPr>
+          <w:rFonts w:ascii="Batang" w:eastAsia="Batang" w:hAnsi="Batang" w:cs="Batang" w:hint="eastAsia"/>
+          <w:color w:val="000000"/>
+          <w:sz w:val="14"/>
+          <w:szCs w:val="14"/>
+        </w:rPr>
+        <w:t>몭</w:t>
+      </w:r>
+      <w:r>
+        <w:rPr>
+          <w:color w:val="000000"/>
+          <w:sz w:val="14"/>
+          <w:szCs w:val="14"/>
+        </w:rPr>
+        <w:sym w:font="Symbol" w:char="F00D"/>
+      </w:r>
+      <w:r>
+        <w:rPr>
+          <w:color w:val="000000"/>
+          <w:sz w:val="14"/>
+          <w:szCs w:val="14"/>
+        </w:rPr>
+        <w:t>co de drogas</w:t>
+      </w:r>
+      <w:r>
+        <w:rPr>
+          <w:color w:val="000000"/>
+          <w:sz w:val="14"/>
+          <w:szCs w:val="14"/>
+        </w:rPr>
+        <w:br/>
+      </w:r>
+      <w:r>
+        <w:rPr>
+          <w:color w:val="000000"/>
+          <w:sz w:val="14"/>
+          <w:szCs w:val="14"/>
+        </w:rPr>
+        <w:t>En conclusión, es importante que las autoridades del estado chileno se sometan a un test de drogas para conocer si existen vínculos con el narcotráfico, y para ello es necesario que se incluya el consumo de drogas blandas como el alcohol, el tabaco y la marihuana en el examen. Además, se debe exigir el compromiso de los parlamentarios a someterse al test y a inhabilitarse para votar proyectos relacionados con la ley 20 mil, en caso de dar positivo. Finalmente, se debe promover la transparencia y el derecho a la vida privada de los parlamentarios, para que los ciudadanos puedan conocer quiénes son los consumidores de drogas ilícitas.</w:t>
+      </w:r>
+      <w:r>
+        <w:rPr>
+          <w:color w:val="000000"/>
+          <w:sz w:val="14"/>
+          <w:szCs w:val="14"/>
+        </w:rPr>
+        <w:br/>
+      </w:r>
+      <w:r>
+        <w:rPr>
+          <w:color w:val="000000"/>
+          <w:sz w:val="14"/>
+          <w:szCs w:val="14"/>
+        </w:rPr>
+        <w:t>Aquí, hay que tener en cuenta que es un tema delicado y que todos y todas somos responsables de lo que hacemos, por lo que en caso de que un parlamentario sea sorprendido consumiendo drogas, se le debe aplicar la misma sanción que le harían a cualquier trabajador chileno, es decir, una suspensión de seis meses. Esto es para que los ciudadanos vean que no hay trato de favor para los parlamentarios.</w:t>
+      </w:r>
+      <w:r>
+        <w:rPr>
+          <w:color w:val="000000"/>
+          <w:sz w:val="14"/>
+          <w:szCs w:val="14"/>
+        </w:rPr>
+        <w:br/>
+      </w:r>
+      <w:r>
+        <w:rPr>
+          <w:color w:val="000000"/>
+          <w:sz w:val="14"/>
+          <w:szCs w:val="14"/>
+        </w:rPr>
+        <w:t>Creo que el control de drogas es un tema importante que debemos tomar en cuenta y tratar de controlar. Una vez que hayamos garantizado que ninguno de los parlamentarios estén bajo el efecto de drogas o alcohol, entonces podremos tener una mejor discusión y tomar decisiones con mayor responsabilidad.</w:t>
+      </w:r>
+      <w:r>
+        <w:rPr>
+          <w:color w:val="000000"/>
+          <w:sz w:val="14"/>
+          <w:szCs w:val="14"/>
+        </w:rPr>
+        <w:br/>
+      </w:r>
+      <w:r>
+        <w:rPr>
+          <w:color w:val="000000"/>
+          <w:sz w:val="14"/>
+          <w:szCs w:val="14"/>
+        </w:rPr>
+        <w:t>es una buena inversión, ya que los parlamentarios tenemos la obligación de demostrarle a la ciudadanía que no somos drogadictos y que no tenemos vinculación alguna con el narcotráﬁco. Esto no solo será un control, sino también una medida de prevención para evitar el ingreso de personas con adicciones al Congreso Nacional.</w:t>
+      </w:r>
+    </w:p>
+    <w:p>
+      <w:pPr>
+        <w:pStyle w:val="NormalWeb"/>
+        <w:spacing w:before="240" w:after="0"/>
+        <w:rPr>
+          <w:color w:val="000000"/>
+          <w:sz w:val="14"/>
+          <w:szCs w:val="14"/>
+        </w:rPr>
+      </w:pPr>
+      <w:r>
+        <w:rPr>
+          <w:b/>
+          <w:bCs/>
+          <w:color w:val="000000"/>
+          <w:sz w:val="14"/>
+          <w:szCs w:val="14"/>
+        </w:rPr>
+        <w:t>Sistémico</w:t>
+      </w:r>
+      <w:r>
+        <w:rPr>
+          <w:color w:val="000000"/>
+          <w:sz w:val="14"/>
+          <w:szCs w:val="14"/>
+        </w:rPr>
+        <w:t xml:space="preserve">: </w:t>
+      </w:r>
+      <w:r>
+        <w:rPr>
+          <w:color w:val="000000"/>
+          <w:sz w:val="14"/>
+          <w:szCs w:val="14"/>
+        </w:rPr>
+        <w:t>por lo tanto, estamos en la espera de que el recurso sea resuelto, y si el mismo es denegado, cumpliremos con la ley, pero manteniendo los derechos y principios fundamentales de los parlamentarios.</w:t>
+      </w:r>
+      <w:r>
+        <w:rPr>
+          <w:color w:val="000000"/>
+          <w:sz w:val="14"/>
+          <w:szCs w:val="14"/>
+        </w:rPr>
+        <w:br/>
+      </w:r>
+      <w:r>
+        <w:rPr>
+          <w:color w:val="000000"/>
+          <w:sz w:val="14"/>
+          <w:szCs w:val="14"/>
+        </w:rPr>
+        <w:t>Sí, a pesar de que el procedimiento tiene varios vicios, la medida efectiva para el lograr el objetivo estaba en la apertura de las cuentas corrientes, que es algo que la derecha no aceptó. La única excepción serán los casos que informen previamente y con prescripción médica el uso de alguna de estas sustancias.</w:t>
+      </w:r>
+      <w:r>
+        <w:rPr>
+          <w:color w:val="000000"/>
+          <w:sz w:val="14"/>
+          <w:szCs w:val="14"/>
+        </w:rPr>
+        <w:br/>
+      </w:r>
+      <w:r>
+        <w:rPr>
+          <w:color w:val="000000"/>
+          <w:sz w:val="14"/>
+          <w:szCs w:val="14"/>
+        </w:rPr>
+        <w:t>Si bien la ley permite el uso de estas pruebas en el contexto de un procedimiento administrativo, el diputado reclamó la transparencia de dicho proceso. Según manifestó, posee reparos con la norma, asociados a la Ley de derechos del paciente y los medicamentos que pueda consumir un parlamentario, en el caso de que arroje positivo. Finalmente, el diputado reclamó que se realice con mayor rigor el procedimiento, tomando en cuenta los derechos de los pacientes.</w:t>
+      </w:r>
+      <w:r>
+        <w:rPr>
+          <w:color w:val="000000"/>
+          <w:sz w:val="14"/>
+          <w:szCs w:val="14"/>
+        </w:rPr>
+        <w:br/>
+      </w:r>
+      <w:r>
+        <w:rPr>
+          <w:color w:val="000000"/>
+          <w:sz w:val="14"/>
+          <w:szCs w:val="14"/>
+        </w:rPr>
+        <w:br/>
+        <w:t>Oposición:</w:t>
+      </w:r>
+      <w:r>
+        <w:rPr>
+          <w:color w:val="000000"/>
+          <w:sz w:val="14"/>
+          <w:szCs w:val="14"/>
+        </w:rPr>
+        <w:br/>
+      </w:r>
+      <w:r>
+        <w:rPr>
+          <w:color w:val="000000"/>
+          <w:sz w:val="14"/>
+          <w:szCs w:val="14"/>
+        </w:rPr>
+        <w:t>En conclusión, el resultado "no pasa por mí" se refiere a que los resultados de los test antidrogas de los miembros del Congreso no pasan por el conocimiento público, sino que se envían directamente a la Cámara de Diputados al Secretario General. Esto se debe a que el reglamento establece que los resultados del test son privados. La discusión también incluyó la posibilidad de realizar el examen al menos dos veces al año al interior del Congreso. Además, se habló de la posibilidad de usar un test de pelo para detectar el consumo de drogas de un año atrás para garantizar la detección de todas las drogas posibles.</w:t>
+      </w:r>
+      <w:r>
+        <w:rPr>
+          <w:color w:val="000000"/>
+          <w:sz w:val="14"/>
+          <w:szCs w:val="14"/>
+        </w:rPr>
+        <w:br/>
+      </w:r>
+      <w:r>
+        <w:rPr>
+          <w:color w:val="000000"/>
+          <w:sz w:val="14"/>
+          <w:szCs w:val="14"/>
+        </w:rPr>
+        <w:t>Si bien existen procedimientos específicos para dar a conocer los resultados de los tests antidrogas, la información que se pueda obtener en este caso es similar a la que se puede obtener en el caso de otros test médicos. En este caso, los resultados son públicos y la secretaría general de la corporación tendrá que establecer el procedimiento para darles publicidad. La sanción que se pueda imponer en este caso es el conocimiento público.</w:t>
+      </w:r>
     </w:p>
     <w:p>
       <w:pPr>
@@ -5473,11 +5815,594 @@
     <w:p>
       <w:pPr>
         <w:pStyle w:val="NormalWeb"/>
-        <w:spacing w:before="240" w:beforeAutospacing="0" w:after="0" w:afterAutospacing="0"/>
-        <w:rPr>
-          <w:color w:val="000000"/>
+        <w:spacing w:before="240" w:after="0"/>
+        <w:rPr>
+          <w:color w:val="000000"/>
+          <w:sz w:val="14"/>
+          <w:szCs w:val="14"/>
         </w:rPr>
       </w:pPr>
+      <w:r>
+        <w:rPr>
+          <w:b/>
+          <w:bCs/>
+          <w:color w:val="000000"/>
+          <w:sz w:val="14"/>
+          <w:szCs w:val="14"/>
+        </w:rPr>
+        <w:t>P_</w:t>
+      </w:r>
+      <w:commentRangeStart w:id="11"/>
+      <w:r>
+        <w:rPr>
+          <w:b/>
+          <w:bCs/>
+          <w:color w:val="000000"/>
+          <w:sz w:val="14"/>
+          <w:szCs w:val="14"/>
+        </w:rPr>
+        <w:t>Médico</w:t>
+      </w:r>
+      <w:commentRangeEnd w:id="11"/>
+      <w:r>
+        <w:rPr>
+          <w:rStyle w:val="Refdecomentario"/>
+          <w:rFonts w:eastAsiaTheme="minorHAnsi" w:cstheme="minorBidi"/>
+          <w:lang w:eastAsia="en-US"/>
+        </w:rPr>
+        <w:commentReference w:id="11"/>
+      </w:r>
+      <w:r>
+        <w:rPr>
+          <w:b/>
+          <w:bCs/>
+          <w:color w:val="000000"/>
+          <w:sz w:val="14"/>
+          <w:szCs w:val="14"/>
+        </w:rPr>
+        <w:t>:</w:t>
+      </w:r>
+      <w:r>
+        <w:rPr>
+          <w:color w:val="000000"/>
+          <w:sz w:val="14"/>
+          <w:szCs w:val="14"/>
+        </w:rPr>
+        <w:t xml:space="preserve"> </w:t>
+      </w:r>
+      <w:r>
+        <w:rPr>
+          <w:color w:val="000000"/>
+          <w:sz w:val="14"/>
+          <w:szCs w:val="14"/>
+        </w:rPr>
+        <w:t>No hay problema en decir que consume marihuana, puesto que es una droga que se usa para recrear y para mejorar el sueño</w:t>
+      </w:r>
+      <w:r>
+        <w:rPr>
+          <w:color w:val="000000"/>
+          <w:sz w:val="14"/>
+          <w:szCs w:val="14"/>
+        </w:rPr>
+        <w:t xml:space="preserve"> (…)</w:t>
+      </w:r>
+      <w:r>
+        <w:rPr>
+          <w:color w:val="000000"/>
+          <w:sz w:val="14"/>
+          <w:szCs w:val="14"/>
+        </w:rPr>
+        <w:t>No hay problema en decir que consume marihuana, ya que este consumo tiene una razón recreacional y medicinal. El certificado médico que presentó demuestra que su consumo tiene una finalidad terapéutica.</w:t>
+      </w:r>
+      <w:r>
+        <w:rPr>
+          <w:color w:val="000000"/>
+          <w:sz w:val="14"/>
+          <w:szCs w:val="14"/>
+        </w:rPr>
+        <w:t xml:space="preserve"> (…) </w:t>
+      </w:r>
+      <w:r>
+        <w:rPr>
+          <w:color w:val="000000"/>
+          <w:sz w:val="14"/>
+          <w:szCs w:val="14"/>
+        </w:rPr>
+        <w:t>El derecho a la privacidad del paciente es algo que debe ser respetado, por lo que el resultado de un test de drogas no debe ser divulgado sin el consentimiento del paciente. Esto aplica especialmente para aquellos que usan marihuana con fines medicinales. En este caso, el paciente ha contado públicamente que ocasionalmente consume marihuana recreacional, pero también presentó un certificado médico para acreditar que su consumo también tiene que ver con su tratamiento contra la migraña crónica y sus dificultades para dormir. La divulgación de los resultados del test de drogas sin su consentimiento constituiría una transgresión a los derechos fundamentales, específicamente a los derechos del paciente.</w:t>
+      </w:r>
+      <w:r>
+        <w:rPr>
+          <w:color w:val="000000"/>
+          <w:sz w:val="14"/>
+          <w:szCs w:val="14"/>
+        </w:rPr>
+        <w:br/>
+      </w:r>
+      <w:r>
+        <w:rPr>
+          <w:color w:val="000000"/>
+          <w:sz w:val="14"/>
+          <w:szCs w:val="14"/>
+        </w:rPr>
+        <w:br/>
+        <w:t>Oposición:</w:t>
+      </w:r>
+      <w:r>
+        <w:rPr>
+          <w:color w:val="000000"/>
+          <w:sz w:val="14"/>
+          <w:szCs w:val="14"/>
+        </w:rPr>
+        <w:br/>
+      </w:r>
+      <w:r>
+        <w:rPr>
+          <w:color w:val="000000"/>
+          <w:sz w:val="14"/>
+          <w:szCs w:val="14"/>
+        </w:rPr>
+        <w:t>Creo que es necesario que los parlamentarios puedan desempeñar su trabajo sin estar bajo el efecto de drogas, alcohol u otras sustancias prohibidas, que pueden afectar su desempeño y su capacidad de decisión. Por lo tanto, es importante que se apliquen los test de drogas y alcohol para detectar el consumo de estas sustancias. Además, hay que considerar la importancia de los conflictos de interés, y revisar que los parlamentarios no tengan cuentas bancarias que puedan ser utilizadas para el lavado de dinero. Esto permitirá que los legisladores puedan realizar sus trabajos con la mejor ética posibl</w:t>
+      </w:r>
+      <w:r>
+        <w:rPr>
+          <w:color w:val="000000"/>
+          <w:sz w:val="14"/>
+          <w:szCs w:val="14"/>
+        </w:rPr>
+        <w:t>e</w:t>
+      </w:r>
+      <w:r>
+        <w:rPr>
+          <w:color w:val="000000"/>
+          <w:sz w:val="14"/>
+          <w:szCs w:val="14"/>
+        </w:rPr>
+        <w:br/>
+      </w:r>
+      <w:r>
+        <w:rPr>
+          <w:color w:val="000000"/>
+          <w:sz w:val="14"/>
+          <w:szCs w:val="14"/>
+        </w:rPr>
+        <w:t>No creo que la formación de los niños requiera que los profesionales que participan directamente del proceso educativo se encuentren en óptimas condiciones cognitivas. Sobre todo mentales para hacer este trabajo. El combate al narcotrá~co, endurecer las penas, tener la mejor capacidad para perseguir a criminales (…) amerita que estés en tus mejores condiciones.</w:t>
+      </w:r>
+    </w:p>
+    <w:p>
+      <w:pPr>
+        <w:pStyle w:val="NormalWeb"/>
+        <w:spacing w:before="240" w:after="0"/>
+        <w:rPr>
+          <w:color w:val="000000"/>
+          <w:sz w:val="14"/>
+          <w:szCs w:val="14"/>
+        </w:rPr>
+      </w:pPr>
+      <w:r>
+        <w:rPr>
+          <w:b/>
+          <w:bCs/>
+          <w:color w:val="000000"/>
+          <w:sz w:val="14"/>
+          <w:szCs w:val="14"/>
+        </w:rPr>
+        <w:t>P_Moral</w:t>
+      </w:r>
+      <w:r>
+        <w:rPr>
+          <w:color w:val="000000"/>
+          <w:sz w:val="14"/>
+          <w:szCs w:val="14"/>
+        </w:rPr>
+        <w:t>: El conocer si los legisladores tienen algún vínculo con las drogas es importante para evitar el acceso de estos a los cargos públicos y poder tener una representación honesta y transparente para el mejor funcionamiento de la democracia, además de evitar cualquier daño moral y material que una persona drogadicta pueda generar.</w:t>
+      </w:r>
+      <w:r>
+        <w:rPr>
+          <w:color w:val="000000"/>
+          <w:sz w:val="14"/>
+          <w:szCs w:val="14"/>
+        </w:rPr>
+        <w:t xml:space="preserve"> (…) </w:t>
+      </w:r>
+      <w:r>
+        <w:rPr>
+          <w:color w:val="000000"/>
+          <w:sz w:val="14"/>
+          <w:szCs w:val="14"/>
+        </w:rPr>
+        <w:t>este es el problema. Algunos diputados están jugando con el sentimiento de la ciudadanía, y eso es una vergüenza No estoy segura de qué quiere decir con “jugar con el sentimiento de la ciudadanía”, pero si tiene alguna idea, me gustaría que me la expusiera no tiene ningún vínculo con el narcotráfico</w:t>
+      </w:r>
+      <w:r>
+        <w:rPr>
+          <w:color w:val="000000"/>
+          <w:sz w:val="14"/>
+          <w:szCs w:val="14"/>
+        </w:rPr>
+        <w:t xml:space="preserve"> (…) </w:t>
+      </w:r>
+      <w:r>
+        <w:rPr>
+          <w:color w:val="000000"/>
+          <w:sz w:val="14"/>
+          <w:szCs w:val="14"/>
+        </w:rPr>
+        <w:t xml:space="preserve">En términos generales, la ciudadanía merece saber si los legisladores tienen vínculos con el narcotráfico, pero algunos parlamentarios </w:t>
+      </w:r>
+      <w:r>
+        <w:rPr>
+          <w:color w:val="000000"/>
+          <w:sz w:val="14"/>
+          <w:szCs w:val="14"/>
+        </w:rPr>
+        <w:lastRenderedPageBreak/>
+        <w:t>se ha visto a sí mismos criticados por la actitud exhibicionista y llena de publicidad que adopta con respecto a las drogas. De esta forma, la ciudadanía puede evaluar el impacto que esta actitud tiene en el país.</w:t>
+      </w:r>
+    </w:p>
+    <w:p>
+      <w:pPr>
+        <w:pStyle w:val="NormalWeb"/>
+        <w:spacing w:before="240" w:after="0"/>
+        <w:rPr>
+          <w:color w:val="000000"/>
+          <w:sz w:val="14"/>
+          <w:szCs w:val="14"/>
+        </w:rPr>
+      </w:pPr>
+      <w:r>
+        <w:rPr>
+          <w:color w:val="000000"/>
+          <w:sz w:val="14"/>
+          <w:szCs w:val="14"/>
+        </w:rPr>
+        <w:t>Oposición:</w:t>
+      </w:r>
+      <w:r>
+        <w:rPr>
+          <w:color w:val="000000"/>
+          <w:sz w:val="14"/>
+          <w:szCs w:val="14"/>
+        </w:rPr>
+        <w:br/>
+      </w:r>
+      <w:r>
+        <w:rPr>
+          <w:color w:val="000000"/>
+          <w:sz w:val="14"/>
+          <w:szCs w:val="14"/>
+        </w:rPr>
+        <w:t>Es importante tener en cuenta que el test no sólo es para los diputados/diputadas, sino para todas las autoridades del estado, y que esto no se trata de una persecución de una persona o de un partido en particular, sino de una exigencia de transparencia que parte desde el mismo presidente de la república debe haber un test de drogas para todos los parlamentarios, porque la ciudadanía exige saber quiénes son los que están consumiendo drogas ilícitas y quiénes no. Esto implica que debemos ser transparentes con nuestra ciudadanía y que estamos trabajando para una mejor democracia.</w:t>
+      </w:r>
+      <w:r>
+        <w:rPr>
+          <w:color w:val="000000"/>
+          <w:sz w:val="14"/>
+          <w:szCs w:val="14"/>
+        </w:rPr>
+        <w:br/>
+      </w:r>
+      <w:r>
+        <w:rPr>
+          <w:color w:val="000000"/>
+          <w:sz w:val="14"/>
+          <w:szCs w:val="14"/>
+        </w:rPr>
+        <w:t>más porque es una droga más socializada. Todo esto es importante para la ciudadanía, para que sepamos quiénes son los que están drogando y quiénes son los que están legislando bajo el efecto de las drogas. Nos</w:t>
+      </w:r>
+    </w:p>
+    <w:p>
+      <w:pPr>
+        <w:pStyle w:val="NormalWeb"/>
+        <w:spacing w:before="240" w:after="0"/>
+        <w:rPr>
+          <w:color w:val="000000"/>
+          <w:sz w:val="14"/>
+          <w:szCs w:val="14"/>
+        </w:rPr>
+      </w:pPr>
+    </w:p>
+    <w:p>
+      <w:pPr>
+        <w:pStyle w:val="NormalWeb"/>
+        <w:spacing w:before="240" w:after="0"/>
+        <w:rPr>
+          <w:color w:val="000000"/>
+          <w:sz w:val="14"/>
+          <w:szCs w:val="14"/>
+        </w:rPr>
+      </w:pPr>
+    </w:p>
+    <w:p>
+      <w:pPr>
+        <w:pStyle w:val="NormalWeb"/>
+        <w:spacing w:before="240" w:after="0"/>
+        <w:rPr>
+          <w:color w:val="000000"/>
+          <w:sz w:val="14"/>
+          <w:szCs w:val="14"/>
+        </w:rPr>
+      </w:pPr>
+      <w:r>
+        <w:rPr>
+          <w:b/>
+          <w:bCs/>
+          <w:color w:val="000000"/>
+          <w:sz w:val="14"/>
+          <w:szCs w:val="14"/>
+        </w:rPr>
+        <w:t>P_Racionalista:</w:t>
+      </w:r>
+      <w:r>
+        <w:rPr>
+          <w:color w:val="000000"/>
+          <w:sz w:val="14"/>
+          <w:szCs w:val="14"/>
+        </w:rPr>
+        <w:t xml:space="preserve"> </w:t>
+      </w:r>
+      <w:r>
+        <w:rPr>
+          <w:color w:val="000000"/>
+          <w:sz w:val="14"/>
+          <w:szCs w:val="14"/>
+        </w:rPr>
+        <w:t>somos todos persona que podemos hacernos responsables de nuestra acciones</w:t>
+      </w:r>
+      <w:r>
+        <w:rPr>
+          <w:color w:val="000000"/>
+          <w:sz w:val="14"/>
+          <w:szCs w:val="14"/>
+        </w:rPr>
+        <w:t xml:space="preserve"> //</w:t>
+      </w:r>
+      <w:r>
+        <w:rPr>
+          <w:color w:val="000000"/>
+          <w:sz w:val="14"/>
+          <w:szCs w:val="14"/>
+        </w:rPr>
+        <w:t>Somos todos hombres, mujeres, viejos peludos, y podemos hacernos cargo de las decisiones que tomamos</w:t>
+      </w:r>
+      <w:r>
+        <w:rPr>
+          <w:color w:val="000000"/>
+          <w:sz w:val="14"/>
+          <w:szCs w:val="14"/>
+        </w:rPr>
+        <w:t xml:space="preserve"> //</w:t>
+      </w:r>
+      <w:r>
+        <w:rPr>
+          <w:color w:val="000000"/>
+          <w:sz w:val="14"/>
+          <w:szCs w:val="14"/>
+        </w:rPr>
+        <w:t>No sé qué razón tan importante puede tener un diputado para negarse a hacer un test de drogas</w:t>
+      </w:r>
+    </w:p>
+    <w:p>
+      <w:pPr>
+        <w:pStyle w:val="NormalWeb"/>
+        <w:spacing w:before="240" w:after="0"/>
+        <w:rPr>
+          <w:color w:val="000000"/>
+          <w:sz w:val="14"/>
+          <w:szCs w:val="14"/>
+        </w:rPr>
+      </w:pPr>
+      <w:r>
+        <w:rPr>
+          <w:color w:val="000000"/>
+          <w:sz w:val="14"/>
+          <w:szCs w:val="14"/>
+        </w:rPr>
+        <w:t>Oposición:</w:t>
+      </w:r>
+      <w:r>
+        <w:rPr>
+          <w:color w:val="000000"/>
+          <w:sz w:val="14"/>
+          <w:szCs w:val="14"/>
+        </w:rPr>
+        <w:br/>
+      </w:r>
+      <w:r>
+        <w:rPr>
+          <w:color w:val="000000"/>
+          <w:sz w:val="14"/>
+          <w:szCs w:val="14"/>
+        </w:rPr>
+        <w:t>La inmensa mayoría de los consumidores de cannabis cultivan precisamente para no tener ese contacto con los traficantes. Esto está en el ámbito de la soberanía personal</w:t>
+      </w:r>
+    </w:p>
+    <w:p>
+      <w:pPr>
+        <w:pStyle w:val="NormalWeb"/>
+        <w:spacing w:before="240" w:after="0"/>
+        <w:rPr>
+          <w:color w:val="000000"/>
+          <w:sz w:val="14"/>
+          <w:szCs w:val="14"/>
+        </w:rPr>
+      </w:pPr>
+      <w:r>
+        <w:rPr>
+          <w:b/>
+          <w:bCs/>
+          <w:color w:val="000000"/>
+          <w:sz w:val="14"/>
+          <w:szCs w:val="14"/>
+        </w:rPr>
+        <w:t>P_Salud Pública</w:t>
+      </w:r>
+      <w:r>
+        <w:rPr>
+          <w:color w:val="000000"/>
+          <w:sz w:val="14"/>
+          <w:szCs w:val="14"/>
+        </w:rPr>
+        <w:t xml:space="preserve">: </w:t>
+      </w:r>
+      <w:r>
+        <w:rPr>
+          <w:color w:val="000000"/>
+          <w:sz w:val="14"/>
+          <w:szCs w:val="14"/>
+        </w:rPr>
+        <w:t>No estoy de acuerdo en el test de drogas, ni en criminalizar a los consumidores de marihuana. La lucha contra las drogas debería centrarse en la prevención, en la educación, y en el tratamiento de las adicciones.</w:t>
+      </w:r>
+      <w:r>
+        <w:rPr>
+          <w:color w:val="000000"/>
+          <w:sz w:val="14"/>
+          <w:szCs w:val="14"/>
+        </w:rPr>
+        <w:br/>
+      </w:r>
+      <w:r>
+        <w:rPr>
+          <w:color w:val="000000"/>
+          <w:sz w:val="14"/>
+          <w:szCs w:val="14"/>
+        </w:rPr>
+        <w:t>Es necesario que se reconozca el uso medicinal de la marihuana y que se realicen estudios para determinar sus efectos terapéuticos. Esto permitirá que las personas que requieran de esta planta puedan acceder a ella de forma segura y legal. Asimismo, hay que trabajar para disminuir la criminalización de los usuarios de marihuana y generar políticas de prevención que fomenten un uso responsable de esta planta.</w:t>
+      </w:r>
+      <w:r>
+        <w:rPr>
+          <w:color w:val="000000"/>
+          <w:sz w:val="14"/>
+          <w:szCs w:val="14"/>
+        </w:rPr>
+        <w:br/>
+      </w:r>
+      <w:r>
+        <w:rPr>
+          <w:color w:val="000000"/>
+          <w:sz w:val="14"/>
+          <w:szCs w:val="14"/>
+        </w:rPr>
+        <w:t>Es importante destacar que el uso de drogas ilícitas no debe ser normalizado ni aceptado, pero también es necesario abordar la situación desde el punto de vista de la salud pública. Es necesario desarrollar políticas públicas que aborden el tema desde una perspectiva integral, promoviendo la educación, prevención, tratamiento y rehabilitación para reducir el consumo y los efectos nocivos de las drogas. Estas políticas deben ser acompañadas de una mayor transparencia y comunicación para informar a la población acerca de los riesgos y beneficios del uso de drogas, así como de los recursos existentes para la prevención y tratamiento de adicciones.</w:t>
+      </w:r>
+    </w:p>
+    <w:p>
+      <w:pPr>
+        <w:pStyle w:val="NormalWeb"/>
+        <w:spacing w:before="240" w:after="0"/>
+        <w:rPr>
+          <w:color w:val="000000"/>
+          <w:sz w:val="14"/>
+          <w:szCs w:val="14"/>
+        </w:rPr>
+      </w:pPr>
+      <w:r>
+        <w:rPr>
+          <w:color w:val="000000"/>
+          <w:sz w:val="14"/>
+          <w:szCs w:val="14"/>
+        </w:rPr>
+        <w:t>Oposición:</w:t>
+      </w:r>
+      <w:r>
+        <w:rPr>
+          <w:color w:val="000000"/>
+          <w:sz w:val="14"/>
+          <w:szCs w:val="14"/>
+        </w:rPr>
+        <w:br/>
+        <w:t>“</w:t>
+      </w:r>
+      <w:r>
+        <w:rPr>
+          <w:color w:val="000000"/>
+          <w:sz w:val="14"/>
+          <w:szCs w:val="14"/>
+        </w:rPr>
+        <w:t>testeo sea reservado, en virtud de las normas sanitarias</w:t>
+      </w:r>
+      <w:r>
+        <w:rPr>
+          <w:color w:val="000000"/>
+          <w:sz w:val="14"/>
+          <w:szCs w:val="14"/>
+        </w:rPr>
+        <w:t>”</w:t>
+      </w:r>
+    </w:p>
+    <w:p>
+      <w:pPr>
+        <w:pStyle w:val="NormalWeb"/>
+        <w:spacing w:before="240" w:after="0"/>
+        <w:rPr>
+          <w:b/>
+          <w:bCs/>
+          <w:color w:val="000000"/>
+          <w:sz w:val="14"/>
+          <w:szCs w:val="14"/>
+        </w:rPr>
+      </w:pPr>
+      <w:r>
+        <w:rPr>
+          <w:b/>
+          <w:bCs/>
+          <w:color w:val="000000"/>
+          <w:sz w:val="14"/>
+          <w:szCs w:val="14"/>
+        </w:rPr>
+        <w:t>P_Social</w:t>
+      </w:r>
+      <w:r>
+        <w:rPr>
+          <w:b/>
+          <w:bCs/>
+          <w:color w:val="000000"/>
+          <w:sz w:val="14"/>
+          <w:szCs w:val="14"/>
+        </w:rPr>
+        <w:t xml:space="preserve">: </w:t>
+      </w:r>
+      <w:r>
+        <w:rPr>
+          <w:color w:val="000000"/>
+          <w:sz w:val="14"/>
+          <w:szCs w:val="14"/>
+        </w:rPr>
+        <w:t>es necesario diseñar una política de prevención a la adicción que incluya medidas educativas, preventivas, terapéuticas y asistenciales, que permitan a la persona adicta tener la posibilidad de vivir una vida sin drogas y encontrar una salida a sus problemas de salud sin tener que pasar por el proceso de judicialización. Además, es importante contar con medidas de reinserción social que permitan a las personas adictas volver a tener una vida normal.</w:t>
+      </w:r>
+      <w:r>
+        <w:rPr>
+          <w:color w:val="000000"/>
+          <w:sz w:val="14"/>
+          <w:szCs w:val="14"/>
+        </w:rPr>
+        <w:br/>
+      </w:r>
+      <w:r>
+        <w:rPr>
+          <w:color w:val="000000"/>
+          <w:sz w:val="14"/>
+          <w:szCs w:val="14"/>
+        </w:rPr>
+        <w:t>En lugar de eso, lo que hay que hacer es implementar una política de prevención y reducción de daños, que no persiga a las personas, sino que busque ayudarlas a salir de esas situaciones a través de programas de rehabilitación, apoyo psicológico y social, y acceso a tratamiento. Solo así podremos reducir el consumo de drogas y los efectos negativos que conlleva.</w:t>
+      </w:r>
+    </w:p>
+    <w:p>
+      <w:pPr>
+        <w:pStyle w:val="NormalWeb"/>
+        <w:spacing w:before="240" w:after="0"/>
+        <w:rPr>
+          <w:color w:val="000000"/>
+          <w:sz w:val="14"/>
+          <w:szCs w:val="14"/>
+        </w:rPr>
+      </w:pPr>
+      <w:r>
+        <w:rPr>
+          <w:color w:val="000000"/>
+          <w:sz w:val="14"/>
+          <w:szCs w:val="14"/>
+        </w:rPr>
+        <w:t>Oposición: nada</w:t>
+      </w:r>
     </w:p>
     <w:p>
       <w:pPr>
@@ -5489,8 +6414,450 @@
     </w:p>
     <w:p>
       <w:pPr>
+        <w:pStyle w:val="NormalWeb"/>
+        <w:spacing w:before="240" w:after="0"/>
+        <w:rPr>
+          <w:rFonts w:ascii="Helvetica" w:eastAsiaTheme="minorHAnsi" w:hAnsi="Helvetica" w:cs="Helvetica"/>
+          <w:color w:val="353740"/>
+          <w:szCs w:val="22"/>
+          <w:lang w:eastAsia="en-US"/>
+        </w:rPr>
+      </w:pPr>
+      <w:r>
+        <w:rPr>
+          <w:b/>
+          <w:bCs/>
+          <w:color w:val="000000"/>
+          <w:sz w:val="14"/>
+          <w:szCs w:val="14"/>
+        </w:rPr>
+        <w:t>SI_Contendores</w:t>
+      </w:r>
+      <w:r>
+        <w:rPr>
+          <w:color w:val="000000"/>
+          <w:sz w:val="14"/>
+          <w:szCs w:val="14"/>
+        </w:rPr>
+        <w:t xml:space="preserve">: </w:t>
+      </w:r>
+      <w:r>
+        <w:rPr>
+          <w:color w:val="000000"/>
+          <w:sz w:val="14"/>
+          <w:szCs w:val="14"/>
+        </w:rPr>
+        <w:t xml:space="preserve">Los test de drogas responden a una estrategia de la derecha para dejar de lado los problemas que afectan a la gente con relación al narcotráfico y el crimen organizado. La ciudadanía merece saber las conductas de sus representados, pero tildó de un “show” la actitud de algunos parlamentarios. Evitar que un diputado legisle drogado y que tenga vínculos con el narcotráfico este proceso lo ha utilizado la derecha para sembrar dudas en las instituciones y de cara al plebiscito. “Lo que sí, ha habido una utilización política lamentablemente, algún sector que al </w:t>
+      </w:r>
+      <w:r>
+        <w:rPr>
+          <w:rFonts w:ascii="Batang" w:eastAsia="Batang" w:hAnsi="Batang" w:cs="Batang" w:hint="eastAsia"/>
+          <w:color w:val="000000"/>
+          <w:sz w:val="14"/>
+          <w:szCs w:val="14"/>
+        </w:rPr>
+        <w:t>몭</w:t>
+      </w:r>
+      <w:r>
+        <w:rPr>
+          <w:color w:val="000000"/>
+          <w:sz w:val="14"/>
+          <w:szCs w:val="14"/>
+        </w:rPr>
+        <w:sym w:font="Symbol" w:char="F00D"/>
+      </w:r>
+      <w:r>
+        <w:rPr>
+          <w:color w:val="000000"/>
+          <w:sz w:val="14"/>
+          <w:szCs w:val="14"/>
+        </w:rPr>
+        <w:t xml:space="preserve">nal daña las instituciones porque genera un manto de dudas, de sospecha, fue la derecha la que intentó hacer de esto una cuestión electoral previo al plebiscito. Incluso, a modo de transparencia, propuso aplicar el mismo reglamento del Decreto Supremo 1215 de 2006, promulgado bajo el primer gobierno de Michelle Bachelet, que estableció un testeo obligatorio a funcionarios públicos. “No tenemos por qué hacernos un traje a la medida En los almuerzos en la Cámara, hay bancadas como la del Partido Republicano que se toman media botella de vino por cabeza y después van a trabajar en comisiones. </w:t>
+      </w:r>
+      <w:r>
+        <w:rPr>
+          <w:color w:val="000000"/>
+          <w:sz w:val="14"/>
+          <w:szCs w:val="14"/>
+        </w:rPr>
+        <w:br/>
+      </w:r>
+      <w:r>
+        <w:rPr>
+          <w:color w:val="000000"/>
+          <w:sz w:val="14"/>
+          <w:szCs w:val="14"/>
+        </w:rPr>
+        <w:br/>
+      </w:r>
+      <w:r>
+        <w:rPr>
+          <w:color w:val="000000"/>
+          <w:sz w:val="14"/>
+          <w:szCs w:val="14"/>
+        </w:rPr>
+        <w:t>Es importante que los parlamentarios demuestren que están capacitados para legislar libres de drogas y otros comportamientos que ponen en duda la transparencia de la institución. Asimismo, los resultados del test deben ser respetados para evitar cualquier tipo de sospecha respecto al vínculo entre narcotráfico y política. Por otra parte, es necesario abordar la problemática de las adicciones de una manera integral, contando con respuestas políticas que se enfoquen en la salud pública y el bienestar de la ciudadanía.</w:t>
+      </w:r>
+    </w:p>
+    <w:p>
+      <w:pPr>
+        <w:pStyle w:val="NormalWeb"/>
+        <w:spacing w:before="240" w:after="0"/>
+        <w:rPr>
+          <w:color w:val="000000"/>
+          <w:sz w:val="14"/>
+          <w:szCs w:val="14"/>
+        </w:rPr>
+      </w:pPr>
+      <w:r>
+        <w:rPr>
+          <w:color w:val="000000"/>
+          <w:sz w:val="14"/>
+          <w:szCs w:val="14"/>
+        </w:rPr>
+        <w:t>Oposición:</w:t>
+      </w:r>
+      <w:r>
+        <w:rPr>
+          <w:color w:val="000000"/>
+          <w:sz w:val="14"/>
+          <w:szCs w:val="14"/>
+        </w:rPr>
+        <w:br/>
+        <w:t>E</w:t>
+      </w:r>
+      <w:r>
+        <w:rPr>
+          <w:color w:val="000000"/>
+          <w:sz w:val="14"/>
+          <w:szCs w:val="14"/>
+        </w:rPr>
+        <w:t>s hora de poner fin a los privilegios, el descaro y la impunidad que hay en el Congreso. La ciudadanía exige que se haga un test de drogas a cada diputado, para saber quiénes son consumidores. Esto debe ser una obligación para todos los parlamentarios.</w:t>
+      </w:r>
+      <w:r>
+        <w:rPr>
+          <w:color w:val="000000"/>
+          <w:sz w:val="14"/>
+          <w:szCs w:val="14"/>
+        </w:rPr>
+        <w:br/>
+      </w:r>
+      <w:r>
+        <w:rPr>
+          <w:color w:val="000000"/>
+          <w:sz w:val="14"/>
+          <w:szCs w:val="14"/>
+        </w:rPr>
+        <w:t>En el texto se critican los privilegios que dan a los diputados que están drogados el derecho a ocultarlo y a no ser sometidos a un test de drogas. Los diputados que estén consumidos de drogas según la opinión de los autores, deberían perder su cargo de representantes de la ciudadanía.</w:t>
+      </w:r>
+      <w:r>
+        <w:rPr>
+          <w:color w:val="000000"/>
+          <w:sz w:val="14"/>
+          <w:szCs w:val="14"/>
+        </w:rPr>
+        <w:br/>
+      </w:r>
+      <w:r>
+        <w:rPr>
+          <w:color w:val="000000"/>
+          <w:sz w:val="14"/>
+          <w:szCs w:val="14"/>
+        </w:rPr>
+        <w:t>Las drogas blandas (alcohol, cigarro y marihuana) no fueron consideradas en el examen y muchos que habían reconocido el consumo de marihuana, hoy figuran como no consumidores.</w:t>
+      </w:r>
+    </w:p>
+    <w:p>
+      <w:pPr>
+        <w:pStyle w:val="NormalWeb"/>
+        <w:spacing w:before="240" w:after="0"/>
+        <w:rPr>
+          <w:color w:val="000000"/>
+          <w:sz w:val="14"/>
+          <w:szCs w:val="14"/>
+        </w:rPr>
+      </w:pPr>
+      <w:r>
+        <w:rPr>
+          <w:b/>
+          <w:bCs/>
+          <w:color w:val="000000"/>
+          <w:sz w:val="14"/>
+          <w:szCs w:val="14"/>
+        </w:rPr>
+        <w:lastRenderedPageBreak/>
+        <w:t>SI_Dependientes</w:t>
+      </w:r>
+      <w:r>
+        <w:rPr>
+          <w:color w:val="000000"/>
+          <w:sz w:val="14"/>
+          <w:szCs w:val="14"/>
+        </w:rPr>
+        <w:t xml:space="preserve">: </w:t>
+      </w:r>
+      <w:r>
+        <w:rPr>
+          <w:color w:val="000000"/>
+          <w:sz w:val="14"/>
+          <w:szCs w:val="14"/>
+        </w:rPr>
+        <w:t>Es necesario, entonces, un marco legal claro que defienda los derechos humanos y proteja la privacidad de la gente. Esto no solo irá en beneficio de los diputados, sino de todas las personas, para que nadie tenga que pasar por esta situación.</w:t>
+      </w:r>
+      <w:r>
+        <w:rPr>
+          <w:color w:val="000000"/>
+          <w:sz w:val="14"/>
+          <w:szCs w:val="14"/>
+        </w:rPr>
+        <w:br/>
+      </w:r>
+      <w:r>
+        <w:rPr>
+          <w:color w:val="000000"/>
+          <w:sz w:val="14"/>
+          <w:szCs w:val="14"/>
+        </w:rPr>
+        <w:t>Agregó que hay una necesidad de investigación para saber el impacto en la privacidad de los usuarios, aunque afirmó que no descarta seguir instancias internacionales.</w:t>
+      </w:r>
+      <w:r>
+        <w:rPr>
+          <w:color w:val="000000"/>
+          <w:sz w:val="14"/>
+          <w:szCs w:val="14"/>
+        </w:rPr>
+        <w:br/>
+      </w:r>
+      <w:r>
+        <w:rPr>
+          <w:color w:val="000000"/>
+          <w:sz w:val="14"/>
+          <w:szCs w:val="14"/>
+        </w:rPr>
+        <w:t>Es evidente que el proyecto es errado, pues va en contra de los principios de los derechos humanos y de la no estigmatización y criminalización de los usuarios, así como la protección de la privacidad de los parlamentarios. Esto ha implicado una vulneración de los derechos de muchos trabajadores y trabajadoras al someterlos a una norma interna que está por encima de la ley. La discriminación que se ha generado ha llevado a muchos a una situación de resentimiento y rabia, así como a situaciones de exceso. Por otra parte, la cacería de brujas para aquellos que rechazaron el examen ha sido una acción equivocada. Además, hacer públicos los resultados ha sido una nueva prueba de lo vulneratorio que resulta. Por lo tanto, es necesario que se dé una claridad de los objetivos del proyecto, para evitar seguir con la vulneración de los derechos y la intromisión en la soberanía corporal y privacidad.</w:t>
+      </w:r>
+    </w:p>
+    <w:p>
+      <w:pPr>
+        <w:pStyle w:val="NormalWeb"/>
+        <w:spacing w:before="240" w:after="0"/>
+        <w:rPr>
+          <w:color w:val="000000"/>
+          <w:sz w:val="14"/>
+          <w:szCs w:val="14"/>
+        </w:rPr>
+      </w:pPr>
+      <w:r>
+        <w:rPr>
+          <w:color w:val="000000"/>
+          <w:sz w:val="14"/>
+          <w:szCs w:val="14"/>
+        </w:rPr>
+        <w:t>Oposición:</w:t>
+      </w:r>
+      <w:r>
+        <w:rPr>
+          <w:color w:val="000000"/>
+          <w:sz w:val="14"/>
+          <w:szCs w:val="14"/>
+        </w:rPr>
+        <w:br/>
+      </w:r>
+      <w:r>
+        <w:rPr>
+          <w:color w:val="000000"/>
+          <w:sz w:val="14"/>
+          <w:szCs w:val="14"/>
+        </w:rPr>
+        <w:t xml:space="preserve">yo espero que esas personas, esos diputados/diputadas tengan la capacidad de poder someterse a este examen y, en de~nitiva, ojalá que, ya que por desgracia </w:t>
+      </w:r>
+      <w:r>
+        <w:rPr>
+          <w:color w:val="000000"/>
+          <w:sz w:val="14"/>
+          <w:szCs w:val="14"/>
+        </w:rPr>
+        <w:t>“</w:t>
+      </w:r>
+      <w:r>
+        <w:rPr>
+          <w:color w:val="000000"/>
+          <w:sz w:val="14"/>
+          <w:szCs w:val="14"/>
+        </w:rPr>
+        <w:t>el reglamento no obl iga a transparentar estos resultados, el los puedan -cuando salga positivo (el examen) -, decir a la opinión públ ica “yo consumo, soy consumidor” de tal o cual sustancia il ícita, y que la gente lo sepa para que la gente juzgue si le gusta o no le gusta que su parlamentario consuma tal o cual sustancia il ícita</w:t>
+      </w:r>
+      <w:r>
+        <w:rPr>
+          <w:color w:val="000000"/>
+          <w:sz w:val="14"/>
+          <w:szCs w:val="14"/>
+        </w:rPr>
+        <w:t>”</w:t>
+      </w:r>
+      <w:r>
+        <w:rPr>
+          <w:color w:val="000000"/>
+          <w:sz w:val="14"/>
+          <w:szCs w:val="14"/>
+        </w:rPr>
+        <w:br/>
+        <w:t>“</w:t>
+      </w:r>
+      <w:r>
+        <w:rPr>
+          <w:color w:val="000000"/>
+          <w:sz w:val="14"/>
+          <w:szCs w:val="14"/>
+        </w:rPr>
+        <w:t>Este proceso no ha estado exento de polémica, ya que algunos parlamentarios ven privadas sus libertades personales</w:t>
+      </w:r>
+      <w:r>
+        <w:rPr>
+          <w:color w:val="000000"/>
+          <w:sz w:val="14"/>
+          <w:szCs w:val="14"/>
+        </w:rPr>
+        <w:t>”</w:t>
+      </w:r>
+    </w:p>
+    <w:p>
+      <w:pPr>
+        <w:pStyle w:val="NormalWeb"/>
+        <w:spacing w:before="240" w:after="0"/>
+        <w:rPr>
+          <w:color w:val="000000"/>
+          <w:sz w:val="14"/>
+          <w:szCs w:val="14"/>
+        </w:rPr>
+      </w:pPr>
+      <w:r>
+        <w:rPr>
+          <w:color w:val="000000"/>
+          <w:sz w:val="14"/>
+          <w:szCs w:val="14"/>
+        </w:rPr>
+        <w:t>SI_</w:t>
+      </w:r>
+      <w:r>
+        <w:rPr>
+          <w:b/>
+          <w:bCs/>
+          <w:color w:val="000000"/>
+          <w:sz w:val="14"/>
+          <w:szCs w:val="14"/>
+        </w:rPr>
+        <w:t>Desviados</w:t>
+      </w:r>
+      <w:r>
+        <w:rPr>
+          <w:color w:val="000000"/>
+          <w:sz w:val="14"/>
+          <w:szCs w:val="14"/>
+        </w:rPr>
+        <w:t>:</w:t>
+      </w:r>
+      <w:r>
+        <w:rPr>
+          <w:color w:val="000000"/>
+          <w:sz w:val="14"/>
+          <w:szCs w:val="14"/>
+        </w:rPr>
+        <w:br/>
+        <w:t>Oposición:</w:t>
+      </w:r>
+      <w:r>
+        <w:rPr>
+          <w:color w:val="000000"/>
+          <w:sz w:val="14"/>
+          <w:szCs w:val="14"/>
+        </w:rPr>
+        <w:br/>
+      </w:r>
+      <w:r>
+        <w:rPr>
+          <w:color w:val="000000"/>
+          <w:sz w:val="14"/>
+          <w:szCs w:val="14"/>
+        </w:rPr>
+        <w:t>La situación exige tomar medidas preventivas. Por un lado, el Estado debe aplicar sanción pública para disuadir a aquellos que estén planeando violar la ley. El electorado debería tomar conciencia de que no deben elegir autoridades que legislen bajo el efecto de las drogas o el alcohol. Por otro lado, los parlamentarios de izquierda deben ser conscientes de los efectos dañinos del consumo de drogas y abstenerse de promover el uso de la misma. Se debe educar a los ciudadanos sobre la importancia de respetar y cumplir la ley y buscar una solución al problema de fondo de la adicción a las drogas.</w:t>
+      </w:r>
+    </w:p>
+    <w:p>
+      <w:r>
+        <w:br w:type="page"/>
+      </w:r>
+    </w:p>
+    <w:p>
+      <w:pPr>
+        <w:spacing w:line="240" w:lineRule="auto"/>
+        <w:ind w:firstLine="708"/>
+      </w:pPr>
+      <w:r>
+        <w:lastRenderedPageBreak/>
+        <w:t>Figura 2. Nodos por coalición</w:t>
+      </w:r>
+    </w:p>
+    <w:p>
+      <w:pPr>
         <w:spacing w:line="240" w:lineRule="auto"/>
       </w:pPr>
+      <w:r>
+        <w:rPr>
+          <w:noProof/>
+        </w:rPr>
+        <w:drawing>
+          <wp:inline distT="0" distB="0" distL="0" distR="0" wp14:anchorId="64EBBD55" wp14:editId="514256EE">
+            <wp:extent cx="4563470" cy="7920000"/>
+            <wp:effectExtent l="0" t="0" r="8890" b="5080"/>
+            <wp:docPr id="6" name="Imagen 6"/>
+            <wp:cNvGraphicFramePr>
+              <a:graphicFrameLocks xmlns:a="http://schemas.openxmlformats.org/drawingml/2006/main" noChangeAspect="1"/>
+            </wp:cNvGraphicFramePr>
+            <a:graphic xmlns:a="http://schemas.openxmlformats.org/drawingml/2006/main">
+              <a:graphicData uri="http://schemas.openxmlformats.org/drawingml/2006/picture">
+                <pic:pic xmlns:pic="http://schemas.openxmlformats.org/drawingml/2006/picture">
+                  <pic:nvPicPr>
+                    <pic:cNvPr id="0" name="Picture 7"/>
+                    <pic:cNvPicPr>
+                      <a:picLocks noChangeAspect="1" noChangeArrowheads="1"/>
+                    </pic:cNvPicPr>
+                  </pic:nvPicPr>
+                  <pic:blipFill>
+                    <a:blip r:embed="rId14">
+                      <a:extLst>
+                        <a:ext uri="{28A0092B-C50C-407E-A947-70E740481C1C}">
+                          <a14:useLocalDpi xmlns:a14="http://schemas.microsoft.com/office/drawing/2010/main" val="0"/>
+                        </a:ext>
+                      </a:extLst>
+                    </a:blip>
+                    <a:srcRect/>
+                    <a:stretch>
+                      <a:fillRect/>
+                    </a:stretch>
+                  </pic:blipFill>
+                  <pic:spPr bwMode="auto">
+                    <a:xfrm>
+                      <a:off x="0" y="0"/>
+                      <a:ext cx="4563470" cy="7920000"/>
+                    </a:xfrm>
+                    <a:prstGeom prst="rect">
+                      <a:avLst/>
+                    </a:prstGeom>
+                    <a:noFill/>
+                    <a:ln>
+                      <a:noFill/>
+                    </a:ln>
+                  </pic:spPr>
+                </pic:pic>
+              </a:graphicData>
+            </a:graphic>
+          </wp:inline>
+        </w:drawing>
+      </w:r>
+      <w:r>
+        <w:br w:type="page"/>
+      </w:r>
     </w:p>
     <w:p>
       <w:pPr>
@@ -5498,6 +6865,7 @@
         <w:spacing w:line="240" w:lineRule="auto"/>
       </w:pPr>
       <w:r>
+        <w:lastRenderedPageBreak/>
         <w:t>Discusión</w:t>
       </w:r>
     </w:p>
@@ -5529,13 +6897,8 @@
         <w:spacing w:line="240" w:lineRule="auto"/>
       </w:pPr>
       <w:r>
-        <w:t xml:space="preserve">Rescatar la pregunta de </w:t>
-      </w:r>
-      <w:proofErr w:type="spellStart"/>
-      <w:r>
-        <w:t>Reppening</w:t>
-      </w:r>
-      <w:proofErr w:type="spellEnd"/>
+        <w:t>Rescatar la pregunta de Reppening</w:t>
+      </w:r>
     </w:p>
     <w:p>
       <w:pPr>
@@ -5568,7 +6931,6 @@
         </w:rPr>
       </w:pPr>
       <w:r>
-        <w:lastRenderedPageBreak/>
         <w:br w:type="page"/>
       </w:r>
     </w:p>
@@ -7707,29 +9069,7 @@
                 <w:szCs w:val="14"/>
                 <w:lang w:eastAsia="es-CL"/>
               </w:rPr>
-              <w:t xml:space="preserve">Diputado Becker da negativo a test de drogas: llamó a transparentar los resultados ante la </w:t>
-            </w:r>
-            <w:proofErr w:type="spellStart"/>
-            <w:r>
-              <w:rPr>
-                <w:rFonts w:eastAsia="Times New Roman" w:cs="Times New Roman"/>
-                <w:color w:val="000000"/>
-                <w:sz w:val="16"/>
-                <w:szCs w:val="14"/>
-                <w:lang w:eastAsia="es-CL"/>
-              </w:rPr>
-              <w:t>opini&amp;oac</w:t>
-            </w:r>
-            <w:proofErr w:type="spellEnd"/>
-            <w:r>
-              <w:rPr>
-                <w:rFonts w:eastAsia="Times New Roman" w:cs="Times New Roman"/>
-                <w:color w:val="000000"/>
-                <w:sz w:val="16"/>
-                <w:szCs w:val="14"/>
-                <w:lang w:eastAsia="es-CL"/>
-              </w:rPr>
-              <w:t>...</w:t>
+              <w:t>Diputado Becker da negativo a test de drogas: llamó a transparentar los resultados ante la opini&amp;oac...</w:t>
             </w:r>
           </w:p>
         </w:tc>
@@ -9679,29 +11019,7 @@
                 <w:szCs w:val="14"/>
                 <w:lang w:eastAsia="es-CL"/>
               </w:rPr>
-              <w:t xml:space="preserve">Jorge </w:t>
-            </w:r>
-            <w:proofErr w:type="spellStart"/>
-            <w:r>
-              <w:rPr>
-                <w:rFonts w:eastAsia="Times New Roman" w:cs="Times New Roman"/>
-                <w:color w:val="000000"/>
-                <w:sz w:val="16"/>
-                <w:szCs w:val="14"/>
-                <w:lang w:eastAsia="es-CL"/>
-              </w:rPr>
-              <w:t>Schaulsohn</w:t>
-            </w:r>
-            <w:proofErr w:type="spellEnd"/>
-            <w:r>
-              <w:rPr>
-                <w:rFonts w:eastAsia="Times New Roman" w:cs="Times New Roman"/>
-                <w:color w:val="000000"/>
-                <w:sz w:val="16"/>
-                <w:szCs w:val="14"/>
-                <w:lang w:eastAsia="es-CL"/>
-              </w:rPr>
-              <w:t xml:space="preserve"> y test de drogas: “Es patético que los parlamentarios se presten para este show”</w:t>
+              <w:t>Jorge Schaulsohn y test de drogas: “Es patético que los parlamentarios se presten para este show”</w:t>
             </w:r>
           </w:p>
         </w:tc>
@@ -10752,29 +12070,7 @@
                 <w:szCs w:val="14"/>
                 <w:lang w:eastAsia="es-CL"/>
               </w:rPr>
-              <w:t>Diputada Riquelme (</w:t>
-            </w:r>
-            <w:proofErr w:type="spellStart"/>
-            <w:r>
-              <w:rPr>
-                <w:rFonts w:eastAsia="Times New Roman" w:cs="Times New Roman"/>
-                <w:color w:val="000000"/>
-                <w:sz w:val="16"/>
-                <w:szCs w:val="14"/>
-                <w:lang w:eastAsia="es-CL"/>
-              </w:rPr>
-              <w:t>Ind</w:t>
-            </w:r>
-            <w:proofErr w:type="spellEnd"/>
-            <w:r>
-              <w:rPr>
-                <w:rFonts w:eastAsia="Times New Roman" w:cs="Times New Roman"/>
-                <w:color w:val="000000"/>
-                <w:sz w:val="16"/>
-                <w:szCs w:val="14"/>
-                <w:lang w:eastAsia="es-CL"/>
-              </w:rPr>
-              <w:t>-FA) piensa no realizarse test de drogas: acusa ""vulneración de derechos""</w:t>
+              <w:t>Diputada Riquelme (Ind-FA) piensa no realizarse test de drogas: acusa ""vulneración de derechos""</w:t>
             </w:r>
           </w:p>
         </w:tc>
@@ -11974,29 +13270,7 @@
                 <w:szCs w:val="14"/>
                 <w:lang w:eastAsia="es-CL"/>
               </w:rPr>
-              <w:t xml:space="preserve">Diputado Barria pide aplicar ""test psiquiátrico"" a parlamentarios tras agresión de </w:t>
-            </w:r>
-            <w:proofErr w:type="spellStart"/>
-            <w:r>
-              <w:rPr>
-                <w:rFonts w:eastAsia="Times New Roman" w:cs="Times New Roman"/>
-                <w:color w:val="000000"/>
-                <w:sz w:val="16"/>
-                <w:szCs w:val="14"/>
-                <w:lang w:eastAsia="es-CL"/>
-              </w:rPr>
-              <w:t>De</w:t>
-            </w:r>
-            <w:proofErr w:type="spellEnd"/>
-            <w:r>
-              <w:rPr>
-                <w:rFonts w:eastAsia="Times New Roman" w:cs="Times New Roman"/>
-                <w:color w:val="000000"/>
-                <w:sz w:val="16"/>
-                <w:szCs w:val="14"/>
-                <w:lang w:eastAsia="es-CL"/>
-              </w:rPr>
-              <w:t xml:space="preserve"> la Carrera</w:t>
+              <w:t>Diputado Barria pide aplicar ""test psiquiátrico"" a parlamentarios tras agresión de De la Carrera</w:t>
             </w:r>
           </w:p>
         </w:tc>
@@ -12896,29 +14170,7 @@
                 <w:szCs w:val="14"/>
                 <w:lang w:eastAsia="es-CL"/>
               </w:rPr>
-              <w:t xml:space="preserve">“Le rogaría que me explicara…”: la dura pregunta que José Luis </w:t>
-            </w:r>
-            <w:proofErr w:type="spellStart"/>
-            <w:r>
-              <w:rPr>
-                <w:rFonts w:eastAsia="Times New Roman" w:cs="Times New Roman"/>
-                <w:color w:val="000000"/>
-                <w:sz w:val="16"/>
-                <w:szCs w:val="14"/>
-                <w:lang w:eastAsia="es-CL"/>
-              </w:rPr>
-              <w:t>Repenning</w:t>
-            </w:r>
-            <w:proofErr w:type="spellEnd"/>
-            <w:r>
-              <w:rPr>
-                <w:rFonts w:eastAsia="Times New Roman" w:cs="Times New Roman"/>
-                <w:color w:val="000000"/>
-                <w:sz w:val="16"/>
-                <w:szCs w:val="14"/>
-                <w:lang w:eastAsia="es-CL"/>
-              </w:rPr>
-              <w:t xml:space="preserve"> le arrojó a Camila Flores por debate sobre test de drogas a diputados</w:t>
+              <w:t>“Le rogaría que me explicara…”: la dura pregunta que José Luis Repenning le arrojó a Camila Flores por debate sobre test de drogas a diputados</w:t>
             </w:r>
           </w:p>
         </w:tc>
@@ -13218,29 +14470,7 @@
                 <w:szCs w:val="14"/>
                 <w:lang w:eastAsia="es-CL"/>
               </w:rPr>
-              <w:t xml:space="preserve">Diputada Pamela Jiles: ""No puede haber plata mejor gastada que para saber si tenemos </w:t>
-            </w:r>
-            <w:proofErr w:type="spellStart"/>
-            <w:r>
-              <w:rPr>
-                <w:rFonts w:eastAsia="Times New Roman" w:cs="Times New Roman"/>
-                <w:color w:val="000000"/>
-                <w:sz w:val="16"/>
-                <w:szCs w:val="14"/>
-                <w:lang w:eastAsia="es-CL"/>
-              </w:rPr>
-              <w:t>narcodiputados</w:t>
-            </w:r>
-            <w:proofErr w:type="spellEnd"/>
-            <w:r>
-              <w:rPr>
-                <w:rFonts w:eastAsia="Times New Roman" w:cs="Times New Roman"/>
-                <w:color w:val="000000"/>
-                <w:sz w:val="16"/>
-                <w:szCs w:val="14"/>
-                <w:lang w:eastAsia="es-CL"/>
-              </w:rPr>
-              <w:t>""</w:t>
+              <w:t>Diputada Pamela Jiles: ""No puede haber plata mejor gastada que para saber si tenemos narcodiputados""</w:t>
             </w:r>
           </w:p>
         </w:tc>
@@ -14141,29 +15371,7 @@
                 <w:szCs w:val="14"/>
                 <w:lang w:eastAsia="es-CL"/>
               </w:rPr>
-              <w:t xml:space="preserve">Emilia Schneider se refirió a su adicción a las drogas en la adolescencia: ""Consumí muchas sustancias </w:t>
-            </w:r>
-            <w:proofErr w:type="spellStart"/>
-            <w:r>
-              <w:rPr>
-                <w:rFonts w:eastAsia="Times New Roman" w:cs="Times New Roman"/>
-                <w:color w:val="000000"/>
-                <w:sz w:val="16"/>
-                <w:szCs w:val="14"/>
-                <w:lang w:eastAsia="es-CL"/>
-              </w:rPr>
-              <w:t>pelig</w:t>
-            </w:r>
-            <w:proofErr w:type="spellEnd"/>
-            <w:r>
-              <w:rPr>
-                <w:rFonts w:eastAsia="Times New Roman" w:cs="Times New Roman"/>
-                <w:color w:val="000000"/>
-                <w:sz w:val="16"/>
-                <w:szCs w:val="14"/>
-                <w:lang w:eastAsia="es-CL"/>
-              </w:rPr>
-              <w:t>...</w:t>
+              <w:t>Emilia Schneider se refirió a su adicción a las drogas en la adolescencia: ""Consumí muchas sustancias pelig...</w:t>
             </w:r>
           </w:p>
         </w:tc>
@@ -14613,20 +15821,8 @@
                 <w:szCs w:val="14"/>
                 <w:lang w:eastAsia="es-CL"/>
               </w:rPr>
-              <w:t xml:space="preserve">Diputado Coloma pide darle urgencia a proyecto de ley que extiende a otros poderes del Estado </w:t>
-            </w:r>
-            <w:proofErr w:type="gramStart"/>
-            <w:r>
-              <w:rPr>
-                <w:rFonts w:eastAsia="Times New Roman" w:cs="Times New Roman"/>
-                <w:color w:val="000000"/>
-                <w:sz w:val="16"/>
-                <w:szCs w:val="14"/>
-                <w:lang w:eastAsia="es-CL"/>
-              </w:rPr>
-              <w:t>el test antidrogas</w:t>
-            </w:r>
-            <w:proofErr w:type="gramEnd"/>
+              <w:t>Diputado Coloma pide darle urgencia a proyecto de ley que extiende a otros poderes del Estado el test antidrogas</w:t>
+            </w:r>
           </w:p>
         </w:tc>
         <w:tc>
@@ -15517,27 +16713,15 @@
                 <w:lang w:eastAsia="es-CL"/>
               </w:rPr>
             </w:pPr>
-            <w:proofErr w:type="spellStart"/>
-            <w:r>
-              <w:rPr>
-                <w:rFonts w:eastAsia="Times New Roman" w:cs="Times New Roman"/>
-                <w:color w:val="000000"/>
-                <w:sz w:val="16"/>
-                <w:szCs w:val="14"/>
-                <w:lang w:eastAsia="es-CL"/>
-              </w:rPr>
-              <w:t>Wladimir</w:t>
-            </w:r>
-            <w:proofErr w:type="spellEnd"/>
-            <w:r>
-              <w:rPr>
-                <w:rFonts w:eastAsia="Times New Roman" w:cs="Times New Roman"/>
-                <w:color w:val="000000"/>
-                <w:sz w:val="16"/>
-                <w:szCs w:val="14"/>
-                <w:lang w:eastAsia="es-CL"/>
-              </w:rPr>
-              <w:t xml:space="preserve"> Pizarro Baltras, el operador político narco que ahora RN desconoce</w:t>
+            <w:r>
+              <w:rPr>
+                <w:rFonts w:eastAsia="Times New Roman" w:cs="Times New Roman"/>
+                <w:color w:val="000000"/>
+                <w:sz w:val="16"/>
+                <w:szCs w:val="14"/>
+                <w:lang w:eastAsia="es-CL"/>
+              </w:rPr>
+              <w:t>Wladimir Pizarro Baltras, el operador político narco que ahora RN desconoce</w:t>
             </w:r>
           </w:p>
         </w:tc>
@@ -17109,19 +18293,8 @@
                 <w:szCs w:val="18"/>
                 <w:lang w:val="en-AU" w:eastAsia="es-CL"/>
               </w:rPr>
-              <w:t>E_</w:t>
-            </w:r>
-            <w:proofErr w:type="gramStart"/>
-            <w:r>
-              <w:rPr>
-                <w:rFonts w:eastAsia="Times New Roman" w:cs="Times New Roman"/>
-                <w:sz w:val="18"/>
-                <w:szCs w:val="18"/>
-                <w:lang w:val="en-AU" w:eastAsia="es-CL"/>
-              </w:rPr>
-              <w:t>1.Identificación</w:t>
-            </w:r>
-            <w:proofErr w:type="gramEnd"/>
+              <w:t>E_1.Identificación</w:t>
+            </w:r>
           </w:p>
         </w:tc>
         <w:tc>
@@ -17261,19 +18434,8 @@
                 <w:szCs w:val="18"/>
                 <w:lang w:val="en-AU" w:eastAsia="es-CL"/>
               </w:rPr>
-              <w:t>E_</w:t>
-            </w:r>
-            <w:proofErr w:type="gramStart"/>
-            <w:r>
-              <w:rPr>
-                <w:rFonts w:eastAsia="Times New Roman" w:cs="Times New Roman"/>
-                <w:sz w:val="18"/>
-                <w:szCs w:val="18"/>
-                <w:lang w:val="en-AU" w:eastAsia="es-CL"/>
-              </w:rPr>
-              <w:t>2.Formulación</w:t>
-            </w:r>
-            <w:proofErr w:type="gramEnd"/>
+              <w:t>E_2.Formulación</w:t>
+            </w:r>
           </w:p>
         </w:tc>
         <w:tc>
@@ -17413,19 +18575,8 @@
                 <w:szCs w:val="18"/>
                 <w:lang w:val="en-AU" w:eastAsia="es-CL"/>
               </w:rPr>
-              <w:t>E_</w:t>
-            </w:r>
-            <w:proofErr w:type="gramStart"/>
-            <w:r>
-              <w:rPr>
-                <w:rFonts w:eastAsia="Times New Roman" w:cs="Times New Roman"/>
-                <w:sz w:val="18"/>
-                <w:szCs w:val="18"/>
-                <w:lang w:val="en-AU" w:eastAsia="es-CL"/>
-              </w:rPr>
-              <w:t>3.Implementación</w:t>
-            </w:r>
-            <w:proofErr w:type="gramEnd"/>
+              <w:t>E_3.Implementación</w:t>
+            </w:r>
           </w:p>
         </w:tc>
         <w:tc>
@@ -17562,19 +18713,8 @@
                 <w:szCs w:val="18"/>
                 <w:lang w:val="en-AU" w:eastAsia="es-CL"/>
               </w:rPr>
-              <w:t>E_</w:t>
-            </w:r>
-            <w:proofErr w:type="gramStart"/>
-            <w:r>
-              <w:rPr>
-                <w:rFonts w:eastAsia="Times New Roman" w:cs="Times New Roman"/>
-                <w:sz w:val="18"/>
-                <w:szCs w:val="18"/>
-                <w:lang w:val="en-AU" w:eastAsia="es-CL"/>
-              </w:rPr>
-              <w:t>4.Adopción</w:t>
-            </w:r>
-            <w:proofErr w:type="gramEnd"/>
+              <w:t>E_4.Adopción</w:t>
+            </w:r>
           </w:p>
         </w:tc>
         <w:tc>
@@ -17712,7 +18852,6 @@
               </w:rPr>
               <w:t>E_</w:t>
             </w:r>
-            <w:proofErr w:type="gramStart"/>
             <w:r>
               <w:rPr>
                 <w:rFonts w:eastAsia="Times New Roman" w:cs="Times New Roman"/>
@@ -17731,7 +18870,6 @@
               </w:rPr>
               <w:t>.Evaluación</w:t>
             </w:r>
-            <w:proofErr w:type="gramEnd"/>
           </w:p>
         </w:tc>
         <w:tc>
@@ -17907,7 +19045,6 @@
                 <w:lang w:eastAsia="es-CL"/>
               </w:rPr>
             </w:pPr>
-            <w:proofErr w:type="spellStart"/>
             <w:r>
               <w:rPr>
                 <w:rFonts w:eastAsia="Times New Roman" w:cs="Times New Roman"/>
@@ -17917,7 +19054,6 @@
               </w:rPr>
               <w:t>NG_Def</w:t>
             </w:r>
-            <w:proofErr w:type="spellEnd"/>
           </w:p>
         </w:tc>
         <w:tc>
@@ -18050,7 +19186,6 @@
                 <w:lang w:eastAsia="es-CL"/>
               </w:rPr>
             </w:pPr>
-            <w:proofErr w:type="spellStart"/>
             <w:r>
               <w:rPr>
                 <w:rFonts w:eastAsia="Times New Roman" w:cs="Times New Roman"/>
@@ -18060,7 +19195,6 @@
               </w:rPr>
               <w:t>NG_Evid</w:t>
             </w:r>
-            <w:proofErr w:type="spellEnd"/>
           </w:p>
         </w:tc>
         <w:tc>
@@ -18193,7 +19327,6 @@
                 <w:lang w:eastAsia="es-CL"/>
               </w:rPr>
             </w:pPr>
-            <w:proofErr w:type="spellStart"/>
             <w:r>
               <w:rPr>
                 <w:rFonts w:eastAsia="Times New Roman" w:cs="Times New Roman"/>
@@ -18203,7 +19336,6 @@
               </w:rPr>
               <w:t>NG_Ideo</w:t>
             </w:r>
-            <w:proofErr w:type="spellEnd"/>
           </w:p>
         </w:tc>
         <w:tc>
@@ -18334,7 +19466,6 @@
                 <w:lang w:eastAsia="es-CL"/>
               </w:rPr>
             </w:pPr>
-            <w:proofErr w:type="spellStart"/>
             <w:r>
               <w:rPr>
                 <w:rFonts w:eastAsia="Times New Roman" w:cs="Times New Roman"/>
@@ -18344,7 +19475,6 @@
               </w:rPr>
               <w:t>NG_Sis</w:t>
             </w:r>
-            <w:proofErr w:type="spellEnd"/>
           </w:p>
         </w:tc>
         <w:tc>
@@ -18520,7 +19650,6 @@
                 <w:lang w:eastAsia="es-CL"/>
               </w:rPr>
             </w:pPr>
-            <w:proofErr w:type="spellStart"/>
             <w:r>
               <w:rPr>
                 <w:rFonts w:eastAsia="Times New Roman" w:cs="Times New Roman"/>
@@ -18530,7 +19659,6 @@
               </w:rPr>
               <w:t>P_Medico</w:t>
             </w:r>
-            <w:proofErr w:type="spellEnd"/>
           </w:p>
         </w:tc>
         <w:tc>
@@ -18663,7 +19791,6 @@
                 <w:lang w:eastAsia="es-CL"/>
               </w:rPr>
             </w:pPr>
-            <w:proofErr w:type="spellStart"/>
             <w:r>
               <w:rPr>
                 <w:rFonts w:eastAsia="Times New Roman" w:cs="Times New Roman"/>
@@ -18673,7 +19800,6 @@
               </w:rPr>
               <w:t>P_Moral</w:t>
             </w:r>
-            <w:proofErr w:type="spellEnd"/>
           </w:p>
         </w:tc>
         <w:tc>
@@ -18709,17 +19835,7 @@
                 <w:szCs w:val="18"/>
                 <w:lang w:eastAsia="es-CL"/>
               </w:rPr>
-              <w:t xml:space="preserve">Modelo de percepción uso de sustancias </w:t>
-            </w:r>
-            <w:r>
-              <w:rPr>
-                <w:rFonts w:eastAsia="Times New Roman" w:cs="Times New Roman"/>
-                <w:color w:val="000000"/>
-                <w:sz w:val="18"/>
-                <w:szCs w:val="18"/>
-                <w:lang w:eastAsia="es-CL"/>
-              </w:rPr>
-              <w:t>moral</w:t>
+              <w:t>Modelo de percepción uso de sustancias moral</w:t>
             </w:r>
           </w:p>
         </w:tc>
@@ -18816,7 +19932,6 @@
                 <w:lang w:eastAsia="es-CL"/>
               </w:rPr>
             </w:pPr>
-            <w:proofErr w:type="spellStart"/>
             <w:r>
               <w:rPr>
                 <w:rFonts w:eastAsia="Times New Roman" w:cs="Times New Roman"/>
@@ -18826,7 +19941,6 @@
               </w:rPr>
               <w:t>P_Racionalista</w:t>
             </w:r>
-            <w:proofErr w:type="spellEnd"/>
           </w:p>
         </w:tc>
         <w:tc>
@@ -18862,17 +19976,7 @@
                 <w:szCs w:val="18"/>
                 <w:lang w:eastAsia="es-CL"/>
               </w:rPr>
-              <w:t xml:space="preserve">Modelo de percepción uso de sustancias </w:t>
-            </w:r>
-            <w:r>
-              <w:rPr>
-                <w:rFonts w:eastAsia="Times New Roman" w:cs="Times New Roman"/>
-                <w:color w:val="000000"/>
-                <w:sz w:val="18"/>
-                <w:szCs w:val="18"/>
-                <w:lang w:eastAsia="es-CL"/>
-              </w:rPr>
-              <w:t>racionalista</w:t>
+              <w:t>Modelo de percepción uso de sustancias racionalista</w:t>
             </w:r>
           </w:p>
         </w:tc>
@@ -18969,7 +20073,6 @@
                 <w:lang w:eastAsia="es-CL"/>
               </w:rPr>
             </w:pPr>
-            <w:proofErr w:type="spellStart"/>
             <w:r>
               <w:rPr>
                 <w:rFonts w:eastAsia="Times New Roman" w:cs="Times New Roman"/>
@@ -18979,7 +20082,6 @@
               </w:rPr>
               <w:t>P_SalPub</w:t>
             </w:r>
-            <w:proofErr w:type="spellEnd"/>
           </w:p>
         </w:tc>
         <w:tc>
@@ -19015,17 +20117,7 @@
                 <w:szCs w:val="18"/>
                 <w:lang w:eastAsia="es-CL"/>
               </w:rPr>
-              <w:t xml:space="preserve">Modelo de percepción uso de sustancias </w:t>
-            </w:r>
-            <w:r>
-              <w:rPr>
-                <w:rFonts w:eastAsia="Times New Roman" w:cs="Times New Roman"/>
-                <w:color w:val="000000"/>
-                <w:sz w:val="18"/>
-                <w:szCs w:val="18"/>
-                <w:lang w:eastAsia="es-CL"/>
-              </w:rPr>
-              <w:t>salud pública</w:t>
+              <w:t>Modelo de percepción uso de sustancias salud pública</w:t>
             </w:r>
           </w:p>
         </w:tc>
@@ -19120,7 +20212,6 @@
                 <w:lang w:eastAsia="es-CL"/>
               </w:rPr>
             </w:pPr>
-            <w:proofErr w:type="spellStart"/>
             <w:r>
               <w:rPr>
                 <w:rFonts w:eastAsia="Times New Roman" w:cs="Times New Roman"/>
@@ -19130,7 +20221,6 @@
               </w:rPr>
               <w:t>P_Social</w:t>
             </w:r>
-            <w:proofErr w:type="spellEnd"/>
           </w:p>
         </w:tc>
         <w:tc>
@@ -19165,17 +20255,7 @@
                 <w:szCs w:val="18"/>
                 <w:lang w:eastAsia="es-CL"/>
               </w:rPr>
-              <w:t xml:space="preserve">Modelo de percepción uso de sustancias </w:t>
-            </w:r>
-            <w:r>
-              <w:rPr>
-                <w:rFonts w:eastAsia="Times New Roman" w:cs="Times New Roman"/>
-                <w:color w:val="000000"/>
-                <w:sz w:val="18"/>
-                <w:szCs w:val="18"/>
-                <w:lang w:eastAsia="es-CL"/>
-              </w:rPr>
-              <w:t>social</w:t>
+              <w:t>Modelo de percepción uso de sustancias social</w:t>
             </w:r>
           </w:p>
         </w:tc>
@@ -19316,7 +20396,6 @@
                 <w:lang w:eastAsia="es-CL"/>
               </w:rPr>
             </w:pPr>
-            <w:proofErr w:type="spellStart"/>
             <w:r>
               <w:rPr>
                 <w:rFonts w:eastAsia="Times New Roman" w:cs="Times New Roman"/>
@@ -19326,7 +20405,6 @@
               </w:rPr>
               <w:t>S_ambiguedad</w:t>
             </w:r>
-            <w:proofErr w:type="spellEnd"/>
           </w:p>
         </w:tc>
         <w:tc>
@@ -19459,7 +20537,6 @@
                 <w:lang w:eastAsia="es-CL"/>
               </w:rPr>
             </w:pPr>
-            <w:proofErr w:type="spellStart"/>
             <w:r>
               <w:rPr>
                 <w:rFonts w:eastAsia="Times New Roman" w:cs="Times New Roman"/>
@@ -19469,7 +20546,6 @@
               </w:rPr>
               <w:t>S_anécdotas</w:t>
             </w:r>
-            <w:proofErr w:type="spellEnd"/>
           </w:p>
         </w:tc>
         <w:tc>
@@ -19505,17 +20581,7 @@
                 <w:szCs w:val="18"/>
                 <w:lang w:eastAsia="es-CL"/>
               </w:rPr>
-              <w:t xml:space="preserve">Aspectos clave para contar historias, </w:t>
-            </w:r>
-            <w:r>
-              <w:rPr>
-                <w:rFonts w:eastAsia="Times New Roman" w:cs="Times New Roman"/>
-                <w:color w:val="000000"/>
-                <w:sz w:val="18"/>
-                <w:szCs w:val="18"/>
-                <w:lang w:eastAsia="es-CL"/>
-              </w:rPr>
-              <w:t>anécdotas</w:t>
+              <w:t>Aspectos clave para contar historias, anécdotas</w:t>
             </w:r>
           </w:p>
         </w:tc>
@@ -19612,7 +20678,6 @@
                 <w:lang w:eastAsia="es-CL"/>
               </w:rPr>
             </w:pPr>
-            <w:proofErr w:type="spellStart"/>
             <w:r>
               <w:rPr>
                 <w:rFonts w:eastAsia="Times New Roman" w:cs="Times New Roman"/>
@@ -19622,7 +20687,6 @@
               </w:rPr>
               <w:t>S_Consecuencias</w:t>
             </w:r>
-            <w:proofErr w:type="spellEnd"/>
           </w:p>
         </w:tc>
         <w:tc>
@@ -19658,17 +20722,7 @@
                 <w:szCs w:val="18"/>
                 <w:lang w:eastAsia="es-CL"/>
               </w:rPr>
-              <w:t xml:space="preserve">Aspectos clave para contar historias, </w:t>
-            </w:r>
-            <w:r>
-              <w:rPr>
-                <w:rFonts w:eastAsia="Times New Roman" w:cs="Times New Roman"/>
-                <w:color w:val="000000"/>
-                <w:sz w:val="18"/>
-                <w:szCs w:val="18"/>
-                <w:lang w:eastAsia="es-CL"/>
-              </w:rPr>
-              <w:t>consecuencias (mecanismos causales)</w:t>
+              <w:t>Aspectos clave para contar historias, consecuencias (mecanismos causales)</w:t>
             </w:r>
           </w:p>
         </w:tc>
@@ -19765,7 +20819,6 @@
                 <w:lang w:eastAsia="es-CL"/>
               </w:rPr>
             </w:pPr>
-            <w:proofErr w:type="spellStart"/>
             <w:r>
               <w:rPr>
                 <w:rFonts w:eastAsia="Times New Roman" w:cs="Times New Roman"/>
@@ -19775,7 +20828,6 @@
               </w:rPr>
               <w:t>S_metáforas</w:t>
             </w:r>
-            <w:proofErr w:type="spellEnd"/>
           </w:p>
         </w:tc>
         <w:tc>
@@ -19811,17 +20863,7 @@
                 <w:szCs w:val="18"/>
                 <w:lang w:eastAsia="es-CL"/>
               </w:rPr>
-              <w:t xml:space="preserve">Aspectos clave para contar historias, </w:t>
-            </w:r>
-            <w:r>
-              <w:rPr>
-                <w:rFonts w:eastAsia="Times New Roman" w:cs="Times New Roman"/>
-                <w:color w:val="000000"/>
-                <w:sz w:val="18"/>
-                <w:szCs w:val="18"/>
-                <w:lang w:eastAsia="es-CL"/>
-              </w:rPr>
-              <w:t>metáforas</w:t>
+              <w:t>Aspectos clave para contar historias, metáforas</w:t>
             </w:r>
           </w:p>
         </w:tc>
@@ -19918,7 +20960,6 @@
                 <w:lang w:eastAsia="es-CL"/>
               </w:rPr>
             </w:pPr>
-            <w:proofErr w:type="spellStart"/>
             <w:r>
               <w:rPr>
                 <w:rFonts w:eastAsia="Times New Roman" w:cs="Times New Roman"/>
@@ -19937,7 +20978,6 @@
               </w:rPr>
               <w:t>datos</w:t>
             </w:r>
-            <w:proofErr w:type="spellEnd"/>
           </w:p>
         </w:tc>
         <w:tc>
@@ -19973,17 +21013,7 @@
                 <w:szCs w:val="18"/>
                 <w:lang w:eastAsia="es-CL"/>
               </w:rPr>
-              <w:t xml:space="preserve">Aspectos clave para contar historias, </w:t>
-            </w:r>
-            <w:r>
-              <w:rPr>
-                <w:rFonts w:eastAsia="Times New Roman" w:cs="Times New Roman"/>
-                <w:color w:val="000000"/>
-                <w:sz w:val="18"/>
-                <w:szCs w:val="18"/>
-                <w:lang w:eastAsia="es-CL"/>
-              </w:rPr>
-              <w:t>números</w:t>
+              <w:t>Aspectos clave para contar historias, números</w:t>
             </w:r>
             <w:r>
               <w:rPr>
@@ -20090,7 +21120,6 @@
                 <w:lang w:eastAsia="es-CL"/>
               </w:rPr>
             </w:pPr>
-            <w:proofErr w:type="spellStart"/>
             <w:r>
               <w:rPr>
                 <w:rFonts w:eastAsia="Times New Roman" w:cs="Times New Roman"/>
@@ -20100,7 +21129,6 @@
               </w:rPr>
               <w:t>S_personajes</w:t>
             </w:r>
-            <w:proofErr w:type="spellEnd"/>
           </w:p>
         </w:tc>
         <w:tc>
@@ -20136,17 +21164,7 @@
                 <w:szCs w:val="18"/>
                 <w:lang w:eastAsia="es-CL"/>
               </w:rPr>
-              <w:t xml:space="preserve">Aspectos clave para contar historias, </w:t>
-            </w:r>
-            <w:r>
-              <w:rPr>
-                <w:rFonts w:eastAsia="Times New Roman" w:cs="Times New Roman"/>
-                <w:color w:val="000000"/>
-                <w:sz w:val="18"/>
-                <w:szCs w:val="18"/>
-                <w:lang w:eastAsia="es-CL"/>
-              </w:rPr>
-              <w:t>personajes</w:t>
+              <w:t>Aspectos clave para contar historias, personajes</w:t>
             </w:r>
           </w:p>
         </w:tc>
@@ -20243,7 +21261,6 @@
                 <w:lang w:eastAsia="es-CL"/>
               </w:rPr>
             </w:pPr>
-            <w:proofErr w:type="spellStart"/>
             <w:r>
               <w:rPr>
                 <w:rFonts w:eastAsia="Times New Roman" w:cs="Times New Roman"/>
@@ -20253,7 +21270,6 @@
               </w:rPr>
               <w:t>S_refranes</w:t>
             </w:r>
-            <w:proofErr w:type="spellEnd"/>
           </w:p>
         </w:tc>
         <w:tc>
@@ -20289,17 +21305,7 @@
                 <w:szCs w:val="18"/>
                 <w:lang w:eastAsia="es-CL"/>
               </w:rPr>
-              <w:t xml:space="preserve">Aspectos clave para contar historias, </w:t>
-            </w:r>
-            <w:r>
-              <w:rPr>
-                <w:rFonts w:eastAsia="Times New Roman" w:cs="Times New Roman"/>
-                <w:color w:val="000000"/>
-                <w:sz w:val="18"/>
-                <w:szCs w:val="18"/>
-                <w:lang w:eastAsia="es-CL"/>
-              </w:rPr>
-              <w:t>refranes</w:t>
+              <w:t>Aspectos clave para contar historias, refranes</w:t>
             </w:r>
           </w:p>
         </w:tc>
@@ -20394,7 +21400,6 @@
                 <w:lang w:eastAsia="es-CL"/>
               </w:rPr>
             </w:pPr>
-            <w:proofErr w:type="spellStart"/>
             <w:r>
               <w:rPr>
                 <w:rFonts w:eastAsia="Times New Roman" w:cs="Times New Roman"/>
@@ -20404,7 +21409,6 @@
               </w:rPr>
               <w:t>S_Sinécdoque</w:t>
             </w:r>
-            <w:proofErr w:type="spellEnd"/>
           </w:p>
         </w:tc>
         <w:tc>
@@ -20439,17 +21443,7 @@
                 <w:szCs w:val="18"/>
                 <w:lang w:eastAsia="es-CL"/>
               </w:rPr>
-              <w:t xml:space="preserve">Aspectos clave para contar historias, </w:t>
-            </w:r>
-            <w:r>
-              <w:rPr>
-                <w:rFonts w:eastAsia="Times New Roman" w:cs="Times New Roman"/>
-                <w:color w:val="000000"/>
-                <w:sz w:val="18"/>
-                <w:szCs w:val="18"/>
-                <w:lang w:eastAsia="es-CL"/>
-              </w:rPr>
-              <w:t>sinécdoque</w:t>
+              <w:t>Aspectos clave para contar historias, sinécdoque</w:t>
             </w:r>
           </w:p>
         </w:tc>
@@ -20540,7 +21534,6 @@
                 <w:lang w:val="en-AU" w:eastAsia="es-CL"/>
               </w:rPr>
             </w:pPr>
-            <w:proofErr w:type="spellStart"/>
             <w:r>
               <w:rPr>
                 <w:rFonts w:eastAsia="Times New Roman" w:cs="Times New Roman"/>
@@ -20550,7 +21543,6 @@
               </w:rPr>
               <w:t>S_ironía</w:t>
             </w:r>
-            <w:proofErr w:type="spellEnd"/>
           </w:p>
         </w:tc>
         <w:tc>
@@ -20734,7 +21726,6 @@
                 <w:lang w:eastAsia="es-CL"/>
               </w:rPr>
             </w:pPr>
-            <w:proofErr w:type="spellStart"/>
             <w:r>
               <w:rPr>
                 <w:rFonts w:eastAsia="Times New Roman" w:cs="Times New Roman"/>
@@ -20744,7 +21735,6 @@
               </w:rPr>
               <w:t>SI_Aventajados</w:t>
             </w:r>
-            <w:proofErr w:type="spellEnd"/>
           </w:p>
         </w:tc>
         <w:tc>
@@ -20877,7 +21867,6 @@
                 <w:lang w:eastAsia="es-CL"/>
               </w:rPr>
             </w:pPr>
-            <w:proofErr w:type="spellStart"/>
             <w:r>
               <w:rPr>
                 <w:rFonts w:eastAsia="Times New Roman" w:cs="Times New Roman"/>
@@ -20887,7 +21876,6 @@
               </w:rPr>
               <w:t>SI_Contendores</w:t>
             </w:r>
-            <w:proofErr w:type="spellEnd"/>
           </w:p>
         </w:tc>
         <w:tc>
@@ -20923,27 +21911,7 @@
                 <w:szCs w:val="18"/>
                 <w:lang w:eastAsia="es-CL"/>
               </w:rPr>
-              <w:t xml:space="preserve">Calificados con poder y valorados </w:t>
-            </w:r>
-            <w:r>
-              <w:rPr>
-                <w:rFonts w:eastAsia="Times New Roman" w:cs="Times New Roman"/>
-                <w:color w:val="000000"/>
-                <w:sz w:val="18"/>
-                <w:szCs w:val="18"/>
-                <w:lang w:eastAsia="es-CL"/>
-              </w:rPr>
-              <w:t>nega</w:t>
-            </w:r>
-            <w:r>
-              <w:rPr>
-                <w:rFonts w:eastAsia="Times New Roman" w:cs="Times New Roman"/>
-                <w:color w:val="000000"/>
-                <w:sz w:val="18"/>
-                <w:szCs w:val="18"/>
-                <w:lang w:eastAsia="es-CL"/>
-              </w:rPr>
-              <w:t>tivamente</w:t>
+              <w:t>Calificados con poder y valorados negativamente</w:t>
             </w:r>
           </w:p>
         </w:tc>
@@ -21038,7 +22006,6 @@
                 <w:lang w:eastAsia="es-CL"/>
               </w:rPr>
             </w:pPr>
-            <w:proofErr w:type="spellStart"/>
             <w:r>
               <w:rPr>
                 <w:rFonts w:eastAsia="Times New Roman" w:cs="Times New Roman"/>
@@ -21048,7 +22015,6 @@
               </w:rPr>
               <w:t>SI_Dependientes</w:t>
             </w:r>
-            <w:proofErr w:type="spellEnd"/>
           </w:p>
         </w:tc>
         <w:tc>
@@ -21083,27 +22049,7 @@
                 <w:szCs w:val="18"/>
                 <w:lang w:eastAsia="es-CL"/>
               </w:rPr>
-              <w:t xml:space="preserve">Calificados </w:t>
-            </w:r>
-            <w:r>
-              <w:rPr>
-                <w:rFonts w:eastAsia="Times New Roman" w:cs="Times New Roman"/>
-                <w:color w:val="000000"/>
-                <w:sz w:val="18"/>
-                <w:szCs w:val="18"/>
-                <w:lang w:eastAsia="es-CL"/>
-              </w:rPr>
-              <w:t>si</w:t>
-            </w:r>
-            <w:r>
-              <w:rPr>
-                <w:rFonts w:eastAsia="Times New Roman" w:cs="Times New Roman"/>
-                <w:color w:val="000000"/>
-                <w:sz w:val="18"/>
-                <w:szCs w:val="18"/>
-                <w:lang w:eastAsia="es-CL"/>
-              </w:rPr>
-              <w:t>n poder y valorados positivamente</w:t>
+              <w:t>Calificados sin poder y valorados positivamente</w:t>
             </w:r>
           </w:p>
         </w:tc>
@@ -21199,7 +22145,6 @@
                 <w:lang w:eastAsia="es-CL"/>
               </w:rPr>
             </w:pPr>
-            <w:proofErr w:type="spellStart"/>
             <w:r>
               <w:rPr>
                 <w:rFonts w:eastAsia="Times New Roman" w:cs="Times New Roman"/>
@@ -21209,7 +22154,6 @@
               </w:rPr>
               <w:t>SI_Desviados</w:t>
             </w:r>
-            <w:proofErr w:type="spellEnd"/>
           </w:p>
         </w:tc>
         <w:tc>
@@ -21245,47 +22189,7 @@
                 <w:szCs w:val="18"/>
                 <w:lang w:eastAsia="es-CL"/>
               </w:rPr>
-              <w:t xml:space="preserve">Calificados </w:t>
-            </w:r>
-            <w:r>
-              <w:rPr>
-                <w:rFonts w:eastAsia="Times New Roman" w:cs="Times New Roman"/>
-                <w:color w:val="000000"/>
-                <w:sz w:val="18"/>
-                <w:szCs w:val="18"/>
-                <w:lang w:eastAsia="es-CL"/>
-              </w:rPr>
-              <w:t>si</w:t>
-            </w:r>
-            <w:r>
-              <w:rPr>
-                <w:rFonts w:eastAsia="Times New Roman" w:cs="Times New Roman"/>
-                <w:color w:val="000000"/>
-                <w:sz w:val="18"/>
-                <w:szCs w:val="18"/>
-                <w:lang w:eastAsia="es-CL"/>
-              </w:rPr>
-              <w:t xml:space="preserve">n poder y valorados </w:t>
-            </w:r>
-            <w:r>
-              <w:rPr>
-                <w:rFonts w:eastAsia="Times New Roman" w:cs="Times New Roman"/>
-                <w:color w:val="000000"/>
-                <w:sz w:val="18"/>
-                <w:szCs w:val="18"/>
-                <w:lang w:eastAsia="es-CL"/>
-              </w:rPr>
-              <w:t>negat</w:t>
-            </w:r>
-            <w:r>
-              <w:rPr>
-                <w:rFonts w:eastAsia="Times New Roman" w:cs="Times New Roman"/>
-                <w:color w:val="000000"/>
-                <w:sz w:val="18"/>
-                <w:szCs w:val="18"/>
-                <w:lang w:eastAsia="es-CL"/>
-              </w:rPr>
-              <w:t>ivamente</w:t>
+              <w:t>Calificados sin poder y valorados negativamente</w:t>
             </w:r>
           </w:p>
         </w:tc>
@@ -21391,23 +22295,7 @@
         <w:t>Soledad</w:t>
       </w:r>
       <w:r>
-        <w:t>: Interesante trabajo, luces trabajo, no meterse en las libertades civiles, sino mirar cuál es el objetivo de la ley. Porque en este caso es super líquido. Cuál es el objetivo. Identificar los distintos encuadres (ej.</w:t>
-      </w:r>
-      <w:proofErr w:type="gramStart"/>
-      <w:r>
-        <w:t>, )</w:t>
-      </w:r>
-      <w:proofErr w:type="gramEnd"/>
-      <w:r>
-        <w:t>, ver cuáles son conflictivos. Test</w:t>
-      </w:r>
-      <w:proofErr w:type="gramStart"/>
-      <w:r>
-        <w:t>* ,</w:t>
-      </w:r>
-      <w:proofErr w:type="gramEnd"/>
-      <w:r>
-        <w:t xml:space="preserve"> indicar que es lenguaje natural.</w:t>
+        <w:t>: Interesante trabajo, luces trabajo, no meterse en las libertades civiles, sino mirar cuál es el objetivo de la ley. Porque en este caso es super líquido. Cuál es el objetivo. Identificar los distintos encuadres (ej., ), ver cuáles son conflictivos. Test* , indicar que es lenguaje natural.</w:t>
       </w:r>
     </w:p>
     <w:p>
@@ -21443,15 +22331,7 @@
         <w:t>Camilo</w:t>
       </w:r>
       <w:r>
-        <w:t xml:space="preserve">: Transparencia, vínculo en San Ramón, ¿has encontrado no para el trabajo?, ¿otras fuentes de </w:t>
-      </w:r>
-      <w:proofErr w:type="spellStart"/>
-      <w:r>
-        <w:t>info</w:t>
-      </w:r>
-      <w:proofErr w:type="spellEnd"/>
-      <w:r>
-        <w:t>? Hay una pauta</w:t>
+        <w:t>: Transparencia, vínculo en San Ramón, ¿has encontrado no para el trabajo?, ¿otras fuentes de info? Hay una pauta</w:t>
       </w:r>
     </w:p>
   </w:comment>
@@ -21493,603 +22373,15 @@
           <w:b/>
           <w:bCs/>
         </w:rPr>
-        <w:t xml:space="preserve">Toda la </w:t>
-      </w:r>
-      <w:proofErr w:type="spellStart"/>
-      <w:r>
-        <w:rPr>
-          <w:b/>
-          <w:bCs/>
-        </w:rPr>
-        <w:t>info</w:t>
-      </w:r>
-      <w:proofErr w:type="spellEnd"/>
-      <w:r>
-        <w:rPr>
-          <w:b/>
-          <w:bCs/>
-        </w:rPr>
-        <w:t xml:space="preserve"> de la </w:t>
-      </w:r>
-      <w:proofErr w:type="spellStart"/>
-      <w:r>
-        <w:rPr>
-          <w:b/>
-          <w:bCs/>
-        </w:rPr>
-        <w:t>intro</w:t>
-      </w:r>
-      <w:proofErr w:type="spellEnd"/>
-      <w:r>
-        <w:rPr>
-          <w:b/>
-          <w:bCs/>
-        </w:rPr>
-        <w:t xml:space="preserve"> es </w:t>
-      </w:r>
-      <w:proofErr w:type="spellStart"/>
-      <w:r>
-        <w:rPr>
-          <w:b/>
-          <w:bCs/>
-        </w:rPr>
-        <w:t>util</w:t>
-      </w:r>
-      <w:proofErr w:type="spellEnd"/>
-      <w:r>
-        <w:rPr>
-          <w:b/>
-          <w:bCs/>
-        </w:rPr>
-        <w:t xml:space="preserve">, pero gran parte la </w:t>
-      </w:r>
-      <w:proofErr w:type="spellStart"/>
-      <w:r>
-        <w:rPr>
-          <w:b/>
-          <w:bCs/>
-        </w:rPr>
-        <w:t>moveria</w:t>
-      </w:r>
-      <w:proofErr w:type="spellEnd"/>
-      <w:r>
-        <w:rPr>
-          <w:b/>
-          <w:bCs/>
-        </w:rPr>
-        <w:t xml:space="preserve"> al marco </w:t>
-      </w:r>
-      <w:proofErr w:type="spellStart"/>
-      <w:r>
-        <w:rPr>
-          <w:b/>
-          <w:bCs/>
-        </w:rPr>
-        <w:t>teorico</w:t>
-      </w:r>
-      <w:proofErr w:type="spellEnd"/>
-      <w:r>
-        <w:rPr>
-          <w:b/>
-          <w:bCs/>
-        </w:rPr>
-        <w:t xml:space="preserve"> (sugiero incluir una </w:t>
-      </w:r>
-      <w:proofErr w:type="spellStart"/>
-      <w:r>
-        <w:rPr>
-          <w:b/>
-          <w:bCs/>
-        </w:rPr>
-        <w:t>seccion</w:t>
-      </w:r>
-      <w:proofErr w:type="spellEnd"/>
-      <w:r>
-        <w:rPr>
-          <w:b/>
-          <w:bCs/>
-        </w:rPr>
-        <w:t xml:space="preserve"> de marco </w:t>
-      </w:r>
-      <w:proofErr w:type="spellStart"/>
-      <w:r>
-        <w:rPr>
-          <w:b/>
-          <w:bCs/>
-        </w:rPr>
-        <w:t>teorico</w:t>
-      </w:r>
-      <w:proofErr w:type="spellEnd"/>
-      <w:r>
-        <w:rPr>
-          <w:b/>
-          <w:bCs/>
-        </w:rPr>
-        <w:t xml:space="preserve">). De acuerdo a un libro </w:t>
-      </w:r>
-      <w:proofErr w:type="spellStart"/>
-      <w:r>
-        <w:rPr>
-          <w:b/>
-          <w:bCs/>
-        </w:rPr>
-        <w:t>qe</w:t>
-      </w:r>
-      <w:proofErr w:type="spellEnd"/>
-      <w:r>
-        <w:rPr>
-          <w:b/>
-          <w:bCs/>
-        </w:rPr>
-        <w:t xml:space="preserve"> tengo a mano "</w:t>
-      </w:r>
-      <w:proofErr w:type="spellStart"/>
+        <w:t>Toda la info de la intro es util, pero gran parte la moveria al marco teorico (sugiero incluir una seccion de marco teorico). De acuerdo a un libro qe tengo a mano "</w:t>
+      </w:r>
       <w:r>
         <w:rPr>
           <w:b/>
           <w:bCs/>
           <w:highlight w:val="white"/>
         </w:rPr>
-        <w:t>an</w:t>
-      </w:r>
-      <w:proofErr w:type="spellEnd"/>
-      <w:r>
-        <w:rPr>
-          <w:b/>
-          <w:bCs/>
-          <w:highlight w:val="white"/>
-        </w:rPr>
-        <w:t xml:space="preserve"> </w:t>
-      </w:r>
-      <w:proofErr w:type="spellStart"/>
-      <w:r>
-        <w:rPr>
-          <w:b/>
-          <w:bCs/>
-          <w:highlight w:val="white"/>
-        </w:rPr>
-        <w:t>effective</w:t>
-      </w:r>
-      <w:proofErr w:type="spellEnd"/>
-      <w:r>
-        <w:rPr>
-          <w:b/>
-          <w:bCs/>
-          <w:highlight w:val="white"/>
-        </w:rPr>
-        <w:t xml:space="preserve"> </w:t>
-      </w:r>
-      <w:proofErr w:type="spellStart"/>
-      <w:r>
-        <w:rPr>
-          <w:b/>
-          <w:bCs/>
-          <w:highlight w:val="white"/>
-        </w:rPr>
-        <w:t>Introduction</w:t>
-      </w:r>
-      <w:proofErr w:type="spellEnd"/>
-      <w:r>
-        <w:rPr>
-          <w:b/>
-          <w:bCs/>
-          <w:highlight w:val="white"/>
-        </w:rPr>
-        <w:t xml:space="preserve"> </w:t>
-      </w:r>
-      <w:proofErr w:type="spellStart"/>
-      <w:r>
-        <w:rPr>
-          <w:b/>
-          <w:bCs/>
-          <w:highlight w:val="white"/>
-        </w:rPr>
-        <w:t>is</w:t>
-      </w:r>
-      <w:proofErr w:type="spellEnd"/>
-      <w:r>
-        <w:rPr>
-          <w:b/>
-          <w:bCs/>
-          <w:highlight w:val="white"/>
-        </w:rPr>
-        <w:t xml:space="preserve"> </w:t>
-      </w:r>
-      <w:proofErr w:type="spellStart"/>
-      <w:r>
-        <w:rPr>
-          <w:b/>
-          <w:bCs/>
-          <w:highlight w:val="white"/>
-        </w:rPr>
-        <w:t>particularly</w:t>
-      </w:r>
-      <w:proofErr w:type="spellEnd"/>
-      <w:r>
-        <w:rPr>
-          <w:b/>
-          <w:bCs/>
-          <w:highlight w:val="white"/>
-        </w:rPr>
-        <w:t xml:space="preserve"> </w:t>
-      </w:r>
-      <w:proofErr w:type="spellStart"/>
-      <w:r>
-        <w:rPr>
-          <w:b/>
-          <w:bCs/>
-          <w:highlight w:val="white"/>
-        </w:rPr>
-        <w:t>important</w:t>
-      </w:r>
-      <w:proofErr w:type="spellEnd"/>
-      <w:r>
-        <w:rPr>
-          <w:b/>
-          <w:bCs/>
-          <w:highlight w:val="white"/>
-        </w:rPr>
-        <w:t xml:space="preserve">. </w:t>
-      </w:r>
-      <w:proofErr w:type="spellStart"/>
-      <w:r>
-        <w:rPr>
-          <w:b/>
-          <w:bCs/>
-          <w:highlight w:val="white"/>
-        </w:rPr>
-        <w:t>Referees</w:t>
-      </w:r>
-      <w:proofErr w:type="spellEnd"/>
-      <w:r>
-        <w:rPr>
-          <w:b/>
-          <w:bCs/>
-          <w:highlight w:val="white"/>
-        </w:rPr>
-        <w:t xml:space="preserve"> are </w:t>
-      </w:r>
-      <w:proofErr w:type="spellStart"/>
-      <w:r>
-        <w:rPr>
-          <w:b/>
-          <w:bCs/>
-          <w:highlight w:val="white"/>
-        </w:rPr>
-        <w:t>likely</w:t>
-      </w:r>
-      <w:proofErr w:type="spellEnd"/>
-      <w:r>
-        <w:rPr>
-          <w:b/>
-          <w:bCs/>
-          <w:highlight w:val="white"/>
-        </w:rPr>
-        <w:t xml:space="preserve"> </w:t>
-      </w:r>
-      <w:proofErr w:type="spellStart"/>
-      <w:r>
-        <w:rPr>
-          <w:b/>
-          <w:bCs/>
-          <w:highlight w:val="white"/>
-        </w:rPr>
-        <w:t>to</w:t>
-      </w:r>
-      <w:proofErr w:type="spellEnd"/>
-      <w:r>
-        <w:rPr>
-          <w:b/>
-          <w:bCs/>
-          <w:highlight w:val="white"/>
-        </w:rPr>
-        <w:t xml:space="preserve"> look </w:t>
-      </w:r>
-      <w:proofErr w:type="spellStart"/>
-      <w:r>
-        <w:rPr>
-          <w:b/>
-          <w:bCs/>
-          <w:highlight w:val="white"/>
-        </w:rPr>
-        <w:t>here</w:t>
-      </w:r>
-      <w:proofErr w:type="spellEnd"/>
-      <w:r>
-        <w:rPr>
-          <w:b/>
-          <w:bCs/>
-          <w:highlight w:val="white"/>
-        </w:rPr>
-        <w:t xml:space="preserve"> </w:t>
-      </w:r>
-      <w:proofErr w:type="spellStart"/>
-      <w:r>
-        <w:rPr>
-          <w:b/>
-          <w:bCs/>
-          <w:highlight w:val="white"/>
-        </w:rPr>
-        <w:t>for</w:t>
-      </w:r>
-      <w:proofErr w:type="spellEnd"/>
-      <w:r>
-        <w:rPr>
-          <w:b/>
-          <w:bCs/>
-          <w:highlight w:val="white"/>
-        </w:rPr>
-        <w:t xml:space="preserve"> </w:t>
-      </w:r>
-      <w:proofErr w:type="spellStart"/>
-      <w:r>
-        <w:rPr>
-          <w:b/>
-          <w:bCs/>
-          <w:highlight w:val="white"/>
-        </w:rPr>
-        <w:t>evidence</w:t>
-      </w:r>
-      <w:proofErr w:type="spellEnd"/>
-      <w:r>
-        <w:rPr>
-          <w:b/>
-          <w:bCs/>
-          <w:highlight w:val="white"/>
-        </w:rPr>
-        <w:t xml:space="preserve"> </w:t>
-      </w:r>
-      <w:proofErr w:type="spellStart"/>
-      <w:r>
-        <w:rPr>
-          <w:b/>
-          <w:bCs/>
-          <w:highlight w:val="white"/>
-        </w:rPr>
-        <w:t>to</w:t>
-      </w:r>
-      <w:proofErr w:type="spellEnd"/>
-      <w:r>
-        <w:rPr>
-          <w:b/>
-          <w:bCs/>
-          <w:highlight w:val="white"/>
-        </w:rPr>
-        <w:t xml:space="preserve"> </w:t>
-      </w:r>
-      <w:proofErr w:type="spellStart"/>
-      <w:r>
-        <w:rPr>
-          <w:b/>
-          <w:bCs/>
-          <w:highlight w:val="white"/>
-        </w:rPr>
-        <w:t>answer</w:t>
-      </w:r>
-      <w:proofErr w:type="spellEnd"/>
-      <w:r>
-        <w:rPr>
-          <w:b/>
-          <w:bCs/>
-          <w:highlight w:val="white"/>
-        </w:rPr>
-        <w:t xml:space="preserve"> </w:t>
-      </w:r>
-      <w:proofErr w:type="spellStart"/>
-      <w:r>
-        <w:rPr>
-          <w:b/>
-          <w:bCs/>
-          <w:highlight w:val="white"/>
-        </w:rPr>
-        <w:t>the</w:t>
-      </w:r>
-      <w:proofErr w:type="spellEnd"/>
-      <w:r>
-        <w:rPr>
-          <w:b/>
-          <w:bCs/>
-          <w:highlight w:val="white"/>
-        </w:rPr>
-        <w:t xml:space="preserve"> </w:t>
-      </w:r>
-      <w:proofErr w:type="spellStart"/>
-      <w:r>
-        <w:rPr>
-          <w:b/>
-          <w:bCs/>
-          <w:highlight w:val="white"/>
-        </w:rPr>
-        <w:t>following</w:t>
-      </w:r>
-      <w:proofErr w:type="spellEnd"/>
-      <w:r>
-        <w:rPr>
-          <w:b/>
-          <w:bCs/>
-          <w:highlight w:val="white"/>
-        </w:rPr>
-        <w:t xml:space="preserve"> questions:1 </w:t>
-      </w:r>
-      <w:proofErr w:type="spellStart"/>
-      <w:r>
-        <w:rPr>
-          <w:b/>
-          <w:bCs/>
-          <w:highlight w:val="white"/>
-        </w:rPr>
-        <w:t>Is</w:t>
-      </w:r>
-      <w:proofErr w:type="spellEnd"/>
-      <w:r>
-        <w:rPr>
-          <w:b/>
-          <w:bCs/>
-          <w:highlight w:val="white"/>
-        </w:rPr>
-        <w:t xml:space="preserve"> </w:t>
-      </w:r>
-      <w:proofErr w:type="spellStart"/>
-      <w:r>
-        <w:rPr>
-          <w:b/>
-          <w:bCs/>
-          <w:highlight w:val="white"/>
-        </w:rPr>
-        <w:t>the</w:t>
-      </w:r>
-      <w:proofErr w:type="spellEnd"/>
-      <w:r>
-        <w:rPr>
-          <w:b/>
-          <w:bCs/>
-          <w:highlight w:val="white"/>
-        </w:rPr>
-        <w:t xml:space="preserve"> </w:t>
-      </w:r>
-      <w:proofErr w:type="spellStart"/>
-      <w:r>
-        <w:rPr>
-          <w:b/>
-          <w:bCs/>
-          <w:highlight w:val="white"/>
-        </w:rPr>
-        <w:t>contribution</w:t>
-      </w:r>
-      <w:proofErr w:type="spellEnd"/>
-      <w:r>
-        <w:rPr>
-          <w:b/>
-          <w:bCs/>
-          <w:highlight w:val="white"/>
-        </w:rPr>
-        <w:t xml:space="preserve"> new?2 </w:t>
-      </w:r>
-      <w:proofErr w:type="spellStart"/>
-      <w:r>
-        <w:rPr>
-          <w:b/>
-          <w:bCs/>
-          <w:highlight w:val="white"/>
-        </w:rPr>
-        <w:t>Is</w:t>
-      </w:r>
-      <w:proofErr w:type="spellEnd"/>
-      <w:r>
-        <w:rPr>
-          <w:b/>
-          <w:bCs/>
-          <w:highlight w:val="white"/>
-        </w:rPr>
-        <w:t xml:space="preserve"> </w:t>
-      </w:r>
-      <w:proofErr w:type="spellStart"/>
-      <w:r>
-        <w:rPr>
-          <w:b/>
-          <w:bCs/>
-          <w:highlight w:val="white"/>
-        </w:rPr>
-        <w:t>the</w:t>
-      </w:r>
-      <w:proofErr w:type="spellEnd"/>
-      <w:r>
-        <w:rPr>
-          <w:b/>
-          <w:bCs/>
-          <w:highlight w:val="white"/>
-        </w:rPr>
-        <w:t xml:space="preserve"> </w:t>
-      </w:r>
-      <w:proofErr w:type="spellStart"/>
-      <w:r>
-        <w:rPr>
-          <w:b/>
-          <w:bCs/>
-          <w:highlight w:val="white"/>
-        </w:rPr>
-        <w:t>contribution</w:t>
-      </w:r>
-      <w:proofErr w:type="spellEnd"/>
-      <w:r>
-        <w:rPr>
-          <w:b/>
-          <w:bCs/>
-          <w:highlight w:val="white"/>
-        </w:rPr>
-        <w:t xml:space="preserve"> </w:t>
-      </w:r>
-      <w:proofErr w:type="spellStart"/>
-      <w:r>
-        <w:rPr>
-          <w:b/>
-          <w:bCs/>
-          <w:highlight w:val="white"/>
-        </w:rPr>
-        <w:t>significant</w:t>
-      </w:r>
-      <w:proofErr w:type="spellEnd"/>
-      <w:r>
-        <w:rPr>
-          <w:b/>
-          <w:bCs/>
-          <w:highlight w:val="white"/>
-        </w:rPr>
-        <w:t xml:space="preserve">?" creo que falta </w:t>
-      </w:r>
-      <w:proofErr w:type="spellStart"/>
-      <w:r>
-        <w:rPr>
-          <w:b/>
-          <w:bCs/>
-          <w:highlight w:val="white"/>
-        </w:rPr>
-        <w:t>info</w:t>
-      </w:r>
-      <w:proofErr w:type="spellEnd"/>
-      <w:r>
-        <w:rPr>
-          <w:b/>
-          <w:bCs/>
-          <w:highlight w:val="white"/>
-        </w:rPr>
-        <w:t xml:space="preserve"> para responder a estas dos preguntas. </w:t>
-      </w:r>
-      <w:proofErr w:type="spellStart"/>
-      <w:r>
-        <w:rPr>
-          <w:b/>
-          <w:bCs/>
-          <w:highlight w:val="white"/>
-        </w:rPr>
-        <w:t>Tambien</w:t>
-      </w:r>
-      <w:proofErr w:type="spellEnd"/>
-      <w:r>
-        <w:rPr>
-          <w:b/>
-          <w:bCs/>
-          <w:highlight w:val="white"/>
-        </w:rPr>
-        <w:t xml:space="preserve"> creo que hace falta enunciar en la </w:t>
-      </w:r>
-      <w:proofErr w:type="spellStart"/>
-      <w:r>
-        <w:rPr>
-          <w:b/>
-          <w:bCs/>
-          <w:highlight w:val="white"/>
-        </w:rPr>
-        <w:t>intro</w:t>
-      </w:r>
-      <w:proofErr w:type="spellEnd"/>
-      <w:r>
-        <w:rPr>
-          <w:b/>
-          <w:bCs/>
-          <w:highlight w:val="white"/>
-        </w:rPr>
-        <w:t xml:space="preserve"> los objetivos/foco del paper.</w:t>
+        <w:t>an effective Introduction is particularly important. Referees are likely to look here for evidence to answer the following questions:1 Is the contribution new?2 Is the contribution significant?" creo que falta info para responder a estas dos preguntas. Tambien creo que hace falta enunciar en la intro los objetivos/foco del paper.</w:t>
       </w:r>
     </w:p>
   </w:comment>
@@ -22127,23 +22419,7 @@
         <w:annotationRef/>
       </w:r>
       <w:r>
-        <w:t xml:space="preserve">Me queda la duda o creo que debieras explicar </w:t>
-      </w:r>
-      <w:proofErr w:type="spellStart"/>
-      <w:r>
-        <w:t>como</w:t>
-      </w:r>
-      <w:proofErr w:type="spellEnd"/>
-      <w:r>
-        <w:t xml:space="preserve"> nota al pie </w:t>
-      </w:r>
-      <w:proofErr w:type="spellStart"/>
-      <w:r>
-        <w:t>el porqué</w:t>
-      </w:r>
-      <w:proofErr w:type="spellEnd"/>
-      <w:r>
-        <w:t xml:space="preserve"> una iniciativa como esta podría entenderse como una "política"</w:t>
+        <w:t>Me queda la duda o creo que debieras explicar como nota al pie el porqué una iniciativa como esta podría entenderse como una "política"</w:t>
       </w:r>
     </w:p>
     <w:p>
@@ -22196,11 +22472,9 @@
         </w:rPr>
         <w:annotationRef/>
       </w:r>
-      <w:proofErr w:type="gramStart"/>
       <w:r>
         <w:t>Por qué es útil importante mencionar estas dimensiones del debate y cómo se utilizarán en este trabajo?</w:t>
       </w:r>
-      <w:proofErr w:type="gramEnd"/>
     </w:p>
   </w:comment>
   <w:comment w:id="9" w:author="Andrés González Santa Cruz" w:date="2022-12-25T19:52:00Z" w:initials="AGSC">
@@ -22223,47 +22497,7 @@
         <w:pStyle w:val="Textocomentario"/>
       </w:pPr>
       <w:r>
-        <w:t>-Examinar el diseño (</w:t>
-      </w:r>
-      <w:proofErr w:type="spellStart"/>
-      <w:r>
-        <w:t>definicion</w:t>
-      </w:r>
-      <w:proofErr w:type="spellEnd"/>
-      <w:r>
-        <w:t xml:space="preserve"> de problema, objetivos, </w:t>
-      </w:r>
-      <w:proofErr w:type="spellStart"/>
-      <w:r>
-        <w:t>etc</w:t>
-      </w:r>
-      <w:proofErr w:type="spellEnd"/>
-      <w:r>
-        <w:t xml:space="preserve">) de la política chilena de regulación al consumo de drogas por parte de parlamentarios desde el esquema conceptual </w:t>
-      </w:r>
-      <w:proofErr w:type="spellStart"/>
-      <w:r>
-        <w:t>xx</w:t>
-      </w:r>
-      <w:proofErr w:type="spellEnd"/>
-      <w:r>
-        <w:t xml:space="preserve"> de la </w:t>
-      </w:r>
-      <w:proofErr w:type="spellStart"/>
-      <w:r>
-        <w:t>teoria</w:t>
-      </w:r>
-      <w:proofErr w:type="spellEnd"/>
-      <w:r>
-        <w:t xml:space="preserve"> </w:t>
-      </w:r>
-      <w:proofErr w:type="spellStart"/>
-      <w:r>
-        <w:t>xx</w:t>
-      </w:r>
-      <w:proofErr w:type="spellEnd"/>
-      <w:r>
-        <w:t>.</w:t>
+        <w:t>-Examinar el diseño (definicion de problema, objetivos, etc) de la política chilena de regulación al consumo de drogas por parte de parlamentarios desde el esquema conceptual xx de la teoria xx.</w:t>
       </w:r>
     </w:p>
   </w:comment>
@@ -22285,18 +22519,24 @@
           <w:szCs w:val="24"/>
           <w:highlight w:val="yellow"/>
         </w:rPr>
-        <w:t xml:space="preserve">Posteriormente y luego de una revisión, se decide descartar aquellos artículos en los que no hay declaraciones directas o indirectas (ej., sólo se describen acciones de parlamentarios), sumado a declaraciones de otros actores de la sociedad civil (ej., grupos de opinión, think-tanks, exparlamentarios, </w:t>
-      </w:r>
-      <w:proofErr w:type="spellStart"/>
-      <w:r>
-        <w:rPr>
-          <w:rFonts w:cs="Times New Roman"/>
-          <w:szCs w:val="24"/>
-          <w:highlight w:val="yellow"/>
-        </w:rPr>
-        <w:t>etc</w:t>
-      </w:r>
-      <w:proofErr w:type="spellEnd"/>
+        <w:t>Posteriormente y luego de una revisión, se decide descartar aquellos artículos en los que no hay declaraciones directas o indirectas (ej., sólo se describen acciones de parlamentarios), sumado a declaraciones de otros actores de la sociedad civil (ej., grupos de opinión, think-tanks, exparlamentarios, etc</w:t>
+      </w:r>
+    </w:p>
+  </w:comment>
+  <w:comment w:id="11" w:author="Andrés González Santa Cruz" w:date="2022-12-29T17:54:00Z" w:initials="AGSC">
+    <w:p>
+      <w:pPr>
+        <w:pStyle w:val="Textocomentario"/>
+      </w:pPr>
+      <w:r>
+        <w:rPr>
+          <w:rStyle w:val="Refdecomentario"/>
+        </w:rPr>
+        <w:annotationRef/>
+      </w:r>
+      <w:r>
+        <w:t>Decir que el encuadre es totalmente de seguridad, decir quién destaca más temáticas de uno u otro.</w:t>
+      </w:r>
     </w:p>
   </w:comment>
 </w:comments>
@@ -22314,6 +22554,7 @@
   <w15:commentEx w15:paraId="7BB24D46" w15:done="0"/>
   <w15:commentEx w15:paraId="509B7BD2" w15:done="0"/>
   <w15:commentEx w15:paraId="4EE864C7" w15:done="0"/>
+  <w15:commentEx w15:paraId="4EF704C4" w15:done="0"/>
 </w15:commentsEx>
 </file>
 
@@ -22329,6 +22570,7 @@
   <w16cex:commentExtensible w16cex:durableId="27532B1D" w16cex:dateUtc="2022-12-25T23:03:00Z"/>
   <w16cex:commentExtensible w16cex:durableId="2753287C" w16cex:dateUtc="2022-12-25T22:52:00Z"/>
   <w16cex:commentExtensible w16cex:durableId="2755B3FD" w16cex:dateUtc="2022-12-27T21:12:00Z"/>
+  <w16cex:commentExtensible w16cex:durableId="275852BF" w16cex:dateUtc="2022-12-29T20:54:00Z"/>
 </w16cex:commentsExtensible>
 </file>
 
@@ -22344,6 +22586,7 @@
   <w16cid:commentId w16cid:paraId="7BB24D46" w16cid:durableId="27532B1D"/>
   <w16cid:commentId w16cid:paraId="509B7BD2" w16cid:durableId="2753287C"/>
   <w16cid:commentId w16cid:paraId="4EE864C7" w16cid:durableId="2755B3FD"/>
+  <w16cid:commentId w16cid:paraId="4EF704C4" w16cid:durableId="275852BF"/>
 </w16cid:commentsIds>
 </file>
 
@@ -23092,6 +23335,119 @@
     </w:lvl>
   </w:abstractNum>
   <w:abstractNum w:abstractNumId="5" w15:restartNumberingAfterBreak="0">
+    <w:nsid w:val="404A0885"/>
+    <w:multiLevelType w:val="hybridMultilevel"/>
+    <w:tmpl w:val="EB96884A"/>
+    <w:lvl w:ilvl="0" w:tplc="01C05C8C">
+      <w:start w:val="145"/>
+      <w:numFmt w:val="bullet"/>
+      <w:lvlText w:val="-"/>
+      <w:lvlJc w:val="left"/>
+      <w:pPr>
+        <w:ind w:left="720" w:hanging="360"/>
+      </w:pPr>
+      <w:rPr>
+        <w:rFonts w:ascii="Times New Roman" w:eastAsia="Times New Roman" w:hAnsi="Times New Roman" w:cs="Times New Roman" w:hint="default"/>
+      </w:rPr>
+    </w:lvl>
+    <w:lvl w:ilvl="1" w:tplc="340A0003" w:tentative="1">
+      <w:start w:val="1"/>
+      <w:numFmt w:val="bullet"/>
+      <w:lvlText w:val="o"/>
+      <w:lvlJc w:val="left"/>
+      <w:pPr>
+        <w:ind w:left="1440" w:hanging="360"/>
+      </w:pPr>
+      <w:rPr>
+        <w:rFonts w:ascii="Courier New" w:hAnsi="Courier New" w:cs="Courier New" w:hint="default"/>
+      </w:rPr>
+    </w:lvl>
+    <w:lvl w:ilvl="2" w:tplc="340A0005" w:tentative="1">
+      <w:start w:val="1"/>
+      <w:numFmt w:val="bullet"/>
+      <w:lvlText w:val=""/>
+      <w:lvlJc w:val="left"/>
+      <w:pPr>
+        <w:ind w:left="2160" w:hanging="360"/>
+      </w:pPr>
+      <w:rPr>
+        <w:rFonts w:ascii="Wingdings" w:hAnsi="Wingdings" w:hint="default"/>
+      </w:rPr>
+    </w:lvl>
+    <w:lvl w:ilvl="3" w:tplc="340A0001" w:tentative="1">
+      <w:start w:val="1"/>
+      <w:numFmt w:val="bullet"/>
+      <w:lvlText w:val=""/>
+      <w:lvlJc w:val="left"/>
+      <w:pPr>
+        <w:ind w:left="2880" w:hanging="360"/>
+      </w:pPr>
+      <w:rPr>
+        <w:rFonts w:ascii="Symbol" w:hAnsi="Symbol" w:hint="default"/>
+      </w:rPr>
+    </w:lvl>
+    <w:lvl w:ilvl="4" w:tplc="340A0003" w:tentative="1">
+      <w:start w:val="1"/>
+      <w:numFmt w:val="bullet"/>
+      <w:lvlText w:val="o"/>
+      <w:lvlJc w:val="left"/>
+      <w:pPr>
+        <w:ind w:left="3600" w:hanging="360"/>
+      </w:pPr>
+      <w:rPr>
+        <w:rFonts w:ascii="Courier New" w:hAnsi="Courier New" w:cs="Courier New" w:hint="default"/>
+      </w:rPr>
+    </w:lvl>
+    <w:lvl w:ilvl="5" w:tplc="340A0005" w:tentative="1">
+      <w:start w:val="1"/>
+      <w:numFmt w:val="bullet"/>
+      <w:lvlText w:val=""/>
+      <w:lvlJc w:val="left"/>
+      <w:pPr>
+        <w:ind w:left="4320" w:hanging="360"/>
+      </w:pPr>
+      <w:rPr>
+        <w:rFonts w:ascii="Wingdings" w:hAnsi="Wingdings" w:hint="default"/>
+      </w:rPr>
+    </w:lvl>
+    <w:lvl w:ilvl="6" w:tplc="340A0001" w:tentative="1">
+      <w:start w:val="1"/>
+      <w:numFmt w:val="bullet"/>
+      <w:lvlText w:val=""/>
+      <w:lvlJc w:val="left"/>
+      <w:pPr>
+        <w:ind w:left="5040" w:hanging="360"/>
+      </w:pPr>
+      <w:rPr>
+        <w:rFonts w:ascii="Symbol" w:hAnsi="Symbol" w:hint="default"/>
+      </w:rPr>
+    </w:lvl>
+    <w:lvl w:ilvl="7" w:tplc="340A0003" w:tentative="1">
+      <w:start w:val="1"/>
+      <w:numFmt w:val="bullet"/>
+      <w:lvlText w:val="o"/>
+      <w:lvlJc w:val="left"/>
+      <w:pPr>
+        <w:ind w:left="5760" w:hanging="360"/>
+      </w:pPr>
+      <w:rPr>
+        <w:rFonts w:ascii="Courier New" w:hAnsi="Courier New" w:cs="Courier New" w:hint="default"/>
+      </w:rPr>
+    </w:lvl>
+    <w:lvl w:ilvl="8" w:tplc="340A0005" w:tentative="1">
+      <w:start w:val="1"/>
+      <w:numFmt w:val="bullet"/>
+      <w:lvlText w:val=""/>
+      <w:lvlJc w:val="left"/>
+      <w:pPr>
+        <w:ind w:left="6480" w:hanging="360"/>
+      </w:pPr>
+      <w:rPr>
+        <w:rFonts w:ascii="Wingdings" w:hAnsi="Wingdings" w:hint="default"/>
+      </w:rPr>
+    </w:lvl>
+  </w:abstractNum>
+  <w:abstractNum w:abstractNumId="6" w15:restartNumberingAfterBreak="0">
     <w:nsid w:val="45CD1649"/>
     <w:multiLevelType w:val="hybridMultilevel"/>
     <w:tmpl w:val="17D24A1E"/>
@@ -23204,7 +23560,7 @@
       </w:rPr>
     </w:lvl>
   </w:abstractNum>
-  <w:abstractNum w:abstractNumId="6" w15:restartNumberingAfterBreak="0">
+  <w:abstractNum w:abstractNumId="7" w15:restartNumberingAfterBreak="0">
     <w:nsid w:val="68537C4E"/>
     <w:multiLevelType w:val="hybridMultilevel"/>
     <w:tmpl w:val="4BD6E964"/>
@@ -23339,9 +23695,12 @@
     <w:abstractNumId w:val="0"/>
   </w:num>
   <w:num w:numId="8">
+    <w:abstractNumId w:val="7"/>
+  </w:num>
+  <w:num w:numId="9">
     <w:abstractNumId w:val="6"/>
   </w:num>
-  <w:num w:numId="9">
+  <w:num w:numId="10">
     <w:abstractNumId w:val="5"/>
   </w:num>
 </w:numbering>

</xml_diff>